<commit_message>
Actualizo los diagramas y la documentacion de los casos de uso
</commit_message>
<xml_diff>
--- a/Casos de Uso y Diagrama de Clases/CU y DC.docx
+++ b/Casos de Uso y Diagrama de Clases/CU y DC.docx
@@ -3,8 +3,2408 @@
 <w:document xmlns:wpc="http://schemas.microsoft.com/office/word/2010/wordprocessingCanvas" xmlns:mc="http://schemas.openxmlformats.org/markup-compatibility/2006" xmlns:o="urn:schemas-microsoft-com:office:office" xmlns:r="http://schemas.openxmlformats.org/officeDocument/2006/relationships" xmlns:m="http://schemas.openxmlformats.org/officeDocument/2006/math" xmlns:v="urn:schemas-microsoft-com:vml" xmlns:wp14="http://schemas.microsoft.com/office/word/2010/wordprocessingDrawing" xmlns:wp="http://schemas.openxmlformats.org/drawingml/2006/wordprocessingDrawing" xmlns:w10="urn:schemas-microsoft-com:office:word" xmlns:w="http://schemas.openxmlformats.org/wordprocessingml/2006/main" xmlns:w14="http://schemas.microsoft.com/office/word/2010/wordml" xmlns:wpg="http://schemas.microsoft.com/office/word/2010/wordprocessingGroup" xmlns:wpi="http://schemas.microsoft.com/office/word/2010/wordprocessingInk" xmlns:wne="http://schemas.microsoft.com/office/word/2006/wordml" xmlns:wps="http://schemas.microsoft.com/office/word/2010/wordprocessingShape" mc:Ignorable="w14 wp14">
   <w:body>
     <w:p>
-      <w:bookmarkStart w:id="0" w:name="_GoBack"/>
-      <w:bookmarkEnd w:id="0"/>
+      <w:pPr>
+        <w:rPr>
+          <w:b/>
+          <w:sz w:val="40"/>
+          <w:szCs w:val="40"/>
+          <w:u w:val="single"/>
+        </w:rPr>
+      </w:pPr>
+      <w:r>
+        <w:rPr>
+          <w:b/>
+          <w:sz w:val="40"/>
+          <w:szCs w:val="40"/>
+          <w:u w:val="single"/>
+        </w:rPr>
+        <w:t>Casos de Uso</w:t>
+      </w:r>
+    </w:p>
+    <w:p>
+      <w:pPr>
+        <w:rPr>
+          <w:b/>
+          <w:sz w:val="30"/>
+          <w:szCs w:val="30"/>
+          <w:u w:val="single"/>
+        </w:rPr>
+      </w:pPr>
+      <w:r>
+        <w:rPr>
+          <w:b/>
+          <w:sz w:val="30"/>
+          <w:szCs w:val="30"/>
+          <w:u w:val="single"/>
+        </w:rPr>
+        <w:t>Actores</w:t>
+      </w:r>
+    </w:p>
+    <w:p>
+      <w:r>
+        <w:rPr>
+          <w:b/>
+        </w:rPr>
+        <w:t xml:space="preserve">Usuario </w:t>
+      </w:r>
+      <w:r>
+        <w:rPr>
+          <w:b/>
+        </w:rPr>
+        <w:t>m</w:t>
+      </w:r>
+      <w:r>
+        <w:rPr>
+          <w:b/>
+        </w:rPr>
+        <w:t>aquinista</w:t>
+      </w:r>
+      <w:r>
+        <w:rPr>
+          <w:b/>
+        </w:rPr>
+        <w:t>:</w:t>
+      </w:r>
+      <w:r>
+        <w:rPr>
+          <w:b/>
+        </w:rPr>
+        <w:t xml:space="preserve"> </w:t>
+      </w:r>
+      <w:r>
+        <w:t xml:space="preserve">Son los obreros que </w:t>
+      </w:r>
+      <w:r>
+        <w:t>son los encargados de anotar los datos en el programa de la bobina que se está pesando actualmente en la balanza.</w:t>
+      </w:r>
+    </w:p>
+    <w:p>
+      <w:r>
+        <w:rPr>
+          <w:b/>
+        </w:rPr>
+        <w:t xml:space="preserve">Usuario </w:t>
+      </w:r>
+      <w:proofErr w:type="spellStart"/>
+      <w:r>
+        <w:rPr>
+          <w:b/>
+        </w:rPr>
+        <w:t>a</w:t>
+      </w:r>
+      <w:r>
+        <w:rPr>
+          <w:b/>
+        </w:rPr>
+        <w:t>ndroid</w:t>
+      </w:r>
+      <w:proofErr w:type="spellEnd"/>
+      <w:r>
+        <w:rPr>
+          <w:b/>
+        </w:rPr>
+        <w:t>:</w:t>
+      </w:r>
+      <w:r>
+        <w:rPr>
+          <w:b/>
+        </w:rPr>
+        <w:t xml:space="preserve"> </w:t>
+      </w:r>
+      <w:r>
+        <w:t>Son los usuarios</w:t>
+      </w:r>
+      <w:r>
+        <w:t xml:space="preserve"> habilitados para escanear las bobinas mediante el celular y poder derivarlas mediante el sistema al lugar correspondiente.</w:t>
+      </w:r>
+    </w:p>
+    <w:p>
+      <w:r>
+        <w:rPr>
+          <w:b/>
+        </w:rPr>
+        <w:t xml:space="preserve">Administrador bobinas: </w:t>
+      </w:r>
+      <w:r>
+        <w:t>Persona encargada de administrar las bobinas ingresadas, imprimir los remitos de los pedidos de los diferentes clientes e imprimir los partes diarios de los obreros de la fábrica.</w:t>
+      </w:r>
+      <w:r>
+        <w:t xml:space="preserve"> También puede verificar  las diferentes transacciones que se hicieron con el celular.</w:t>
+      </w:r>
+    </w:p>
+    <w:p>
+      <w:r>
+        <w:rPr>
+          <w:b/>
+        </w:rPr>
+        <w:t>Administrador</w:t>
+      </w:r>
+      <w:r>
+        <w:rPr>
+          <w:b/>
+        </w:rPr>
+        <w:t>:</w:t>
+      </w:r>
+      <w:r>
+        <w:rPr>
+          <w:b/>
+        </w:rPr>
+        <w:t xml:space="preserve"> </w:t>
+      </w:r>
+      <w:r>
+        <w:t>Además de poder realizar las mismas operaciones que los usuarios anteriormente descriptos, el mismo tiene el privilegio de poder modificar, agregar o eliminar clientes, obreros y usuarios de la empresa. También puede modificar los datos de las bobinas registradas en el sistema.</w:t>
+      </w:r>
+    </w:p>
+    <w:p>
+      <w:pPr>
+        <w:rPr>
+          <w:b/>
+          <w:sz w:val="30"/>
+          <w:szCs w:val="30"/>
+          <w:u w:val="single"/>
+        </w:rPr>
+      </w:pPr>
+      <w:r>
+        <w:rPr>
+          <w:b/>
+          <w:sz w:val="30"/>
+          <w:szCs w:val="30"/>
+          <w:u w:val="single"/>
+        </w:rPr>
+        <w:t>Identificación de casos de uso</w:t>
+      </w:r>
+    </w:p>
+    <w:p>
+      <w:pPr>
+        <w:pStyle w:val="ListParagraph"/>
+        <w:numPr>
+          <w:ilvl w:val="0"/>
+          <w:numId w:val="2"/>
+        </w:numPr>
+      </w:pPr>
+      <w:r>
+        <w:t>Agregar usuario</w:t>
+      </w:r>
+    </w:p>
+    <w:p>
+      <w:pPr>
+        <w:pStyle w:val="ListParagraph"/>
+        <w:numPr>
+          <w:ilvl w:val="0"/>
+          <w:numId w:val="2"/>
+        </w:numPr>
+      </w:pPr>
+      <w:r>
+        <w:t>Modificar usuario</w:t>
+      </w:r>
+    </w:p>
+    <w:p>
+      <w:pPr>
+        <w:pStyle w:val="ListParagraph"/>
+        <w:numPr>
+          <w:ilvl w:val="0"/>
+          <w:numId w:val="2"/>
+        </w:numPr>
+      </w:pPr>
+      <w:r>
+        <w:t>Eliminar usuario</w:t>
+      </w:r>
+    </w:p>
+    <w:p>
+      <w:pPr>
+        <w:pStyle w:val="ListParagraph"/>
+        <w:numPr>
+          <w:ilvl w:val="0"/>
+          <w:numId w:val="2"/>
+        </w:numPr>
+      </w:pPr>
+      <w:r>
+        <w:t>Agregar cliente</w:t>
+      </w:r>
+    </w:p>
+    <w:p>
+      <w:pPr>
+        <w:pStyle w:val="ListParagraph"/>
+        <w:numPr>
+          <w:ilvl w:val="0"/>
+          <w:numId w:val="2"/>
+        </w:numPr>
+      </w:pPr>
+      <w:r>
+        <w:t>Modificar cliente</w:t>
+      </w:r>
+    </w:p>
+    <w:p>
+      <w:pPr>
+        <w:pStyle w:val="ListParagraph"/>
+        <w:numPr>
+          <w:ilvl w:val="0"/>
+          <w:numId w:val="2"/>
+        </w:numPr>
+      </w:pPr>
+      <w:r>
+        <w:t>Eliminar cliente</w:t>
+      </w:r>
+    </w:p>
+    <w:p>
+      <w:pPr>
+        <w:pStyle w:val="ListParagraph"/>
+        <w:numPr>
+          <w:ilvl w:val="0"/>
+          <w:numId w:val="2"/>
+        </w:numPr>
+      </w:pPr>
+      <w:r>
+        <w:t xml:space="preserve">Agregar </w:t>
+      </w:r>
+      <w:r>
+        <w:t>maquinista</w:t>
+      </w:r>
+    </w:p>
+    <w:p>
+      <w:pPr>
+        <w:pStyle w:val="ListParagraph"/>
+        <w:numPr>
+          <w:ilvl w:val="0"/>
+          <w:numId w:val="2"/>
+        </w:numPr>
+      </w:pPr>
+      <w:r>
+        <w:t xml:space="preserve">Modificar </w:t>
+      </w:r>
+      <w:r>
+        <w:t>maquinista</w:t>
+      </w:r>
+    </w:p>
+    <w:p>
+      <w:pPr>
+        <w:pStyle w:val="ListParagraph"/>
+        <w:numPr>
+          <w:ilvl w:val="0"/>
+          <w:numId w:val="2"/>
+        </w:numPr>
+      </w:pPr>
+      <w:r>
+        <w:t xml:space="preserve">Eliminar </w:t>
+      </w:r>
+      <w:r>
+        <w:t>maquinista</w:t>
+      </w:r>
+    </w:p>
+    <w:p>
+      <w:pPr>
+        <w:pStyle w:val="ListParagraph"/>
+        <w:numPr>
+          <w:ilvl w:val="0"/>
+          <w:numId w:val="2"/>
+        </w:numPr>
+      </w:pPr>
+      <w:r>
+        <w:t>Agregar producto</w:t>
+      </w:r>
+    </w:p>
+    <w:p>
+      <w:pPr>
+        <w:pStyle w:val="ListParagraph"/>
+        <w:numPr>
+          <w:ilvl w:val="0"/>
+          <w:numId w:val="2"/>
+        </w:numPr>
+      </w:pPr>
+      <w:r>
+        <w:t>Modificar producto</w:t>
+      </w:r>
+    </w:p>
+    <w:p>
+      <w:pPr>
+        <w:pStyle w:val="ListParagraph"/>
+        <w:numPr>
+          <w:ilvl w:val="0"/>
+          <w:numId w:val="2"/>
+        </w:numPr>
+      </w:pPr>
+      <w:r>
+        <w:t>Eliminar producto</w:t>
+      </w:r>
+    </w:p>
+    <w:p>
+      <w:pPr>
+        <w:pStyle w:val="ListParagraph"/>
+        <w:numPr>
+          <w:ilvl w:val="0"/>
+          <w:numId w:val="2"/>
+        </w:numPr>
+      </w:pPr>
+      <w:r>
+        <w:t>Imprimir remito</w:t>
+      </w:r>
+    </w:p>
+    <w:p>
+      <w:pPr>
+        <w:pStyle w:val="ListParagraph"/>
+        <w:numPr>
+          <w:ilvl w:val="0"/>
+          <w:numId w:val="2"/>
+        </w:numPr>
+      </w:pPr>
+      <w:r>
+        <w:t>Imprimir parte diario</w:t>
+      </w:r>
+    </w:p>
+    <w:p>
+      <w:pPr>
+        <w:pStyle w:val="ListParagraph"/>
+        <w:numPr>
+          <w:ilvl w:val="0"/>
+          <w:numId w:val="2"/>
+        </w:numPr>
+      </w:pPr>
+      <w:r>
+        <w:t>Imprimir rotulo bobina</w:t>
+      </w:r>
+    </w:p>
+    <w:p>
+      <w:pPr>
+        <w:pStyle w:val="ListParagraph"/>
+        <w:numPr>
+          <w:ilvl w:val="0"/>
+          <w:numId w:val="2"/>
+        </w:numPr>
+      </w:pPr>
+      <w:r>
+        <w:t>Vista previa remito</w:t>
+      </w:r>
+    </w:p>
+    <w:p>
+      <w:pPr>
+        <w:pStyle w:val="ListParagraph"/>
+        <w:numPr>
+          <w:ilvl w:val="0"/>
+          <w:numId w:val="2"/>
+        </w:numPr>
+      </w:pPr>
+      <w:r>
+        <w:t>Vista previa rotulo bobina</w:t>
+      </w:r>
+    </w:p>
+    <w:p>
+      <w:pPr>
+        <w:pStyle w:val="ListParagraph"/>
+        <w:numPr>
+          <w:ilvl w:val="0"/>
+          <w:numId w:val="2"/>
+        </w:numPr>
+      </w:pPr>
+      <w:r>
+        <w:t>Ver datos cargados</w:t>
+      </w:r>
+    </w:p>
+    <w:p>
+      <w:pPr>
+        <w:pStyle w:val="ListParagraph"/>
+        <w:numPr>
+          <w:ilvl w:val="0"/>
+          <w:numId w:val="2"/>
+        </w:numPr>
+      </w:pPr>
+      <w:r>
+        <w:t>Filtrar de datos cargados</w:t>
+      </w:r>
+    </w:p>
+    <w:p>
+      <w:pPr>
+        <w:pStyle w:val="ListParagraph"/>
+        <w:numPr>
+          <w:ilvl w:val="0"/>
+          <w:numId w:val="2"/>
+        </w:numPr>
+      </w:pPr>
+      <w:r>
+        <w:t>Ver historial escaneo</w:t>
+      </w:r>
+    </w:p>
+    <w:p>
+      <w:pPr>
+        <w:pStyle w:val="ListParagraph"/>
+        <w:numPr>
+          <w:ilvl w:val="0"/>
+          <w:numId w:val="2"/>
+        </w:numPr>
+      </w:pPr>
+      <w:r>
+        <w:t>Ver observaciones generales</w:t>
+      </w:r>
+    </w:p>
+    <w:p>
+      <w:pPr>
+        <w:pStyle w:val="ListParagraph"/>
+        <w:numPr>
+          <w:ilvl w:val="0"/>
+          <w:numId w:val="2"/>
+        </w:numPr>
+      </w:pPr>
+      <w:r>
+        <w:t>Administrar bobinas registradas</w:t>
+      </w:r>
+    </w:p>
+    <w:p>
+      <w:pPr>
+        <w:pStyle w:val="ListParagraph"/>
+        <w:numPr>
+          <w:ilvl w:val="0"/>
+          <w:numId w:val="2"/>
+        </w:numPr>
+      </w:pPr>
+      <w:r>
+        <w:t>Editar bobinas registradas</w:t>
+      </w:r>
+    </w:p>
+    <w:p>
+      <w:pPr>
+        <w:pStyle w:val="ListParagraph"/>
+        <w:numPr>
+          <w:ilvl w:val="0"/>
+          <w:numId w:val="2"/>
+        </w:numPr>
+      </w:pPr>
+      <w:r>
+        <w:t>Cargar códigos al teléfono</w:t>
+      </w:r>
+    </w:p>
+    <w:p>
+      <w:pPr>
+        <w:pStyle w:val="ListParagraph"/>
+        <w:numPr>
+          <w:ilvl w:val="0"/>
+          <w:numId w:val="2"/>
+        </w:numPr>
+      </w:pPr>
+      <w:r>
+        <w:t>Ver Historial códigos cargados</w:t>
+      </w:r>
+    </w:p>
+    <w:p>
+      <w:pPr>
+        <w:pStyle w:val="ListParagraph"/>
+        <w:numPr>
+          <w:ilvl w:val="0"/>
+          <w:numId w:val="2"/>
+        </w:numPr>
+      </w:pPr>
+      <w:r>
+        <w:lastRenderedPageBreak/>
+        <w:t>Ingresar bobina desde celular</w:t>
+      </w:r>
+    </w:p>
+    <w:p>
+      <w:pPr>
+        <w:pStyle w:val="ListParagraph"/>
+        <w:numPr>
+          <w:ilvl w:val="0"/>
+          <w:numId w:val="2"/>
+        </w:numPr>
+      </w:pPr>
+      <w:r>
+        <w:t>Descargar códigos leídos</w:t>
+      </w:r>
+    </w:p>
+    <w:p>
+      <w:pPr>
+        <w:pStyle w:val="ListParagraph"/>
+        <w:numPr>
+          <w:ilvl w:val="0"/>
+          <w:numId w:val="2"/>
+        </w:numPr>
+      </w:pPr>
+      <w:r>
+        <w:t>Ingresar bobina por maquinista</w:t>
+      </w:r>
+    </w:p>
+    <w:p>
+      <w:pPr>
+        <w:pStyle w:val="ListParagraph"/>
+        <w:numPr>
+          <w:ilvl w:val="0"/>
+          <w:numId w:val="2"/>
+        </w:numPr>
+      </w:pPr>
+      <w:r>
+        <w:t>Seleccionar maquinista entrante</w:t>
+      </w:r>
+    </w:p>
+    <w:p>
+      <w:pPr>
+        <w:pStyle w:val="ListParagraph"/>
+        <w:numPr>
+          <w:ilvl w:val="0"/>
+          <w:numId w:val="2"/>
+        </w:numPr>
+      </w:pPr>
+      <w:r>
+        <w:t>Seleccionar servidor a conectarse</w:t>
+      </w:r>
+      <w:r>
+        <w:br/>
+      </w:r>
+    </w:p>
+    <w:p>
+      <w:pPr>
+        <w:rPr>
+          <w:b/>
+          <w:sz w:val="30"/>
+          <w:szCs w:val="30"/>
+          <w:u w:val="single"/>
+        </w:rPr>
+      </w:pPr>
+      <w:r>
+        <w:rPr>
+          <w:b/>
+          <w:sz w:val="30"/>
+          <w:szCs w:val="30"/>
+          <w:u w:val="single"/>
+        </w:rPr>
+        <w:t>Documentación de casos de uso</w:t>
+      </w:r>
+    </w:p>
+    <w:p>
+      <w:pPr>
+        <w:spacing w:after="0" w:line="240" w:lineRule="auto"/>
+        <w:rPr>
+          <w:rFonts w:ascii="Times New Roman" w:eastAsia="Times New Roman" w:hAnsi="Times New Roman" w:cs="Times New Roman"/>
+          <w:sz w:val="24"/>
+          <w:szCs w:val="24"/>
+          <w:lang w:eastAsia="es-ES"/>
+        </w:rPr>
+      </w:pPr>
+    </w:p>
+    <w:tbl>
+      <w:tblPr>
+        <w:tblW w:w="9030" w:type="dxa"/>
+        <w:tblCellMar>
+          <w:top w:w="15" w:type="dxa"/>
+          <w:left w:w="15" w:type="dxa"/>
+          <w:bottom w:w="15" w:type="dxa"/>
+          <w:right w:w="15" w:type="dxa"/>
+        </w:tblCellMar>
+        <w:tblLook w:val="04A0" w:firstRow="1" w:lastRow="0" w:firstColumn="1" w:lastColumn="0" w:noHBand="0" w:noVBand="1"/>
+      </w:tblPr>
+      <w:tblGrid>
+        <w:gridCol w:w="9030"/>
+      </w:tblGrid>
+      <w:tr>
+        <w:tc>
+          <w:tcPr>
+            <w:tcW w:w="0" w:type="auto"/>
+            <w:tcBorders>
+              <w:top w:val="single" w:sz="6" w:space="0" w:color="000000"/>
+              <w:left w:val="single" w:sz="6" w:space="0" w:color="000000"/>
+              <w:bottom w:val="single" w:sz="6" w:space="0" w:color="000000"/>
+              <w:right w:val="single" w:sz="6" w:space="0" w:color="000000"/>
+            </w:tcBorders>
+            <w:tcMar>
+              <w:top w:w="105" w:type="dxa"/>
+              <w:left w:w="105" w:type="dxa"/>
+              <w:bottom w:w="105" w:type="dxa"/>
+              <w:right w:w="105" w:type="dxa"/>
+            </w:tcMar>
+            <w:hideMark/>
+          </w:tcPr>
+          <w:p>
+            <w:pPr>
+              <w:spacing w:after="0" w:line="0" w:lineRule="atLeast"/>
+              <w:rPr>
+                <w:rFonts w:ascii="Times New Roman" w:eastAsia="Times New Roman" w:hAnsi="Times New Roman" w:cs="Times New Roman"/>
+                <w:sz w:val="24"/>
+                <w:szCs w:val="24"/>
+                <w:lang w:eastAsia="es-ES"/>
+              </w:rPr>
+            </w:pPr>
+            <w:r>
+              <w:rPr>
+                <w:rFonts w:ascii="Arial" w:eastAsia="Times New Roman" w:hAnsi="Arial" w:cs="Arial"/>
+                <w:b/>
+                <w:bCs/>
+                <w:color w:val="000000"/>
+                <w:lang w:eastAsia="es-ES"/>
+              </w:rPr>
+              <w:t>Caso de uso</w:t>
+            </w:r>
+            <w:r>
+              <w:rPr>
+                <w:rFonts w:ascii="Arial" w:eastAsia="Times New Roman" w:hAnsi="Arial" w:cs="Arial"/>
+                <w:b/>
+                <w:bCs/>
+                <w:color w:val="000000"/>
+                <w:lang w:eastAsia="es-ES"/>
+              </w:rPr>
+              <w:t xml:space="preserve">: </w:t>
+            </w:r>
+            <w:r>
+              <w:rPr>
+                <w:rFonts w:ascii="Arial" w:eastAsia="Times New Roman" w:hAnsi="Arial" w:cs="Arial"/>
+                <w:color w:val="000000"/>
+                <w:lang w:eastAsia="es-ES"/>
+              </w:rPr>
+              <w:t>Agregar</w:t>
+            </w:r>
+            <w:r>
+              <w:rPr>
+                <w:rFonts w:ascii="Arial" w:eastAsia="Times New Roman" w:hAnsi="Arial" w:cs="Arial"/>
+                <w:color w:val="000000"/>
+                <w:lang w:eastAsia="es-ES"/>
+              </w:rPr>
+              <w:t xml:space="preserve"> Usuario</w:t>
+            </w:r>
+          </w:p>
+        </w:tc>
+      </w:tr>
+      <w:tr>
+        <w:tc>
+          <w:tcPr>
+            <w:tcW w:w="0" w:type="auto"/>
+            <w:tcBorders>
+              <w:top w:val="single" w:sz="6" w:space="0" w:color="000000"/>
+              <w:left w:val="single" w:sz="6" w:space="0" w:color="000000"/>
+              <w:bottom w:val="single" w:sz="6" w:space="0" w:color="000000"/>
+              <w:right w:val="single" w:sz="6" w:space="0" w:color="000000"/>
+            </w:tcBorders>
+            <w:tcMar>
+              <w:top w:w="105" w:type="dxa"/>
+              <w:left w:w="105" w:type="dxa"/>
+              <w:bottom w:w="105" w:type="dxa"/>
+              <w:right w:w="105" w:type="dxa"/>
+            </w:tcMar>
+            <w:hideMark/>
+          </w:tcPr>
+          <w:p>
+            <w:pPr>
+              <w:spacing w:after="0" w:line="0" w:lineRule="atLeast"/>
+              <w:rPr>
+                <w:rFonts w:ascii="Times New Roman" w:eastAsia="Times New Roman" w:hAnsi="Times New Roman" w:cs="Times New Roman"/>
+                <w:sz w:val="24"/>
+                <w:szCs w:val="24"/>
+                <w:lang w:eastAsia="es-ES"/>
+              </w:rPr>
+            </w:pPr>
+            <w:r>
+              <w:rPr>
+                <w:rFonts w:ascii="Arial" w:eastAsia="Times New Roman" w:hAnsi="Arial" w:cs="Arial"/>
+                <w:b/>
+                <w:bCs/>
+                <w:color w:val="000000"/>
+                <w:lang w:eastAsia="es-ES"/>
+              </w:rPr>
+              <w:t>Descripción</w:t>
+            </w:r>
+            <w:r>
+              <w:rPr>
+                <w:rFonts w:ascii="Arial" w:eastAsia="Times New Roman" w:hAnsi="Arial" w:cs="Arial"/>
+                <w:b/>
+                <w:bCs/>
+                <w:color w:val="000000"/>
+                <w:lang w:eastAsia="es-ES"/>
+              </w:rPr>
+              <w:t xml:space="preserve">: </w:t>
+            </w:r>
+            <w:r>
+              <w:rPr>
+                <w:rFonts w:ascii="Arial" w:eastAsia="Times New Roman" w:hAnsi="Arial" w:cs="Arial"/>
+                <w:color w:val="000000"/>
+                <w:lang w:eastAsia="es-ES"/>
+              </w:rPr>
+              <w:t xml:space="preserve">El usuario con privilegios de administrador podrá ingresar usuarios al sistema con </w:t>
+            </w:r>
+            <w:r>
+              <w:rPr>
+                <w:rFonts w:ascii="Arial" w:eastAsia="Times New Roman" w:hAnsi="Arial" w:cs="Arial"/>
+                <w:color w:val="000000"/>
+                <w:lang w:eastAsia="es-ES"/>
+              </w:rPr>
+              <w:t>diferentes tipos</w:t>
+            </w:r>
+            <w:r>
+              <w:rPr>
+                <w:rFonts w:ascii="Arial" w:eastAsia="Times New Roman" w:hAnsi="Arial" w:cs="Arial"/>
+                <w:color w:val="000000"/>
+                <w:lang w:eastAsia="es-ES"/>
+              </w:rPr>
+              <w:t xml:space="preserve"> de privilegios.</w:t>
+            </w:r>
+          </w:p>
+        </w:tc>
+      </w:tr>
+      <w:tr>
+        <w:tc>
+          <w:tcPr>
+            <w:tcW w:w="0" w:type="auto"/>
+            <w:tcBorders>
+              <w:top w:val="single" w:sz="6" w:space="0" w:color="000000"/>
+              <w:left w:val="single" w:sz="6" w:space="0" w:color="000000"/>
+              <w:bottom w:val="single" w:sz="6" w:space="0" w:color="000000"/>
+              <w:right w:val="single" w:sz="6" w:space="0" w:color="000000"/>
+            </w:tcBorders>
+            <w:tcMar>
+              <w:top w:w="105" w:type="dxa"/>
+              <w:left w:w="105" w:type="dxa"/>
+              <w:bottom w:w="105" w:type="dxa"/>
+              <w:right w:w="105" w:type="dxa"/>
+            </w:tcMar>
+            <w:hideMark/>
+          </w:tcPr>
+          <w:p>
+            <w:pPr>
+              <w:spacing w:after="0" w:line="0" w:lineRule="atLeast"/>
+              <w:rPr>
+                <w:rFonts w:ascii="Times New Roman" w:eastAsia="Times New Roman" w:hAnsi="Times New Roman" w:cs="Times New Roman"/>
+                <w:sz w:val="24"/>
+                <w:szCs w:val="24"/>
+                <w:lang w:eastAsia="es-ES"/>
+              </w:rPr>
+            </w:pPr>
+            <w:r>
+              <w:rPr>
+                <w:rFonts w:ascii="Arial" w:eastAsia="Times New Roman" w:hAnsi="Arial" w:cs="Arial"/>
+                <w:b/>
+                <w:bCs/>
+                <w:color w:val="000000"/>
+                <w:lang w:eastAsia="es-ES"/>
+              </w:rPr>
+              <w:t xml:space="preserve">Actores participantes: </w:t>
+            </w:r>
+            <w:r>
+              <w:rPr>
+                <w:rFonts w:ascii="Arial" w:eastAsia="Times New Roman" w:hAnsi="Arial" w:cs="Arial"/>
+                <w:color w:val="000000"/>
+                <w:lang w:eastAsia="es-ES"/>
+              </w:rPr>
+              <w:t>Administrador</w:t>
+            </w:r>
+          </w:p>
+        </w:tc>
+      </w:tr>
+      <w:tr>
+        <w:tc>
+          <w:tcPr>
+            <w:tcW w:w="0" w:type="auto"/>
+            <w:tcBorders>
+              <w:top w:val="single" w:sz="6" w:space="0" w:color="000000"/>
+              <w:left w:val="single" w:sz="6" w:space="0" w:color="000000"/>
+              <w:bottom w:val="single" w:sz="6" w:space="0" w:color="000000"/>
+              <w:right w:val="single" w:sz="6" w:space="0" w:color="000000"/>
+            </w:tcBorders>
+            <w:tcMar>
+              <w:top w:w="105" w:type="dxa"/>
+              <w:left w:w="105" w:type="dxa"/>
+              <w:bottom w:w="105" w:type="dxa"/>
+              <w:right w:w="105" w:type="dxa"/>
+            </w:tcMar>
+            <w:hideMark/>
+          </w:tcPr>
+          <w:p>
+            <w:pPr>
+              <w:spacing w:after="0" w:line="0" w:lineRule="atLeast"/>
+              <w:rPr>
+                <w:rFonts w:ascii="Times New Roman" w:eastAsia="Times New Roman" w:hAnsi="Times New Roman" w:cs="Times New Roman"/>
+                <w:sz w:val="24"/>
+                <w:szCs w:val="24"/>
+                <w:lang w:eastAsia="es-ES"/>
+              </w:rPr>
+            </w:pPr>
+            <w:r>
+              <w:rPr>
+                <w:rFonts w:ascii="Arial" w:eastAsia="Times New Roman" w:hAnsi="Arial" w:cs="Arial"/>
+                <w:b/>
+                <w:bCs/>
+                <w:color w:val="000000"/>
+                <w:lang w:eastAsia="es-ES"/>
+              </w:rPr>
+              <w:t xml:space="preserve">Pre-Condiciones: </w:t>
+            </w:r>
+            <w:r>
+              <w:rPr>
+                <w:rFonts w:ascii="Arial" w:eastAsia="Times New Roman" w:hAnsi="Arial" w:cs="Arial"/>
+                <w:color w:val="000000"/>
+                <w:lang w:eastAsia="es-ES"/>
+              </w:rPr>
+              <w:t>Que el nombre de usuario elegido no exista en la base de datos</w:t>
+            </w:r>
+          </w:p>
+        </w:tc>
+      </w:tr>
+      <w:tr>
+        <w:tc>
+          <w:tcPr>
+            <w:tcW w:w="0" w:type="auto"/>
+            <w:tcBorders>
+              <w:top w:val="single" w:sz="6" w:space="0" w:color="000000"/>
+              <w:left w:val="single" w:sz="6" w:space="0" w:color="000000"/>
+              <w:bottom w:val="single" w:sz="6" w:space="0" w:color="000000"/>
+              <w:right w:val="single" w:sz="6" w:space="0" w:color="000000"/>
+            </w:tcBorders>
+            <w:tcMar>
+              <w:top w:w="105" w:type="dxa"/>
+              <w:left w:w="105" w:type="dxa"/>
+              <w:bottom w:w="105" w:type="dxa"/>
+              <w:right w:w="105" w:type="dxa"/>
+            </w:tcMar>
+            <w:hideMark/>
+          </w:tcPr>
+          <w:p>
+            <w:pPr>
+              <w:spacing w:after="0" w:line="0" w:lineRule="atLeast"/>
+              <w:rPr>
+                <w:rFonts w:ascii="Times New Roman" w:eastAsia="Times New Roman" w:hAnsi="Times New Roman" w:cs="Times New Roman"/>
+                <w:sz w:val="24"/>
+                <w:szCs w:val="24"/>
+                <w:lang w:eastAsia="es-ES"/>
+              </w:rPr>
+            </w:pPr>
+            <w:r>
+              <w:rPr>
+                <w:rFonts w:ascii="Arial" w:eastAsia="Times New Roman" w:hAnsi="Arial" w:cs="Arial"/>
+                <w:b/>
+                <w:bCs/>
+                <w:color w:val="000000"/>
+                <w:lang w:eastAsia="es-ES"/>
+              </w:rPr>
+              <w:t>Post-Condiciones:</w:t>
+            </w:r>
+            <w:r>
+              <w:rPr>
+                <w:rFonts w:ascii="Arial" w:eastAsia="Times New Roman" w:hAnsi="Arial" w:cs="Arial"/>
+                <w:color w:val="000000"/>
+                <w:lang w:eastAsia="es-ES"/>
+              </w:rPr>
+              <w:t xml:space="preserve"> El usuario habrá sido registrado en la base de datos</w:t>
+            </w:r>
+          </w:p>
+        </w:tc>
+      </w:tr>
+      <w:tr>
+        <w:tc>
+          <w:tcPr>
+            <w:tcW w:w="0" w:type="auto"/>
+            <w:tcBorders>
+              <w:top w:val="single" w:sz="6" w:space="0" w:color="000000"/>
+              <w:left w:val="single" w:sz="6" w:space="0" w:color="000000"/>
+              <w:bottom w:val="single" w:sz="6" w:space="0" w:color="000000"/>
+              <w:right w:val="single" w:sz="6" w:space="0" w:color="000000"/>
+            </w:tcBorders>
+            <w:tcMar>
+              <w:top w:w="105" w:type="dxa"/>
+              <w:left w:w="105" w:type="dxa"/>
+              <w:bottom w:w="105" w:type="dxa"/>
+              <w:right w:w="105" w:type="dxa"/>
+            </w:tcMar>
+            <w:hideMark/>
+          </w:tcPr>
+          <w:p>
+            <w:pPr>
+              <w:spacing w:after="0" w:line="240" w:lineRule="auto"/>
+              <w:rPr>
+                <w:rFonts w:ascii="Times New Roman" w:eastAsia="Times New Roman" w:hAnsi="Times New Roman" w:cs="Times New Roman"/>
+                <w:sz w:val="24"/>
+                <w:szCs w:val="24"/>
+                <w:lang w:eastAsia="es-ES"/>
+              </w:rPr>
+            </w:pPr>
+            <w:r>
+              <w:rPr>
+                <w:rFonts w:ascii="Arial" w:eastAsia="Times New Roman" w:hAnsi="Arial" w:cs="Arial"/>
+                <w:b/>
+                <w:bCs/>
+                <w:color w:val="000000"/>
+                <w:lang w:eastAsia="es-ES"/>
+              </w:rPr>
+              <w:t>Flujo principal:</w:t>
+            </w:r>
+          </w:p>
+          <w:p>
+            <w:pPr>
+              <w:spacing w:after="0" w:line="0" w:lineRule="atLeast"/>
+              <w:rPr>
+                <w:rFonts w:ascii="Times New Roman" w:eastAsia="Times New Roman" w:hAnsi="Times New Roman" w:cs="Times New Roman"/>
+                <w:sz w:val="24"/>
+                <w:szCs w:val="24"/>
+                <w:lang w:eastAsia="es-ES"/>
+              </w:rPr>
+            </w:pPr>
+            <w:r>
+              <w:rPr>
+                <w:rFonts w:ascii="Arial" w:eastAsia="Times New Roman" w:hAnsi="Arial" w:cs="Arial"/>
+                <w:color w:val="000000"/>
+                <w:lang w:eastAsia="es-ES"/>
+              </w:rPr>
+              <w:t xml:space="preserve">Se ejecuta el </w:t>
+            </w:r>
+            <w:proofErr w:type="spellStart"/>
+            <w:r>
+              <w:rPr>
+                <w:rFonts w:ascii="Arial" w:eastAsia="Times New Roman" w:hAnsi="Arial" w:cs="Arial"/>
+                <w:color w:val="000000"/>
+                <w:lang w:eastAsia="es-ES"/>
+              </w:rPr>
+              <w:t>subflujo</w:t>
+            </w:r>
+            <w:proofErr w:type="spellEnd"/>
+            <w:r>
+              <w:rPr>
+                <w:rFonts w:ascii="Arial" w:eastAsia="Times New Roman" w:hAnsi="Arial" w:cs="Arial"/>
+                <w:color w:val="000000"/>
+                <w:lang w:eastAsia="es-ES"/>
+              </w:rPr>
+              <w:t xml:space="preserve"> S1 en caso de agregar el usuario al sistema desde la pestaña de usuarios.</w:t>
+            </w:r>
+          </w:p>
+        </w:tc>
+      </w:tr>
+      <w:tr>
+        <w:tc>
+          <w:tcPr>
+            <w:tcW w:w="0" w:type="auto"/>
+            <w:tcBorders>
+              <w:top w:val="single" w:sz="6" w:space="0" w:color="000000"/>
+              <w:left w:val="single" w:sz="6" w:space="0" w:color="000000"/>
+              <w:bottom w:val="single" w:sz="6" w:space="0" w:color="000000"/>
+              <w:right w:val="single" w:sz="6" w:space="0" w:color="000000"/>
+            </w:tcBorders>
+            <w:tcMar>
+              <w:top w:w="105" w:type="dxa"/>
+              <w:left w:w="105" w:type="dxa"/>
+              <w:bottom w:w="105" w:type="dxa"/>
+              <w:right w:w="105" w:type="dxa"/>
+            </w:tcMar>
+            <w:hideMark/>
+          </w:tcPr>
+          <w:p>
+            <w:pPr>
+              <w:spacing w:after="0" w:line="240" w:lineRule="auto"/>
+              <w:rPr>
+                <w:rFonts w:ascii="Times New Roman" w:eastAsia="Times New Roman" w:hAnsi="Times New Roman" w:cs="Times New Roman"/>
+                <w:sz w:val="24"/>
+                <w:szCs w:val="24"/>
+                <w:lang w:eastAsia="es-ES"/>
+              </w:rPr>
+            </w:pPr>
+            <w:proofErr w:type="spellStart"/>
+            <w:r>
+              <w:rPr>
+                <w:rFonts w:ascii="Arial" w:eastAsia="Times New Roman" w:hAnsi="Arial" w:cs="Arial"/>
+                <w:b/>
+                <w:bCs/>
+                <w:color w:val="000000"/>
+                <w:lang w:eastAsia="es-ES"/>
+              </w:rPr>
+              <w:t>Subflujo</w:t>
+            </w:r>
+            <w:proofErr w:type="spellEnd"/>
+            <w:r>
+              <w:rPr>
+                <w:rFonts w:ascii="Arial" w:eastAsia="Times New Roman" w:hAnsi="Arial" w:cs="Arial"/>
+                <w:b/>
+                <w:bCs/>
+                <w:color w:val="000000"/>
+                <w:lang w:eastAsia="es-ES"/>
+              </w:rPr>
+              <w:t xml:space="preserve"> s1:</w:t>
+            </w:r>
+          </w:p>
+          <w:p>
+            <w:pPr>
+              <w:spacing w:after="0" w:line="0" w:lineRule="atLeast"/>
+              <w:rPr>
+                <w:rFonts w:ascii="Times New Roman" w:eastAsia="Times New Roman" w:hAnsi="Times New Roman" w:cs="Times New Roman"/>
+                <w:sz w:val="24"/>
+                <w:szCs w:val="24"/>
+                <w:lang w:eastAsia="es-ES"/>
+              </w:rPr>
+            </w:pPr>
+            <w:r>
+              <w:rPr>
+                <w:rFonts w:ascii="Arial" w:eastAsia="Times New Roman" w:hAnsi="Arial" w:cs="Arial"/>
+                <w:color w:val="000000"/>
+                <w:lang w:eastAsia="es-ES"/>
+              </w:rPr>
+              <w:t>(S-1) Se validan los datos (E-1, E-2) y se almacenan en la base de datos de registros</w:t>
+            </w:r>
+            <w:r>
+              <w:rPr>
+                <w:rFonts w:ascii="Arial" w:eastAsia="Times New Roman" w:hAnsi="Arial" w:cs="Arial"/>
+                <w:color w:val="000000"/>
+                <w:lang w:eastAsia="es-ES"/>
+              </w:rPr>
+              <w:t>.</w:t>
+            </w:r>
+          </w:p>
+        </w:tc>
+      </w:tr>
+      <w:tr>
+        <w:tc>
+          <w:tcPr>
+            <w:tcW w:w="0" w:type="auto"/>
+            <w:tcBorders>
+              <w:top w:val="single" w:sz="6" w:space="0" w:color="000000"/>
+              <w:left w:val="single" w:sz="6" w:space="0" w:color="000000"/>
+              <w:bottom w:val="single" w:sz="6" w:space="0" w:color="000000"/>
+              <w:right w:val="single" w:sz="6" w:space="0" w:color="000000"/>
+            </w:tcBorders>
+            <w:tcMar>
+              <w:top w:w="105" w:type="dxa"/>
+              <w:left w:w="105" w:type="dxa"/>
+              <w:bottom w:w="105" w:type="dxa"/>
+              <w:right w:w="105" w:type="dxa"/>
+            </w:tcMar>
+            <w:hideMark/>
+          </w:tcPr>
+          <w:p>
+            <w:pPr>
+              <w:spacing w:after="0" w:line="240" w:lineRule="auto"/>
+              <w:rPr>
+                <w:rFonts w:ascii="Times New Roman" w:eastAsia="Times New Roman" w:hAnsi="Times New Roman" w:cs="Times New Roman"/>
+                <w:sz w:val="24"/>
+                <w:szCs w:val="24"/>
+                <w:lang w:eastAsia="es-ES"/>
+              </w:rPr>
+            </w:pPr>
+            <w:r>
+              <w:rPr>
+                <w:rFonts w:ascii="Arial" w:eastAsia="Times New Roman" w:hAnsi="Arial" w:cs="Arial"/>
+                <w:b/>
+                <w:bCs/>
+                <w:color w:val="000000"/>
+                <w:lang w:eastAsia="es-ES"/>
+              </w:rPr>
+              <w:t>Excepción E-1</w:t>
+            </w:r>
+          </w:p>
+          <w:p>
+            <w:pPr>
+              <w:spacing w:after="0" w:line="0" w:lineRule="atLeast"/>
+              <w:rPr>
+                <w:rFonts w:ascii="Times New Roman" w:eastAsia="Times New Roman" w:hAnsi="Times New Roman" w:cs="Times New Roman"/>
+                <w:sz w:val="24"/>
+                <w:szCs w:val="24"/>
+                <w:lang w:eastAsia="es-ES"/>
+              </w:rPr>
+            </w:pPr>
+            <w:r>
+              <w:rPr>
+                <w:rFonts w:ascii="Arial" w:eastAsia="Times New Roman" w:hAnsi="Arial" w:cs="Arial"/>
+                <w:color w:val="000000"/>
+                <w:lang w:eastAsia="es-ES"/>
+              </w:rPr>
+              <w:t>Si alguno de los campos no está lleno, se muestra un mensaje de error en la pantalla</w:t>
+            </w:r>
+          </w:p>
+        </w:tc>
+      </w:tr>
+      <w:tr>
+        <w:tc>
+          <w:tcPr>
+            <w:tcW w:w="0" w:type="auto"/>
+            <w:tcBorders>
+              <w:top w:val="single" w:sz="6" w:space="0" w:color="000000"/>
+              <w:left w:val="single" w:sz="6" w:space="0" w:color="000000"/>
+              <w:bottom w:val="single" w:sz="6" w:space="0" w:color="000000"/>
+              <w:right w:val="single" w:sz="6" w:space="0" w:color="000000"/>
+            </w:tcBorders>
+            <w:tcMar>
+              <w:top w:w="105" w:type="dxa"/>
+              <w:left w:w="105" w:type="dxa"/>
+              <w:bottom w:w="105" w:type="dxa"/>
+              <w:right w:w="105" w:type="dxa"/>
+            </w:tcMar>
+            <w:hideMark/>
+          </w:tcPr>
+          <w:p>
+            <w:pPr>
+              <w:spacing w:after="0" w:line="240" w:lineRule="auto"/>
+              <w:rPr>
+                <w:rFonts w:ascii="Times New Roman" w:eastAsia="Times New Roman" w:hAnsi="Times New Roman" w:cs="Times New Roman"/>
+                <w:sz w:val="24"/>
+                <w:szCs w:val="24"/>
+                <w:lang w:eastAsia="es-ES"/>
+              </w:rPr>
+            </w:pPr>
+            <w:r>
+              <w:rPr>
+                <w:rFonts w:ascii="Arial" w:eastAsia="Times New Roman" w:hAnsi="Arial" w:cs="Arial"/>
+                <w:b/>
+                <w:bCs/>
+                <w:color w:val="000000"/>
+                <w:lang w:eastAsia="es-ES"/>
+              </w:rPr>
+              <w:t>Excepción E-2</w:t>
+            </w:r>
+          </w:p>
+          <w:p>
+            <w:pPr>
+              <w:spacing w:after="0" w:line="0" w:lineRule="atLeast"/>
+              <w:rPr>
+                <w:rFonts w:ascii="Times New Roman" w:eastAsia="Times New Roman" w:hAnsi="Times New Roman" w:cs="Times New Roman"/>
+                <w:sz w:val="24"/>
+                <w:szCs w:val="24"/>
+                <w:lang w:eastAsia="es-ES"/>
+              </w:rPr>
+            </w:pPr>
+            <w:r>
+              <w:rPr>
+                <w:rFonts w:ascii="Arial" w:eastAsia="Times New Roman" w:hAnsi="Arial" w:cs="Arial"/>
+                <w:color w:val="000000"/>
+                <w:lang w:eastAsia="es-ES"/>
+              </w:rPr>
+              <w:t>Se debe verificar que el nombre elegido por el usuario no exista ya en la base de datos, en caso de ser así, se muestra un aviso en la pantalla.</w:t>
+            </w:r>
+          </w:p>
+        </w:tc>
+      </w:tr>
+    </w:tbl>
+    <w:p>
+      <w:pPr>
+        <w:rPr>
+          <w:sz w:val="30"/>
+          <w:szCs w:val="30"/>
+        </w:rPr>
+      </w:pPr>
+    </w:p>
+    <w:tbl>
+      <w:tblPr>
+        <w:tblW w:w="9030" w:type="dxa"/>
+        <w:tblCellMar>
+          <w:top w:w="15" w:type="dxa"/>
+          <w:left w:w="15" w:type="dxa"/>
+          <w:bottom w:w="15" w:type="dxa"/>
+          <w:right w:w="15" w:type="dxa"/>
+        </w:tblCellMar>
+        <w:tblLook w:val="04A0" w:firstRow="1" w:lastRow="0" w:firstColumn="1" w:lastColumn="0" w:noHBand="0" w:noVBand="1"/>
+      </w:tblPr>
+      <w:tblGrid>
+        <w:gridCol w:w="9030"/>
+      </w:tblGrid>
+      <w:tr>
+        <w:tc>
+          <w:tcPr>
+            <w:tcW w:w="0" w:type="auto"/>
+            <w:tcBorders>
+              <w:top w:val="single" w:sz="6" w:space="0" w:color="000000"/>
+              <w:left w:val="single" w:sz="6" w:space="0" w:color="000000"/>
+              <w:bottom w:val="single" w:sz="6" w:space="0" w:color="000000"/>
+              <w:right w:val="single" w:sz="6" w:space="0" w:color="000000"/>
+            </w:tcBorders>
+            <w:tcMar>
+              <w:top w:w="105" w:type="dxa"/>
+              <w:left w:w="105" w:type="dxa"/>
+              <w:bottom w:w="105" w:type="dxa"/>
+              <w:right w:w="105" w:type="dxa"/>
+            </w:tcMar>
+            <w:hideMark/>
+          </w:tcPr>
+          <w:p>
+            <w:pPr>
+              <w:spacing w:after="0" w:line="0" w:lineRule="atLeast"/>
+              <w:rPr>
+                <w:rFonts w:ascii="Times New Roman" w:eastAsia="Times New Roman" w:hAnsi="Times New Roman" w:cs="Times New Roman"/>
+                <w:sz w:val="24"/>
+                <w:szCs w:val="24"/>
+                <w:lang w:eastAsia="es-ES"/>
+              </w:rPr>
+            </w:pPr>
+            <w:r>
+              <w:rPr>
+                <w:rFonts w:ascii="Arial" w:eastAsia="Times New Roman" w:hAnsi="Arial" w:cs="Arial"/>
+                <w:b/>
+                <w:bCs/>
+                <w:color w:val="000000"/>
+                <w:lang w:eastAsia="es-ES"/>
+              </w:rPr>
+              <w:t>Caso de uso</w:t>
+            </w:r>
+            <w:r>
+              <w:rPr>
+                <w:rFonts w:ascii="Arial" w:eastAsia="Times New Roman" w:hAnsi="Arial" w:cs="Arial"/>
+                <w:b/>
+                <w:bCs/>
+                <w:color w:val="000000"/>
+                <w:lang w:eastAsia="es-ES"/>
+              </w:rPr>
+              <w:t xml:space="preserve">: </w:t>
+            </w:r>
+            <w:r>
+              <w:rPr>
+                <w:rFonts w:ascii="Arial" w:eastAsia="Times New Roman" w:hAnsi="Arial" w:cs="Arial"/>
+                <w:color w:val="000000"/>
+                <w:lang w:eastAsia="es-ES"/>
+              </w:rPr>
+              <w:t>Modificar</w:t>
+            </w:r>
+            <w:r>
+              <w:rPr>
+                <w:rFonts w:ascii="Arial" w:eastAsia="Times New Roman" w:hAnsi="Arial" w:cs="Arial"/>
+                <w:color w:val="000000"/>
+                <w:lang w:eastAsia="es-ES"/>
+              </w:rPr>
+              <w:t xml:space="preserve"> Usuario</w:t>
+            </w:r>
+          </w:p>
+        </w:tc>
+      </w:tr>
+      <w:tr>
+        <w:tc>
+          <w:tcPr>
+            <w:tcW w:w="0" w:type="auto"/>
+            <w:tcBorders>
+              <w:top w:val="single" w:sz="6" w:space="0" w:color="000000"/>
+              <w:left w:val="single" w:sz="6" w:space="0" w:color="000000"/>
+              <w:bottom w:val="single" w:sz="6" w:space="0" w:color="000000"/>
+              <w:right w:val="single" w:sz="6" w:space="0" w:color="000000"/>
+            </w:tcBorders>
+            <w:tcMar>
+              <w:top w:w="105" w:type="dxa"/>
+              <w:left w:w="105" w:type="dxa"/>
+              <w:bottom w:w="105" w:type="dxa"/>
+              <w:right w:w="105" w:type="dxa"/>
+            </w:tcMar>
+            <w:hideMark/>
+          </w:tcPr>
+          <w:p>
+            <w:pPr>
+              <w:spacing w:after="0" w:line="0" w:lineRule="atLeast"/>
+              <w:rPr>
+                <w:rFonts w:ascii="Times New Roman" w:eastAsia="Times New Roman" w:hAnsi="Times New Roman" w:cs="Times New Roman"/>
+                <w:sz w:val="24"/>
+                <w:szCs w:val="24"/>
+                <w:lang w:eastAsia="es-ES"/>
+              </w:rPr>
+            </w:pPr>
+            <w:r>
+              <w:rPr>
+                <w:rFonts w:ascii="Arial" w:eastAsia="Times New Roman" w:hAnsi="Arial" w:cs="Arial"/>
+                <w:b/>
+                <w:bCs/>
+                <w:color w:val="000000"/>
+                <w:lang w:eastAsia="es-ES"/>
+              </w:rPr>
+              <w:t xml:space="preserve">Descripción: </w:t>
+            </w:r>
+            <w:r>
+              <w:rPr>
+                <w:rFonts w:ascii="Arial" w:eastAsia="Times New Roman" w:hAnsi="Arial" w:cs="Arial"/>
+                <w:color w:val="000000"/>
+                <w:lang w:eastAsia="es-ES"/>
+              </w:rPr>
+              <w:t xml:space="preserve">El usuario con privilegios de administrador podrá </w:t>
+            </w:r>
+            <w:r>
+              <w:rPr>
+                <w:rFonts w:ascii="Arial" w:eastAsia="Times New Roman" w:hAnsi="Arial" w:cs="Arial"/>
+                <w:color w:val="000000"/>
+                <w:lang w:eastAsia="es-ES"/>
+              </w:rPr>
+              <w:t>modificar</w:t>
+            </w:r>
+            <w:r>
+              <w:rPr>
+                <w:rFonts w:ascii="Arial" w:eastAsia="Times New Roman" w:hAnsi="Arial" w:cs="Arial"/>
+                <w:color w:val="000000"/>
+                <w:lang w:eastAsia="es-ES"/>
+              </w:rPr>
+              <w:t xml:space="preserve"> usuarios al sistema </w:t>
+            </w:r>
+            <w:r>
+              <w:rPr>
+                <w:rFonts w:ascii="Arial" w:eastAsia="Times New Roman" w:hAnsi="Arial" w:cs="Arial"/>
+                <w:color w:val="000000"/>
+                <w:lang w:eastAsia="es-ES"/>
+              </w:rPr>
+              <w:t>existentes previamente.</w:t>
+            </w:r>
+          </w:p>
+        </w:tc>
+      </w:tr>
+      <w:tr>
+        <w:tc>
+          <w:tcPr>
+            <w:tcW w:w="0" w:type="auto"/>
+            <w:tcBorders>
+              <w:top w:val="single" w:sz="6" w:space="0" w:color="000000"/>
+              <w:left w:val="single" w:sz="6" w:space="0" w:color="000000"/>
+              <w:bottom w:val="single" w:sz="6" w:space="0" w:color="000000"/>
+              <w:right w:val="single" w:sz="6" w:space="0" w:color="000000"/>
+            </w:tcBorders>
+            <w:tcMar>
+              <w:top w:w="105" w:type="dxa"/>
+              <w:left w:w="105" w:type="dxa"/>
+              <w:bottom w:w="105" w:type="dxa"/>
+              <w:right w:w="105" w:type="dxa"/>
+            </w:tcMar>
+            <w:hideMark/>
+          </w:tcPr>
+          <w:p>
+            <w:pPr>
+              <w:spacing w:after="0" w:line="0" w:lineRule="atLeast"/>
+              <w:rPr>
+                <w:rFonts w:ascii="Times New Roman" w:eastAsia="Times New Roman" w:hAnsi="Times New Roman" w:cs="Times New Roman"/>
+                <w:sz w:val="24"/>
+                <w:szCs w:val="24"/>
+                <w:lang w:eastAsia="es-ES"/>
+              </w:rPr>
+            </w:pPr>
+            <w:r>
+              <w:rPr>
+                <w:rFonts w:ascii="Arial" w:eastAsia="Times New Roman" w:hAnsi="Arial" w:cs="Arial"/>
+                <w:b/>
+                <w:bCs/>
+                <w:color w:val="000000"/>
+                <w:lang w:eastAsia="es-ES"/>
+              </w:rPr>
+              <w:t xml:space="preserve">Actores participantes: </w:t>
+            </w:r>
+            <w:r>
+              <w:rPr>
+                <w:rFonts w:ascii="Arial" w:eastAsia="Times New Roman" w:hAnsi="Arial" w:cs="Arial"/>
+                <w:color w:val="000000"/>
+                <w:lang w:eastAsia="es-ES"/>
+              </w:rPr>
+              <w:t>Administrador</w:t>
+            </w:r>
+          </w:p>
+        </w:tc>
+      </w:tr>
+      <w:tr>
+        <w:tc>
+          <w:tcPr>
+            <w:tcW w:w="0" w:type="auto"/>
+            <w:tcBorders>
+              <w:top w:val="single" w:sz="6" w:space="0" w:color="000000"/>
+              <w:left w:val="single" w:sz="6" w:space="0" w:color="000000"/>
+              <w:bottom w:val="single" w:sz="6" w:space="0" w:color="000000"/>
+              <w:right w:val="single" w:sz="6" w:space="0" w:color="000000"/>
+            </w:tcBorders>
+            <w:tcMar>
+              <w:top w:w="105" w:type="dxa"/>
+              <w:left w:w="105" w:type="dxa"/>
+              <w:bottom w:w="105" w:type="dxa"/>
+              <w:right w:w="105" w:type="dxa"/>
+            </w:tcMar>
+            <w:hideMark/>
+          </w:tcPr>
+          <w:p>
+            <w:pPr>
+              <w:spacing w:after="0" w:line="0" w:lineRule="atLeast"/>
+              <w:rPr>
+                <w:rFonts w:ascii="Times New Roman" w:eastAsia="Times New Roman" w:hAnsi="Times New Roman" w:cs="Times New Roman"/>
+                <w:sz w:val="24"/>
+                <w:szCs w:val="24"/>
+                <w:lang w:eastAsia="es-ES"/>
+              </w:rPr>
+            </w:pPr>
+            <w:r>
+              <w:rPr>
+                <w:rFonts w:ascii="Arial" w:eastAsia="Times New Roman" w:hAnsi="Arial" w:cs="Arial"/>
+                <w:b/>
+                <w:bCs/>
+                <w:color w:val="000000"/>
+                <w:lang w:eastAsia="es-ES"/>
+              </w:rPr>
+              <w:t xml:space="preserve">Pre-Condiciones: </w:t>
+            </w:r>
+            <w:r>
+              <w:rPr>
+                <w:rFonts w:ascii="Arial" w:eastAsia="Times New Roman" w:hAnsi="Arial" w:cs="Arial"/>
+                <w:color w:val="000000"/>
+                <w:lang w:eastAsia="es-ES"/>
+              </w:rPr>
+              <w:t xml:space="preserve">Que </w:t>
+            </w:r>
+            <w:r>
+              <w:rPr>
+                <w:rFonts w:ascii="Arial" w:eastAsia="Times New Roman" w:hAnsi="Arial" w:cs="Arial"/>
+                <w:color w:val="000000"/>
+                <w:lang w:eastAsia="es-ES"/>
+              </w:rPr>
+              <w:t xml:space="preserve">el nombre de usuario elegido </w:t>
+            </w:r>
+            <w:r>
+              <w:rPr>
+                <w:rFonts w:ascii="Arial" w:eastAsia="Times New Roman" w:hAnsi="Arial" w:cs="Arial"/>
+                <w:color w:val="000000"/>
+                <w:lang w:eastAsia="es-ES"/>
+              </w:rPr>
+              <w:t>exista en la base de datos</w:t>
+            </w:r>
+          </w:p>
+        </w:tc>
+      </w:tr>
+      <w:tr>
+        <w:tc>
+          <w:tcPr>
+            <w:tcW w:w="0" w:type="auto"/>
+            <w:tcBorders>
+              <w:top w:val="single" w:sz="6" w:space="0" w:color="000000"/>
+              <w:left w:val="single" w:sz="6" w:space="0" w:color="000000"/>
+              <w:bottom w:val="single" w:sz="6" w:space="0" w:color="000000"/>
+              <w:right w:val="single" w:sz="6" w:space="0" w:color="000000"/>
+            </w:tcBorders>
+            <w:tcMar>
+              <w:top w:w="105" w:type="dxa"/>
+              <w:left w:w="105" w:type="dxa"/>
+              <w:bottom w:w="105" w:type="dxa"/>
+              <w:right w:w="105" w:type="dxa"/>
+            </w:tcMar>
+            <w:hideMark/>
+          </w:tcPr>
+          <w:p>
+            <w:pPr>
+              <w:spacing w:after="0" w:line="0" w:lineRule="atLeast"/>
+              <w:rPr>
+                <w:rFonts w:ascii="Times New Roman" w:eastAsia="Times New Roman" w:hAnsi="Times New Roman" w:cs="Times New Roman"/>
+                <w:sz w:val="24"/>
+                <w:szCs w:val="24"/>
+                <w:lang w:eastAsia="es-ES"/>
+              </w:rPr>
+            </w:pPr>
+            <w:r>
+              <w:rPr>
+                <w:rFonts w:ascii="Arial" w:eastAsia="Times New Roman" w:hAnsi="Arial" w:cs="Arial"/>
+                <w:b/>
+                <w:bCs/>
+                <w:color w:val="000000"/>
+                <w:lang w:eastAsia="es-ES"/>
+              </w:rPr>
+              <w:t>Post-Condiciones:</w:t>
+            </w:r>
+            <w:r>
+              <w:rPr>
+                <w:rFonts w:ascii="Arial" w:eastAsia="Times New Roman" w:hAnsi="Arial" w:cs="Arial"/>
+                <w:color w:val="000000"/>
+                <w:lang w:eastAsia="es-ES"/>
+              </w:rPr>
+              <w:t xml:space="preserve"> El usuario habrá sido </w:t>
+            </w:r>
+            <w:r>
+              <w:rPr>
+                <w:rFonts w:ascii="Arial" w:eastAsia="Times New Roman" w:hAnsi="Arial" w:cs="Arial"/>
+                <w:color w:val="000000"/>
+                <w:lang w:eastAsia="es-ES"/>
+              </w:rPr>
+              <w:t>modificado</w:t>
+            </w:r>
+            <w:r>
+              <w:rPr>
+                <w:rFonts w:ascii="Arial" w:eastAsia="Times New Roman" w:hAnsi="Arial" w:cs="Arial"/>
+                <w:color w:val="000000"/>
+                <w:lang w:eastAsia="es-ES"/>
+              </w:rPr>
+              <w:t xml:space="preserve"> en la base de datos</w:t>
+            </w:r>
+          </w:p>
+        </w:tc>
+      </w:tr>
+      <w:tr>
+        <w:tc>
+          <w:tcPr>
+            <w:tcW w:w="0" w:type="auto"/>
+            <w:tcBorders>
+              <w:top w:val="single" w:sz="6" w:space="0" w:color="000000"/>
+              <w:left w:val="single" w:sz="6" w:space="0" w:color="000000"/>
+              <w:bottom w:val="single" w:sz="6" w:space="0" w:color="000000"/>
+              <w:right w:val="single" w:sz="6" w:space="0" w:color="000000"/>
+            </w:tcBorders>
+            <w:tcMar>
+              <w:top w:w="105" w:type="dxa"/>
+              <w:left w:w="105" w:type="dxa"/>
+              <w:bottom w:w="105" w:type="dxa"/>
+              <w:right w:w="105" w:type="dxa"/>
+            </w:tcMar>
+            <w:hideMark/>
+          </w:tcPr>
+          <w:p>
+            <w:pPr>
+              <w:spacing w:after="0" w:line="240" w:lineRule="auto"/>
+              <w:rPr>
+                <w:rFonts w:ascii="Times New Roman" w:eastAsia="Times New Roman" w:hAnsi="Times New Roman" w:cs="Times New Roman"/>
+                <w:sz w:val="24"/>
+                <w:szCs w:val="24"/>
+                <w:lang w:eastAsia="es-ES"/>
+              </w:rPr>
+            </w:pPr>
+            <w:r>
+              <w:rPr>
+                <w:rFonts w:ascii="Arial" w:eastAsia="Times New Roman" w:hAnsi="Arial" w:cs="Arial"/>
+                <w:b/>
+                <w:bCs/>
+                <w:color w:val="000000"/>
+                <w:lang w:eastAsia="es-ES"/>
+              </w:rPr>
+              <w:t>Flujo principal:</w:t>
+            </w:r>
+          </w:p>
+          <w:p>
+            <w:pPr>
+              <w:spacing w:after="0" w:line="0" w:lineRule="atLeast"/>
+              <w:rPr>
+                <w:rFonts w:ascii="Times New Roman" w:eastAsia="Times New Roman" w:hAnsi="Times New Roman" w:cs="Times New Roman"/>
+                <w:sz w:val="24"/>
+                <w:szCs w:val="24"/>
+                <w:lang w:eastAsia="es-ES"/>
+              </w:rPr>
+            </w:pPr>
+            <w:r>
+              <w:rPr>
+                <w:rFonts w:ascii="Arial" w:eastAsia="Times New Roman" w:hAnsi="Arial" w:cs="Arial"/>
+                <w:color w:val="000000"/>
+                <w:lang w:eastAsia="es-ES"/>
+              </w:rPr>
+              <w:t xml:space="preserve">Se ejecuta el </w:t>
+            </w:r>
+            <w:proofErr w:type="spellStart"/>
+            <w:r>
+              <w:rPr>
+                <w:rFonts w:ascii="Arial" w:eastAsia="Times New Roman" w:hAnsi="Arial" w:cs="Arial"/>
+                <w:color w:val="000000"/>
+                <w:lang w:eastAsia="es-ES"/>
+              </w:rPr>
+              <w:t>subflujo</w:t>
+            </w:r>
+            <w:proofErr w:type="spellEnd"/>
+            <w:r>
+              <w:rPr>
+                <w:rFonts w:ascii="Arial" w:eastAsia="Times New Roman" w:hAnsi="Arial" w:cs="Arial"/>
+                <w:color w:val="000000"/>
+                <w:lang w:eastAsia="es-ES"/>
+              </w:rPr>
+              <w:t xml:space="preserve"> S1 en caso de </w:t>
+            </w:r>
+            <w:r>
+              <w:rPr>
+                <w:rFonts w:ascii="Arial" w:eastAsia="Times New Roman" w:hAnsi="Arial" w:cs="Arial"/>
+                <w:color w:val="000000"/>
+                <w:lang w:eastAsia="es-ES"/>
+              </w:rPr>
+              <w:t>modificar</w:t>
+            </w:r>
+            <w:r>
+              <w:rPr>
+                <w:rFonts w:ascii="Arial" w:eastAsia="Times New Roman" w:hAnsi="Arial" w:cs="Arial"/>
+                <w:color w:val="000000"/>
+                <w:lang w:eastAsia="es-ES"/>
+              </w:rPr>
+              <w:t xml:space="preserve"> el usuario al sistema desde la pestaña de usuarios.</w:t>
+            </w:r>
+          </w:p>
+        </w:tc>
+      </w:tr>
+      <w:tr>
+        <w:tc>
+          <w:tcPr>
+            <w:tcW w:w="0" w:type="auto"/>
+            <w:tcBorders>
+              <w:top w:val="single" w:sz="6" w:space="0" w:color="000000"/>
+              <w:left w:val="single" w:sz="6" w:space="0" w:color="000000"/>
+              <w:bottom w:val="single" w:sz="6" w:space="0" w:color="000000"/>
+              <w:right w:val="single" w:sz="6" w:space="0" w:color="000000"/>
+            </w:tcBorders>
+            <w:tcMar>
+              <w:top w:w="105" w:type="dxa"/>
+              <w:left w:w="105" w:type="dxa"/>
+              <w:bottom w:w="105" w:type="dxa"/>
+              <w:right w:w="105" w:type="dxa"/>
+            </w:tcMar>
+            <w:hideMark/>
+          </w:tcPr>
+          <w:p>
+            <w:pPr>
+              <w:spacing w:after="0" w:line="240" w:lineRule="auto"/>
+              <w:rPr>
+                <w:rFonts w:ascii="Times New Roman" w:eastAsia="Times New Roman" w:hAnsi="Times New Roman" w:cs="Times New Roman"/>
+                <w:sz w:val="24"/>
+                <w:szCs w:val="24"/>
+                <w:lang w:eastAsia="es-ES"/>
+              </w:rPr>
+            </w:pPr>
+            <w:proofErr w:type="spellStart"/>
+            <w:r>
+              <w:rPr>
+                <w:rFonts w:ascii="Arial" w:eastAsia="Times New Roman" w:hAnsi="Arial" w:cs="Arial"/>
+                <w:b/>
+                <w:bCs/>
+                <w:color w:val="000000"/>
+                <w:lang w:eastAsia="es-ES"/>
+              </w:rPr>
+              <w:t>Subflujo</w:t>
+            </w:r>
+            <w:proofErr w:type="spellEnd"/>
+            <w:r>
+              <w:rPr>
+                <w:rFonts w:ascii="Arial" w:eastAsia="Times New Roman" w:hAnsi="Arial" w:cs="Arial"/>
+                <w:b/>
+                <w:bCs/>
+                <w:color w:val="000000"/>
+                <w:lang w:eastAsia="es-ES"/>
+              </w:rPr>
+              <w:t xml:space="preserve"> s1:</w:t>
+            </w:r>
+            <w:bookmarkStart w:id="0" w:name="_GoBack"/>
+            <w:bookmarkEnd w:id="0"/>
+          </w:p>
+          <w:p>
+            <w:pPr>
+              <w:spacing w:after="0" w:line="0" w:lineRule="atLeast"/>
+              <w:rPr>
+                <w:rFonts w:ascii="Times New Roman" w:eastAsia="Times New Roman" w:hAnsi="Times New Roman" w:cs="Times New Roman"/>
+                <w:sz w:val="24"/>
+                <w:szCs w:val="24"/>
+                <w:lang w:eastAsia="es-ES"/>
+              </w:rPr>
+            </w:pPr>
+            <w:r>
+              <w:rPr>
+                <w:rFonts w:ascii="Arial" w:eastAsia="Times New Roman" w:hAnsi="Arial" w:cs="Arial"/>
+                <w:color w:val="000000"/>
+                <w:lang w:eastAsia="es-ES"/>
+              </w:rPr>
+              <w:lastRenderedPageBreak/>
+              <w:t>(S-1) Se validan los datos (E-1, E-2) y se almacenan en la base de datos de registros</w:t>
+            </w:r>
+            <w:r>
+              <w:rPr>
+                <w:rFonts w:ascii="Arial" w:eastAsia="Times New Roman" w:hAnsi="Arial" w:cs="Arial"/>
+                <w:color w:val="000000"/>
+                <w:lang w:eastAsia="es-ES"/>
+              </w:rPr>
+              <w:t>.</w:t>
+            </w:r>
+          </w:p>
+        </w:tc>
+      </w:tr>
+      <w:tr>
+        <w:tc>
+          <w:tcPr>
+            <w:tcW w:w="0" w:type="auto"/>
+            <w:tcBorders>
+              <w:top w:val="single" w:sz="6" w:space="0" w:color="000000"/>
+              <w:left w:val="single" w:sz="6" w:space="0" w:color="000000"/>
+              <w:bottom w:val="single" w:sz="6" w:space="0" w:color="000000"/>
+              <w:right w:val="single" w:sz="6" w:space="0" w:color="000000"/>
+            </w:tcBorders>
+            <w:tcMar>
+              <w:top w:w="105" w:type="dxa"/>
+              <w:left w:w="105" w:type="dxa"/>
+              <w:bottom w:w="105" w:type="dxa"/>
+              <w:right w:w="105" w:type="dxa"/>
+            </w:tcMar>
+            <w:hideMark/>
+          </w:tcPr>
+          <w:p>
+            <w:pPr>
+              <w:spacing w:after="0" w:line="240" w:lineRule="auto"/>
+              <w:rPr>
+                <w:rFonts w:ascii="Times New Roman" w:eastAsia="Times New Roman" w:hAnsi="Times New Roman" w:cs="Times New Roman"/>
+                <w:sz w:val="24"/>
+                <w:szCs w:val="24"/>
+                <w:lang w:eastAsia="es-ES"/>
+              </w:rPr>
+            </w:pPr>
+            <w:r>
+              <w:rPr>
+                <w:rFonts w:ascii="Arial" w:eastAsia="Times New Roman" w:hAnsi="Arial" w:cs="Arial"/>
+                <w:b/>
+                <w:bCs/>
+                <w:color w:val="000000"/>
+                <w:lang w:eastAsia="es-ES"/>
+              </w:rPr>
+              <w:lastRenderedPageBreak/>
+              <w:t>Excepción E-1</w:t>
+            </w:r>
+          </w:p>
+          <w:p>
+            <w:pPr>
+              <w:spacing w:after="0" w:line="0" w:lineRule="atLeast"/>
+              <w:rPr>
+                <w:rFonts w:ascii="Times New Roman" w:eastAsia="Times New Roman" w:hAnsi="Times New Roman" w:cs="Times New Roman"/>
+                <w:sz w:val="24"/>
+                <w:szCs w:val="24"/>
+                <w:lang w:eastAsia="es-ES"/>
+              </w:rPr>
+            </w:pPr>
+            <w:r>
+              <w:rPr>
+                <w:rFonts w:ascii="Arial" w:eastAsia="Times New Roman" w:hAnsi="Arial" w:cs="Arial"/>
+                <w:color w:val="000000"/>
+                <w:lang w:eastAsia="es-ES"/>
+              </w:rPr>
+              <w:t>Si el usuario es inexistente</w:t>
+            </w:r>
+            <w:r>
+              <w:rPr>
+                <w:rFonts w:ascii="Arial" w:eastAsia="Times New Roman" w:hAnsi="Arial" w:cs="Arial"/>
+                <w:color w:val="000000"/>
+                <w:lang w:eastAsia="es-ES"/>
+              </w:rPr>
+              <w:t>, se muestra un mensaje de error en la pantalla</w:t>
+            </w:r>
+          </w:p>
+        </w:tc>
+      </w:tr>
+      <w:tr>
+        <w:tc>
+          <w:tcPr>
+            <w:tcW w:w="0" w:type="auto"/>
+            <w:tcBorders>
+              <w:top w:val="single" w:sz="6" w:space="0" w:color="000000"/>
+              <w:left w:val="single" w:sz="6" w:space="0" w:color="000000"/>
+              <w:bottom w:val="single" w:sz="6" w:space="0" w:color="000000"/>
+              <w:right w:val="single" w:sz="6" w:space="0" w:color="000000"/>
+            </w:tcBorders>
+            <w:tcMar>
+              <w:top w:w="105" w:type="dxa"/>
+              <w:left w:w="105" w:type="dxa"/>
+              <w:bottom w:w="105" w:type="dxa"/>
+              <w:right w:w="105" w:type="dxa"/>
+            </w:tcMar>
+            <w:hideMark/>
+          </w:tcPr>
+          <w:p>
+            <w:pPr>
+              <w:spacing w:after="0" w:line="240" w:lineRule="auto"/>
+              <w:rPr>
+                <w:rFonts w:ascii="Times New Roman" w:eastAsia="Times New Roman" w:hAnsi="Times New Roman" w:cs="Times New Roman"/>
+                <w:sz w:val="24"/>
+                <w:szCs w:val="24"/>
+                <w:lang w:eastAsia="es-ES"/>
+              </w:rPr>
+            </w:pPr>
+            <w:r>
+              <w:rPr>
+                <w:rFonts w:ascii="Arial" w:eastAsia="Times New Roman" w:hAnsi="Arial" w:cs="Arial"/>
+                <w:b/>
+                <w:bCs/>
+                <w:color w:val="000000"/>
+                <w:lang w:eastAsia="es-ES"/>
+              </w:rPr>
+              <w:t>Excepción E-2</w:t>
+            </w:r>
+          </w:p>
+          <w:p>
+            <w:pPr>
+              <w:spacing w:after="0" w:line="0" w:lineRule="atLeast"/>
+              <w:rPr>
+                <w:rFonts w:ascii="Times New Roman" w:eastAsia="Times New Roman" w:hAnsi="Times New Roman" w:cs="Times New Roman"/>
+                <w:sz w:val="24"/>
+                <w:szCs w:val="24"/>
+                <w:lang w:eastAsia="es-ES"/>
+              </w:rPr>
+            </w:pPr>
+            <w:r>
+              <w:rPr>
+                <w:rFonts w:ascii="Arial" w:eastAsia="Times New Roman" w:hAnsi="Arial" w:cs="Arial"/>
+                <w:color w:val="000000"/>
+                <w:lang w:eastAsia="es-ES"/>
+              </w:rPr>
+              <w:t>Se debe verificar que los datos nuevos ingresados sean validos</w:t>
+            </w:r>
+          </w:p>
+        </w:tc>
+      </w:tr>
+    </w:tbl>
+    <w:p/>
+    <w:tbl>
+      <w:tblPr>
+        <w:tblW w:w="9030" w:type="dxa"/>
+        <w:tblCellMar>
+          <w:top w:w="15" w:type="dxa"/>
+          <w:left w:w="15" w:type="dxa"/>
+          <w:bottom w:w="15" w:type="dxa"/>
+          <w:right w:w="15" w:type="dxa"/>
+        </w:tblCellMar>
+        <w:tblLook w:val="04A0" w:firstRow="1" w:lastRow="0" w:firstColumn="1" w:lastColumn="0" w:noHBand="0" w:noVBand="1"/>
+      </w:tblPr>
+      <w:tblGrid>
+        <w:gridCol w:w="9030"/>
+      </w:tblGrid>
+      <w:tr>
+        <w:tc>
+          <w:tcPr>
+            <w:tcW w:w="0" w:type="auto"/>
+            <w:tcBorders>
+              <w:top w:val="single" w:sz="6" w:space="0" w:color="000000"/>
+              <w:left w:val="single" w:sz="6" w:space="0" w:color="000000"/>
+              <w:bottom w:val="single" w:sz="6" w:space="0" w:color="000000"/>
+              <w:right w:val="single" w:sz="6" w:space="0" w:color="000000"/>
+            </w:tcBorders>
+            <w:tcMar>
+              <w:top w:w="105" w:type="dxa"/>
+              <w:left w:w="105" w:type="dxa"/>
+              <w:bottom w:w="105" w:type="dxa"/>
+              <w:right w:w="105" w:type="dxa"/>
+            </w:tcMar>
+            <w:hideMark/>
+          </w:tcPr>
+          <w:p>
+            <w:pPr>
+              <w:spacing w:after="0" w:line="0" w:lineRule="atLeast"/>
+              <w:rPr>
+                <w:rFonts w:ascii="Times New Roman" w:eastAsia="Times New Roman" w:hAnsi="Times New Roman" w:cs="Times New Roman"/>
+                <w:sz w:val="24"/>
+                <w:szCs w:val="24"/>
+                <w:lang w:eastAsia="es-ES"/>
+              </w:rPr>
+            </w:pPr>
+            <w:r>
+              <w:rPr>
+                <w:rFonts w:ascii="Arial" w:eastAsia="Times New Roman" w:hAnsi="Arial" w:cs="Arial"/>
+                <w:b/>
+                <w:bCs/>
+                <w:color w:val="000000"/>
+                <w:lang w:eastAsia="es-ES"/>
+              </w:rPr>
+              <w:t>Caso de uso</w:t>
+            </w:r>
+            <w:r>
+              <w:rPr>
+                <w:rFonts w:ascii="Arial" w:eastAsia="Times New Roman" w:hAnsi="Arial" w:cs="Arial"/>
+                <w:b/>
+                <w:bCs/>
+                <w:color w:val="000000"/>
+                <w:lang w:eastAsia="es-ES"/>
+              </w:rPr>
+              <w:t xml:space="preserve">: </w:t>
+            </w:r>
+            <w:r>
+              <w:rPr>
+                <w:rFonts w:ascii="Arial" w:eastAsia="Times New Roman" w:hAnsi="Arial" w:cs="Arial"/>
+                <w:color w:val="000000"/>
+                <w:lang w:eastAsia="es-ES"/>
+              </w:rPr>
+              <w:t>Eliminar</w:t>
+            </w:r>
+            <w:r>
+              <w:rPr>
+                <w:rFonts w:ascii="Arial" w:eastAsia="Times New Roman" w:hAnsi="Arial" w:cs="Arial"/>
+                <w:color w:val="000000"/>
+                <w:lang w:eastAsia="es-ES"/>
+              </w:rPr>
+              <w:t xml:space="preserve"> Usuario</w:t>
+            </w:r>
+          </w:p>
+        </w:tc>
+      </w:tr>
+      <w:tr>
+        <w:tc>
+          <w:tcPr>
+            <w:tcW w:w="0" w:type="auto"/>
+            <w:tcBorders>
+              <w:top w:val="single" w:sz="6" w:space="0" w:color="000000"/>
+              <w:left w:val="single" w:sz="6" w:space="0" w:color="000000"/>
+              <w:bottom w:val="single" w:sz="6" w:space="0" w:color="000000"/>
+              <w:right w:val="single" w:sz="6" w:space="0" w:color="000000"/>
+            </w:tcBorders>
+            <w:tcMar>
+              <w:top w:w="105" w:type="dxa"/>
+              <w:left w:w="105" w:type="dxa"/>
+              <w:bottom w:w="105" w:type="dxa"/>
+              <w:right w:w="105" w:type="dxa"/>
+            </w:tcMar>
+            <w:hideMark/>
+          </w:tcPr>
+          <w:p>
+            <w:pPr>
+              <w:spacing w:after="0" w:line="0" w:lineRule="atLeast"/>
+              <w:rPr>
+                <w:rFonts w:ascii="Times New Roman" w:eastAsia="Times New Roman" w:hAnsi="Times New Roman" w:cs="Times New Roman"/>
+                <w:sz w:val="24"/>
+                <w:szCs w:val="24"/>
+                <w:lang w:eastAsia="es-ES"/>
+              </w:rPr>
+            </w:pPr>
+            <w:r>
+              <w:rPr>
+                <w:rFonts w:ascii="Arial" w:eastAsia="Times New Roman" w:hAnsi="Arial" w:cs="Arial"/>
+                <w:b/>
+                <w:bCs/>
+                <w:color w:val="000000"/>
+                <w:lang w:eastAsia="es-ES"/>
+              </w:rPr>
+              <w:t xml:space="preserve">Descripción: </w:t>
+            </w:r>
+            <w:r>
+              <w:rPr>
+                <w:rFonts w:ascii="Arial" w:eastAsia="Times New Roman" w:hAnsi="Arial" w:cs="Arial"/>
+                <w:color w:val="000000"/>
+                <w:lang w:eastAsia="es-ES"/>
+              </w:rPr>
+              <w:t xml:space="preserve">El usuario con privilegios de administrador podrá </w:t>
+            </w:r>
+            <w:r>
+              <w:rPr>
+                <w:rFonts w:ascii="Arial" w:eastAsia="Times New Roman" w:hAnsi="Arial" w:cs="Arial"/>
+                <w:color w:val="000000"/>
+                <w:lang w:eastAsia="es-ES"/>
+              </w:rPr>
+              <w:t>eliminar</w:t>
+            </w:r>
+            <w:r>
+              <w:rPr>
+                <w:rFonts w:ascii="Arial" w:eastAsia="Times New Roman" w:hAnsi="Arial" w:cs="Arial"/>
+                <w:color w:val="000000"/>
+                <w:lang w:eastAsia="es-ES"/>
+              </w:rPr>
+              <w:t xml:space="preserve"> usuarios al sistema con diferentes tipos de privilegios.</w:t>
+            </w:r>
+          </w:p>
+        </w:tc>
+      </w:tr>
+      <w:tr>
+        <w:tc>
+          <w:tcPr>
+            <w:tcW w:w="0" w:type="auto"/>
+            <w:tcBorders>
+              <w:top w:val="single" w:sz="6" w:space="0" w:color="000000"/>
+              <w:left w:val="single" w:sz="6" w:space="0" w:color="000000"/>
+              <w:bottom w:val="single" w:sz="6" w:space="0" w:color="000000"/>
+              <w:right w:val="single" w:sz="6" w:space="0" w:color="000000"/>
+            </w:tcBorders>
+            <w:tcMar>
+              <w:top w:w="105" w:type="dxa"/>
+              <w:left w:w="105" w:type="dxa"/>
+              <w:bottom w:w="105" w:type="dxa"/>
+              <w:right w:w="105" w:type="dxa"/>
+            </w:tcMar>
+            <w:hideMark/>
+          </w:tcPr>
+          <w:p>
+            <w:pPr>
+              <w:spacing w:after="0" w:line="0" w:lineRule="atLeast"/>
+              <w:rPr>
+                <w:rFonts w:ascii="Times New Roman" w:eastAsia="Times New Roman" w:hAnsi="Times New Roman" w:cs="Times New Roman"/>
+                <w:sz w:val="24"/>
+                <w:szCs w:val="24"/>
+                <w:lang w:eastAsia="es-ES"/>
+              </w:rPr>
+            </w:pPr>
+            <w:r>
+              <w:rPr>
+                <w:rFonts w:ascii="Arial" w:eastAsia="Times New Roman" w:hAnsi="Arial" w:cs="Arial"/>
+                <w:b/>
+                <w:bCs/>
+                <w:color w:val="000000"/>
+                <w:lang w:eastAsia="es-ES"/>
+              </w:rPr>
+              <w:t xml:space="preserve">Actores participantes: </w:t>
+            </w:r>
+            <w:r>
+              <w:rPr>
+                <w:rFonts w:ascii="Arial" w:eastAsia="Times New Roman" w:hAnsi="Arial" w:cs="Arial"/>
+                <w:color w:val="000000"/>
+                <w:lang w:eastAsia="es-ES"/>
+              </w:rPr>
+              <w:t>Administrador</w:t>
+            </w:r>
+          </w:p>
+        </w:tc>
+      </w:tr>
+      <w:tr>
+        <w:tc>
+          <w:tcPr>
+            <w:tcW w:w="0" w:type="auto"/>
+            <w:tcBorders>
+              <w:top w:val="single" w:sz="6" w:space="0" w:color="000000"/>
+              <w:left w:val="single" w:sz="6" w:space="0" w:color="000000"/>
+              <w:bottom w:val="single" w:sz="6" w:space="0" w:color="000000"/>
+              <w:right w:val="single" w:sz="6" w:space="0" w:color="000000"/>
+            </w:tcBorders>
+            <w:tcMar>
+              <w:top w:w="105" w:type="dxa"/>
+              <w:left w:w="105" w:type="dxa"/>
+              <w:bottom w:w="105" w:type="dxa"/>
+              <w:right w:w="105" w:type="dxa"/>
+            </w:tcMar>
+            <w:hideMark/>
+          </w:tcPr>
+          <w:p>
+            <w:pPr>
+              <w:spacing w:after="0" w:line="0" w:lineRule="atLeast"/>
+              <w:rPr>
+                <w:rFonts w:ascii="Times New Roman" w:eastAsia="Times New Roman" w:hAnsi="Times New Roman" w:cs="Times New Roman"/>
+                <w:sz w:val="24"/>
+                <w:szCs w:val="24"/>
+                <w:lang w:eastAsia="es-ES"/>
+              </w:rPr>
+            </w:pPr>
+            <w:r>
+              <w:rPr>
+                <w:rFonts w:ascii="Arial" w:eastAsia="Times New Roman" w:hAnsi="Arial" w:cs="Arial"/>
+                <w:b/>
+                <w:bCs/>
+                <w:color w:val="000000"/>
+                <w:lang w:eastAsia="es-ES"/>
+              </w:rPr>
+              <w:t xml:space="preserve">Pre-Condiciones: </w:t>
+            </w:r>
+            <w:r>
+              <w:rPr>
+                <w:rFonts w:ascii="Arial" w:eastAsia="Times New Roman" w:hAnsi="Arial" w:cs="Arial"/>
+                <w:color w:val="000000"/>
+                <w:lang w:eastAsia="es-ES"/>
+              </w:rPr>
+              <w:t>Que</w:t>
+            </w:r>
+            <w:r>
+              <w:rPr>
+                <w:rFonts w:ascii="Arial" w:eastAsia="Times New Roman" w:hAnsi="Arial" w:cs="Arial"/>
+                <w:color w:val="000000"/>
+                <w:lang w:eastAsia="es-ES"/>
+              </w:rPr>
+              <w:t xml:space="preserve"> el nombre de usuario elegido</w:t>
+            </w:r>
+            <w:r>
+              <w:rPr>
+                <w:rFonts w:ascii="Arial" w:eastAsia="Times New Roman" w:hAnsi="Arial" w:cs="Arial"/>
+                <w:color w:val="000000"/>
+                <w:lang w:eastAsia="es-ES"/>
+              </w:rPr>
+              <w:t xml:space="preserve"> exista en la base de datos</w:t>
+            </w:r>
+          </w:p>
+        </w:tc>
+      </w:tr>
+      <w:tr>
+        <w:tc>
+          <w:tcPr>
+            <w:tcW w:w="0" w:type="auto"/>
+            <w:tcBorders>
+              <w:top w:val="single" w:sz="6" w:space="0" w:color="000000"/>
+              <w:left w:val="single" w:sz="6" w:space="0" w:color="000000"/>
+              <w:bottom w:val="single" w:sz="6" w:space="0" w:color="000000"/>
+              <w:right w:val="single" w:sz="6" w:space="0" w:color="000000"/>
+            </w:tcBorders>
+            <w:tcMar>
+              <w:top w:w="105" w:type="dxa"/>
+              <w:left w:w="105" w:type="dxa"/>
+              <w:bottom w:w="105" w:type="dxa"/>
+              <w:right w:w="105" w:type="dxa"/>
+            </w:tcMar>
+            <w:hideMark/>
+          </w:tcPr>
+          <w:p>
+            <w:pPr>
+              <w:spacing w:after="0" w:line="0" w:lineRule="atLeast"/>
+              <w:rPr>
+                <w:rFonts w:ascii="Times New Roman" w:eastAsia="Times New Roman" w:hAnsi="Times New Roman" w:cs="Times New Roman"/>
+                <w:sz w:val="24"/>
+                <w:szCs w:val="24"/>
+                <w:lang w:eastAsia="es-ES"/>
+              </w:rPr>
+            </w:pPr>
+            <w:r>
+              <w:rPr>
+                <w:rFonts w:ascii="Arial" w:eastAsia="Times New Roman" w:hAnsi="Arial" w:cs="Arial"/>
+                <w:b/>
+                <w:bCs/>
+                <w:color w:val="000000"/>
+                <w:lang w:eastAsia="es-ES"/>
+              </w:rPr>
+              <w:t>Post-Condiciones:</w:t>
+            </w:r>
+            <w:r>
+              <w:rPr>
+                <w:rFonts w:ascii="Arial" w:eastAsia="Times New Roman" w:hAnsi="Arial" w:cs="Arial"/>
+                <w:color w:val="000000"/>
+                <w:lang w:eastAsia="es-ES"/>
+              </w:rPr>
+              <w:t xml:space="preserve"> El usuario habrá sido </w:t>
+            </w:r>
+            <w:r>
+              <w:rPr>
+                <w:rFonts w:ascii="Arial" w:eastAsia="Times New Roman" w:hAnsi="Arial" w:cs="Arial"/>
+                <w:color w:val="000000"/>
+                <w:lang w:eastAsia="es-ES"/>
+              </w:rPr>
+              <w:t>eliminado</w:t>
+            </w:r>
+            <w:r>
+              <w:rPr>
+                <w:rFonts w:ascii="Arial" w:eastAsia="Times New Roman" w:hAnsi="Arial" w:cs="Arial"/>
+                <w:color w:val="000000"/>
+                <w:lang w:eastAsia="es-ES"/>
+              </w:rPr>
+              <w:t xml:space="preserve"> en la base de datos</w:t>
+            </w:r>
+          </w:p>
+        </w:tc>
+      </w:tr>
+      <w:tr>
+        <w:tc>
+          <w:tcPr>
+            <w:tcW w:w="0" w:type="auto"/>
+            <w:tcBorders>
+              <w:top w:val="single" w:sz="6" w:space="0" w:color="000000"/>
+              <w:left w:val="single" w:sz="6" w:space="0" w:color="000000"/>
+              <w:bottom w:val="single" w:sz="6" w:space="0" w:color="000000"/>
+              <w:right w:val="single" w:sz="6" w:space="0" w:color="000000"/>
+            </w:tcBorders>
+            <w:tcMar>
+              <w:top w:w="105" w:type="dxa"/>
+              <w:left w:w="105" w:type="dxa"/>
+              <w:bottom w:w="105" w:type="dxa"/>
+              <w:right w:w="105" w:type="dxa"/>
+            </w:tcMar>
+            <w:hideMark/>
+          </w:tcPr>
+          <w:p>
+            <w:pPr>
+              <w:spacing w:after="0" w:line="240" w:lineRule="auto"/>
+              <w:rPr>
+                <w:rFonts w:ascii="Times New Roman" w:eastAsia="Times New Roman" w:hAnsi="Times New Roman" w:cs="Times New Roman"/>
+                <w:sz w:val="24"/>
+                <w:szCs w:val="24"/>
+                <w:lang w:eastAsia="es-ES"/>
+              </w:rPr>
+            </w:pPr>
+            <w:r>
+              <w:rPr>
+                <w:rFonts w:ascii="Arial" w:eastAsia="Times New Roman" w:hAnsi="Arial" w:cs="Arial"/>
+                <w:b/>
+                <w:bCs/>
+                <w:color w:val="000000"/>
+                <w:lang w:eastAsia="es-ES"/>
+              </w:rPr>
+              <w:t>Flujo principal:</w:t>
+            </w:r>
+          </w:p>
+          <w:p>
+            <w:pPr>
+              <w:spacing w:after="0" w:line="0" w:lineRule="atLeast"/>
+              <w:rPr>
+                <w:rFonts w:ascii="Times New Roman" w:eastAsia="Times New Roman" w:hAnsi="Times New Roman" w:cs="Times New Roman"/>
+                <w:sz w:val="24"/>
+                <w:szCs w:val="24"/>
+                <w:lang w:eastAsia="es-ES"/>
+              </w:rPr>
+            </w:pPr>
+            <w:r>
+              <w:rPr>
+                <w:rFonts w:ascii="Arial" w:eastAsia="Times New Roman" w:hAnsi="Arial" w:cs="Arial"/>
+                <w:color w:val="000000"/>
+                <w:lang w:eastAsia="es-ES"/>
+              </w:rPr>
+              <w:t xml:space="preserve">Se ejecuta el </w:t>
+            </w:r>
+            <w:proofErr w:type="spellStart"/>
+            <w:r>
+              <w:rPr>
+                <w:rFonts w:ascii="Arial" w:eastAsia="Times New Roman" w:hAnsi="Arial" w:cs="Arial"/>
+                <w:color w:val="000000"/>
+                <w:lang w:eastAsia="es-ES"/>
+              </w:rPr>
+              <w:t>subflujo</w:t>
+            </w:r>
+            <w:proofErr w:type="spellEnd"/>
+            <w:r>
+              <w:rPr>
+                <w:rFonts w:ascii="Arial" w:eastAsia="Times New Roman" w:hAnsi="Arial" w:cs="Arial"/>
+                <w:color w:val="000000"/>
+                <w:lang w:eastAsia="es-ES"/>
+              </w:rPr>
+              <w:t xml:space="preserve"> S1 en caso de </w:t>
+            </w:r>
+            <w:r>
+              <w:rPr>
+                <w:rFonts w:ascii="Arial" w:eastAsia="Times New Roman" w:hAnsi="Arial" w:cs="Arial"/>
+                <w:color w:val="000000"/>
+                <w:lang w:eastAsia="es-ES"/>
+              </w:rPr>
+              <w:t>seleccionar eliminar</w:t>
+            </w:r>
+            <w:r>
+              <w:rPr>
+                <w:rFonts w:ascii="Arial" w:eastAsia="Times New Roman" w:hAnsi="Arial" w:cs="Arial"/>
+                <w:color w:val="000000"/>
+                <w:lang w:eastAsia="es-ES"/>
+              </w:rPr>
+              <w:t xml:space="preserve"> el usuario al sistema desde la pestaña de usuarios.</w:t>
+            </w:r>
+          </w:p>
+        </w:tc>
+      </w:tr>
+      <w:tr>
+        <w:tc>
+          <w:tcPr>
+            <w:tcW w:w="0" w:type="auto"/>
+            <w:tcBorders>
+              <w:top w:val="single" w:sz="6" w:space="0" w:color="000000"/>
+              <w:left w:val="single" w:sz="6" w:space="0" w:color="000000"/>
+              <w:bottom w:val="single" w:sz="6" w:space="0" w:color="000000"/>
+              <w:right w:val="single" w:sz="6" w:space="0" w:color="000000"/>
+            </w:tcBorders>
+            <w:tcMar>
+              <w:top w:w="105" w:type="dxa"/>
+              <w:left w:w="105" w:type="dxa"/>
+              <w:bottom w:w="105" w:type="dxa"/>
+              <w:right w:w="105" w:type="dxa"/>
+            </w:tcMar>
+            <w:hideMark/>
+          </w:tcPr>
+          <w:p>
+            <w:pPr>
+              <w:spacing w:after="0" w:line="240" w:lineRule="auto"/>
+              <w:rPr>
+                <w:rFonts w:ascii="Times New Roman" w:eastAsia="Times New Roman" w:hAnsi="Times New Roman" w:cs="Times New Roman"/>
+                <w:sz w:val="24"/>
+                <w:szCs w:val="24"/>
+                <w:lang w:eastAsia="es-ES"/>
+              </w:rPr>
+            </w:pPr>
+            <w:proofErr w:type="spellStart"/>
+            <w:r>
+              <w:rPr>
+                <w:rFonts w:ascii="Arial" w:eastAsia="Times New Roman" w:hAnsi="Arial" w:cs="Arial"/>
+                <w:b/>
+                <w:bCs/>
+                <w:color w:val="000000"/>
+                <w:lang w:eastAsia="es-ES"/>
+              </w:rPr>
+              <w:t>Subflujo</w:t>
+            </w:r>
+            <w:proofErr w:type="spellEnd"/>
+            <w:r>
+              <w:rPr>
+                <w:rFonts w:ascii="Arial" w:eastAsia="Times New Roman" w:hAnsi="Arial" w:cs="Arial"/>
+                <w:b/>
+                <w:bCs/>
+                <w:color w:val="000000"/>
+                <w:lang w:eastAsia="es-ES"/>
+              </w:rPr>
+              <w:t xml:space="preserve"> s1:</w:t>
+            </w:r>
+          </w:p>
+          <w:p>
+            <w:pPr>
+              <w:spacing w:after="0" w:line="0" w:lineRule="atLeast"/>
+              <w:rPr>
+                <w:rFonts w:ascii="Times New Roman" w:eastAsia="Times New Roman" w:hAnsi="Times New Roman" w:cs="Times New Roman"/>
+                <w:sz w:val="24"/>
+                <w:szCs w:val="24"/>
+                <w:lang w:eastAsia="es-ES"/>
+              </w:rPr>
+            </w:pPr>
+            <w:r>
+              <w:rPr>
+                <w:rFonts w:ascii="Arial" w:eastAsia="Times New Roman" w:hAnsi="Arial" w:cs="Arial"/>
+                <w:color w:val="000000"/>
+                <w:lang w:eastAsia="es-ES"/>
+              </w:rPr>
+              <w:t>(S-1) Se validan los</w:t>
+            </w:r>
+            <w:r>
+              <w:rPr>
+                <w:rFonts w:ascii="Arial" w:eastAsia="Times New Roman" w:hAnsi="Arial" w:cs="Arial"/>
+                <w:color w:val="000000"/>
+                <w:lang w:eastAsia="es-ES"/>
+              </w:rPr>
+              <w:t xml:space="preserve"> datos (E-1</w:t>
+            </w:r>
+            <w:r>
+              <w:rPr>
+                <w:rFonts w:ascii="Arial" w:eastAsia="Times New Roman" w:hAnsi="Arial" w:cs="Arial"/>
+                <w:color w:val="000000"/>
+                <w:lang w:eastAsia="es-ES"/>
+              </w:rPr>
+              <w:t xml:space="preserve">) y se </w:t>
+            </w:r>
+            <w:r>
+              <w:rPr>
+                <w:rFonts w:ascii="Arial" w:eastAsia="Times New Roman" w:hAnsi="Arial" w:cs="Arial"/>
+                <w:color w:val="000000"/>
+                <w:lang w:eastAsia="es-ES"/>
+              </w:rPr>
+              <w:t>elimina el usuario</w:t>
+            </w:r>
+            <w:r>
+              <w:rPr>
+                <w:rFonts w:ascii="Arial" w:eastAsia="Times New Roman" w:hAnsi="Arial" w:cs="Arial"/>
+                <w:color w:val="000000"/>
+                <w:lang w:eastAsia="es-ES"/>
+              </w:rPr>
+              <w:t xml:space="preserve"> en la base de datos de registros</w:t>
+            </w:r>
+            <w:r>
+              <w:rPr>
+                <w:rFonts w:ascii="Arial" w:eastAsia="Times New Roman" w:hAnsi="Arial" w:cs="Arial"/>
+                <w:color w:val="000000"/>
+                <w:lang w:eastAsia="es-ES"/>
+              </w:rPr>
+              <w:t>.</w:t>
+            </w:r>
+          </w:p>
+        </w:tc>
+      </w:tr>
+      <w:tr>
+        <w:tc>
+          <w:tcPr>
+            <w:tcW w:w="0" w:type="auto"/>
+            <w:tcBorders>
+              <w:top w:val="single" w:sz="6" w:space="0" w:color="000000"/>
+              <w:left w:val="single" w:sz="6" w:space="0" w:color="000000"/>
+              <w:bottom w:val="single" w:sz="6" w:space="0" w:color="000000"/>
+              <w:right w:val="single" w:sz="6" w:space="0" w:color="000000"/>
+            </w:tcBorders>
+            <w:tcMar>
+              <w:top w:w="105" w:type="dxa"/>
+              <w:left w:w="105" w:type="dxa"/>
+              <w:bottom w:w="105" w:type="dxa"/>
+              <w:right w:w="105" w:type="dxa"/>
+            </w:tcMar>
+            <w:hideMark/>
+          </w:tcPr>
+          <w:p>
+            <w:pPr>
+              <w:spacing w:after="0" w:line="240" w:lineRule="auto"/>
+              <w:rPr>
+                <w:rFonts w:ascii="Times New Roman" w:eastAsia="Times New Roman" w:hAnsi="Times New Roman" w:cs="Times New Roman"/>
+                <w:sz w:val="24"/>
+                <w:szCs w:val="24"/>
+                <w:lang w:eastAsia="es-ES"/>
+              </w:rPr>
+            </w:pPr>
+            <w:r>
+              <w:rPr>
+                <w:rFonts w:ascii="Arial" w:eastAsia="Times New Roman" w:hAnsi="Arial" w:cs="Arial"/>
+                <w:b/>
+                <w:bCs/>
+                <w:color w:val="000000"/>
+                <w:lang w:eastAsia="es-ES"/>
+              </w:rPr>
+              <w:t>Excepción E-1</w:t>
+            </w:r>
+          </w:p>
+          <w:p>
+            <w:pPr>
+              <w:spacing w:after="0" w:line="0" w:lineRule="atLeast"/>
+              <w:rPr>
+                <w:rFonts w:ascii="Times New Roman" w:eastAsia="Times New Roman" w:hAnsi="Times New Roman" w:cs="Times New Roman"/>
+                <w:sz w:val="24"/>
+                <w:szCs w:val="24"/>
+                <w:lang w:eastAsia="es-ES"/>
+              </w:rPr>
+            </w:pPr>
+            <w:r>
+              <w:rPr>
+                <w:rFonts w:ascii="Arial" w:eastAsia="Times New Roman" w:hAnsi="Arial" w:cs="Arial"/>
+                <w:color w:val="000000"/>
+                <w:lang w:eastAsia="es-ES"/>
+              </w:rPr>
+              <w:t>Si el usuario es inexistente.</w:t>
+            </w:r>
+          </w:p>
+        </w:tc>
+      </w:tr>
+    </w:tbl>
+    <w:p/>
+    <w:p>
+      <w:r>
+        <w:t>El alta baja y modificación de los casos cliente, maquinista y productos es casi idéntico que los descriptos para los usuarios, con la salvedad de que es en diferente solapa en el panel de administrador.</w:t>
+      </w:r>
     </w:p>
     <w:sectPr>
       <w:pgSz w:w="11906" w:h="16838"/>
@@ -14,6 +2414,189 @@
     </w:sectPr>
   </w:body>
 </w:document>
+</file>
+
+<file path=word/numbering.xml><?xml version="1.0" encoding="utf-8"?>
+<w:numbering xmlns:wpc="http://schemas.microsoft.com/office/word/2010/wordprocessingCanvas" xmlns:mc="http://schemas.openxmlformats.org/markup-compatibility/2006" xmlns:o="urn:schemas-microsoft-com:office:office" xmlns:r="http://schemas.openxmlformats.org/officeDocument/2006/relationships" xmlns:m="http://schemas.openxmlformats.org/officeDocument/2006/math" xmlns:v="urn:schemas-microsoft-com:vml" xmlns:wp14="http://schemas.microsoft.com/office/word/2010/wordprocessingDrawing" xmlns:wp="http://schemas.openxmlformats.org/drawingml/2006/wordprocessingDrawing" xmlns:w10="urn:schemas-microsoft-com:office:word" xmlns:w="http://schemas.openxmlformats.org/wordprocessingml/2006/main" xmlns:w14="http://schemas.microsoft.com/office/word/2010/wordml" xmlns:wpg="http://schemas.microsoft.com/office/word/2010/wordprocessingGroup" xmlns:wpi="http://schemas.microsoft.com/office/word/2010/wordprocessingInk" xmlns:wne="http://schemas.microsoft.com/office/word/2006/wordml" xmlns:wps="http://schemas.microsoft.com/office/word/2010/wordprocessingShape" mc:Ignorable="w14 wp14">
+  <w:abstractNum w:abstractNumId="0">
+    <w:nsid w:val="15423702"/>
+    <w:multiLevelType w:val="hybridMultilevel"/>
+    <w:tmpl w:val="EE74975A"/>
+    <w:lvl w:ilvl="0" w:tplc="0C0A0011">
+      <w:start w:val="1"/>
+      <w:numFmt w:val="decimal"/>
+      <w:lvlText w:val="%1)"/>
+      <w:lvlJc w:val="left"/>
+      <w:pPr>
+        <w:ind w:left="720" w:hanging="360"/>
+      </w:pPr>
+    </w:lvl>
+    <w:lvl w:ilvl="1" w:tplc="0C0A0019" w:tentative="1">
+      <w:start w:val="1"/>
+      <w:numFmt w:val="lowerLetter"/>
+      <w:lvlText w:val="%2."/>
+      <w:lvlJc w:val="left"/>
+      <w:pPr>
+        <w:ind w:left="1440" w:hanging="360"/>
+      </w:pPr>
+    </w:lvl>
+    <w:lvl w:ilvl="2" w:tplc="0C0A001B" w:tentative="1">
+      <w:start w:val="1"/>
+      <w:numFmt w:val="lowerRoman"/>
+      <w:lvlText w:val="%3."/>
+      <w:lvlJc w:val="right"/>
+      <w:pPr>
+        <w:ind w:left="2160" w:hanging="180"/>
+      </w:pPr>
+    </w:lvl>
+    <w:lvl w:ilvl="3" w:tplc="0C0A000F" w:tentative="1">
+      <w:start w:val="1"/>
+      <w:numFmt w:val="decimal"/>
+      <w:lvlText w:val="%4."/>
+      <w:lvlJc w:val="left"/>
+      <w:pPr>
+        <w:ind w:left="2880" w:hanging="360"/>
+      </w:pPr>
+    </w:lvl>
+    <w:lvl w:ilvl="4" w:tplc="0C0A0019" w:tentative="1">
+      <w:start w:val="1"/>
+      <w:numFmt w:val="lowerLetter"/>
+      <w:lvlText w:val="%5."/>
+      <w:lvlJc w:val="left"/>
+      <w:pPr>
+        <w:ind w:left="3600" w:hanging="360"/>
+      </w:pPr>
+    </w:lvl>
+    <w:lvl w:ilvl="5" w:tplc="0C0A001B" w:tentative="1">
+      <w:start w:val="1"/>
+      <w:numFmt w:val="lowerRoman"/>
+      <w:lvlText w:val="%6."/>
+      <w:lvlJc w:val="right"/>
+      <w:pPr>
+        <w:ind w:left="4320" w:hanging="180"/>
+      </w:pPr>
+    </w:lvl>
+    <w:lvl w:ilvl="6" w:tplc="0C0A000F" w:tentative="1">
+      <w:start w:val="1"/>
+      <w:numFmt w:val="decimal"/>
+      <w:lvlText w:val="%7."/>
+      <w:lvlJc w:val="left"/>
+      <w:pPr>
+        <w:ind w:left="5040" w:hanging="360"/>
+      </w:pPr>
+    </w:lvl>
+    <w:lvl w:ilvl="7" w:tplc="0C0A0019" w:tentative="1">
+      <w:start w:val="1"/>
+      <w:numFmt w:val="lowerLetter"/>
+      <w:lvlText w:val="%8."/>
+      <w:lvlJc w:val="left"/>
+      <w:pPr>
+        <w:ind w:left="5760" w:hanging="360"/>
+      </w:pPr>
+    </w:lvl>
+    <w:lvl w:ilvl="8" w:tplc="0C0A001B" w:tentative="1">
+      <w:start w:val="1"/>
+      <w:numFmt w:val="lowerRoman"/>
+      <w:lvlText w:val="%9."/>
+      <w:lvlJc w:val="right"/>
+      <w:pPr>
+        <w:ind w:left="6480" w:hanging="180"/>
+      </w:pPr>
+    </w:lvl>
+  </w:abstractNum>
+  <w:abstractNum w:abstractNumId="1">
+    <w:nsid w:val="73956FEE"/>
+    <w:multiLevelType w:val="hybridMultilevel"/>
+    <w:tmpl w:val="A2F2889C"/>
+    <w:lvl w:ilvl="0" w:tplc="0C0A0011">
+      <w:start w:val="1"/>
+      <w:numFmt w:val="decimal"/>
+      <w:lvlText w:val="%1)"/>
+      <w:lvlJc w:val="left"/>
+      <w:pPr>
+        <w:ind w:left="720" w:hanging="360"/>
+      </w:pPr>
+    </w:lvl>
+    <w:lvl w:ilvl="1" w:tplc="0C0A0019" w:tentative="1">
+      <w:start w:val="1"/>
+      <w:numFmt w:val="lowerLetter"/>
+      <w:lvlText w:val="%2."/>
+      <w:lvlJc w:val="left"/>
+      <w:pPr>
+        <w:ind w:left="1440" w:hanging="360"/>
+      </w:pPr>
+    </w:lvl>
+    <w:lvl w:ilvl="2" w:tplc="0C0A001B" w:tentative="1">
+      <w:start w:val="1"/>
+      <w:numFmt w:val="lowerRoman"/>
+      <w:lvlText w:val="%3."/>
+      <w:lvlJc w:val="right"/>
+      <w:pPr>
+        <w:ind w:left="2160" w:hanging="180"/>
+      </w:pPr>
+    </w:lvl>
+    <w:lvl w:ilvl="3" w:tplc="0C0A000F" w:tentative="1">
+      <w:start w:val="1"/>
+      <w:numFmt w:val="decimal"/>
+      <w:lvlText w:val="%4."/>
+      <w:lvlJc w:val="left"/>
+      <w:pPr>
+        <w:ind w:left="2880" w:hanging="360"/>
+      </w:pPr>
+    </w:lvl>
+    <w:lvl w:ilvl="4" w:tplc="0C0A0019" w:tentative="1">
+      <w:start w:val="1"/>
+      <w:numFmt w:val="lowerLetter"/>
+      <w:lvlText w:val="%5."/>
+      <w:lvlJc w:val="left"/>
+      <w:pPr>
+        <w:ind w:left="3600" w:hanging="360"/>
+      </w:pPr>
+    </w:lvl>
+    <w:lvl w:ilvl="5" w:tplc="0C0A001B" w:tentative="1">
+      <w:start w:val="1"/>
+      <w:numFmt w:val="lowerRoman"/>
+      <w:lvlText w:val="%6."/>
+      <w:lvlJc w:val="right"/>
+      <w:pPr>
+        <w:ind w:left="4320" w:hanging="180"/>
+      </w:pPr>
+    </w:lvl>
+    <w:lvl w:ilvl="6" w:tplc="0C0A000F" w:tentative="1">
+      <w:start w:val="1"/>
+      <w:numFmt w:val="decimal"/>
+      <w:lvlText w:val="%7."/>
+      <w:lvlJc w:val="left"/>
+      <w:pPr>
+        <w:ind w:left="5040" w:hanging="360"/>
+      </w:pPr>
+    </w:lvl>
+    <w:lvl w:ilvl="7" w:tplc="0C0A0019" w:tentative="1">
+      <w:start w:val="1"/>
+      <w:numFmt w:val="lowerLetter"/>
+      <w:lvlText w:val="%8."/>
+      <w:lvlJc w:val="left"/>
+      <w:pPr>
+        <w:ind w:left="5760" w:hanging="360"/>
+      </w:pPr>
+    </w:lvl>
+    <w:lvl w:ilvl="8" w:tplc="0C0A001B" w:tentative="1">
+      <w:start w:val="1"/>
+      <w:numFmt w:val="lowerRoman"/>
+      <w:lvlText w:val="%9."/>
+      <w:lvlJc w:val="right"/>
+      <w:pPr>
+        <w:ind w:left="6480" w:hanging="180"/>
+      </w:pPr>
+    </w:lvl>
+  </w:abstractNum>
+  <w:num w:numId="1">
+    <w:abstractNumId w:val="1"/>
+  </w:num>
+  <w:num w:numId="2">
+    <w:abstractNumId w:val="0"/>
+  </w:num>
+</w:numbering>
 </file>
 
 <file path=word/styles.xml><?xml version="1.0" encoding="utf-8"?>
@@ -203,6 +2786,33 @@
     <w:semiHidden/>
     <w:unhideWhenUsed/>
   </w:style>
+  <w:style w:type="paragraph" w:styleId="ListParagraph">
+    <w:name w:val="List Paragraph"/>
+    <w:basedOn w:val="Normal"/>
+    <w:uiPriority w:val="34"/>
+    <w:qFormat/>
+    <w:rsid w:val="009C7B3E"/>
+    <w:pPr>
+      <w:ind w:left="720"/>
+      <w:contextualSpacing/>
+    </w:pPr>
+  </w:style>
+  <w:style w:type="paragraph" w:styleId="NormalWeb">
+    <w:name w:val="Normal (Web)"/>
+    <w:basedOn w:val="Normal"/>
+    <w:uiPriority w:val="99"/>
+    <w:unhideWhenUsed/>
+    <w:rsid w:val="00BB6C4F"/>
+    <w:pPr>
+      <w:spacing w:before="100" w:beforeAutospacing="1" w:after="100" w:afterAutospacing="1" w:line="240" w:lineRule="auto"/>
+    </w:pPr>
+    <w:rPr>
+      <w:rFonts w:ascii="Times New Roman" w:eastAsia="Times New Roman" w:hAnsi="Times New Roman" w:cs="Times New Roman"/>
+      <w:sz w:val="24"/>
+      <w:szCs w:val="24"/>
+      <w:lang w:eastAsia="es-ES"/>
+    </w:rPr>
+  </w:style>
 </w:styles>
 </file>
 
@@ -392,6 +3002,33 @@
     <w:uiPriority w:val="99"/>
     <w:semiHidden/>
     <w:unhideWhenUsed/>
+  </w:style>
+  <w:style w:type="paragraph" w:styleId="ListParagraph">
+    <w:name w:val="List Paragraph"/>
+    <w:basedOn w:val="Normal"/>
+    <w:uiPriority w:val="34"/>
+    <w:qFormat/>
+    <w:rsid w:val="009C7B3E"/>
+    <w:pPr>
+      <w:ind w:left="720"/>
+      <w:contextualSpacing/>
+    </w:pPr>
+  </w:style>
+  <w:style w:type="paragraph" w:styleId="NormalWeb">
+    <w:name w:val="Normal (Web)"/>
+    <w:basedOn w:val="Normal"/>
+    <w:uiPriority w:val="99"/>
+    <w:unhideWhenUsed/>
+    <w:rsid w:val="00BB6C4F"/>
+    <w:pPr>
+      <w:spacing w:before="100" w:beforeAutospacing="1" w:after="100" w:afterAutospacing="1" w:line="240" w:lineRule="auto"/>
+    </w:pPr>
+    <w:rPr>
+      <w:rFonts w:ascii="Times New Roman" w:eastAsia="Times New Roman" w:hAnsi="Times New Roman" w:cs="Times New Roman"/>
+      <w:sz w:val="24"/>
+      <w:szCs w:val="24"/>
+      <w:lang w:eastAsia="es-ES"/>
+    </w:rPr>
   </w:style>
 </w:styles>
 </file>

</xml_diff>

<commit_message>
Actualizo la documentacion de los casos de uso.
</commit_message>
<xml_diff>
--- a/Casos de Uso y Diagrama de Clases/CU y DC.docx
+++ b/Casos de Uso y Diagrama de Clases/CU y DC.docx
@@ -85,7 +85,6 @@
         </w:rPr>
         <w:t xml:space="preserve">Usuario </w:t>
       </w:r>
-      <w:proofErr w:type="spellStart"/>
       <w:r>
         <w:rPr>
           <w:b/>
@@ -98,7 +97,6 @@
         </w:rPr>
         <w:t>ndroid</w:t>
       </w:r>
-      <w:proofErr w:type="spellEnd"/>
       <w:r>
         <w:rPr>
           <w:b/>
@@ -172,6 +170,42 @@
           <w:u w:val="single"/>
         </w:rPr>
         <w:t>Identificación de casos de uso</w:t>
+      </w:r>
+    </w:p>
+    <w:p>
+      <w:pPr>
+        <w:pStyle w:val="ListParagraph"/>
+        <w:numPr>
+          <w:ilvl w:val="0"/>
+          <w:numId w:val="2"/>
+        </w:numPr>
+      </w:pPr>
+      <w:r>
+        <w:t>Seleccionar paneles</w:t>
+      </w:r>
+    </w:p>
+    <w:p>
+      <w:pPr>
+        <w:pStyle w:val="ListParagraph"/>
+        <w:numPr>
+          <w:ilvl w:val="0"/>
+          <w:numId w:val="2"/>
+        </w:numPr>
+      </w:pPr>
+      <w:r>
+        <w:t>Intercambiar vistas</w:t>
+      </w:r>
+    </w:p>
+    <w:p>
+      <w:pPr>
+        <w:pStyle w:val="ListParagraph"/>
+        <w:numPr>
+          <w:ilvl w:val="0"/>
+          <w:numId w:val="2"/>
+        </w:numPr>
+      </w:pPr>
+      <w:r>
+        <w:t>Ingresar usuario</w:t>
       </w:r>
     </w:p>
     <w:p>
@@ -456,6 +490,7 @@
         </w:numPr>
       </w:pPr>
       <w:r>
+        <w:lastRenderedPageBreak/>
         <w:t>Editar bobinas registradas</w:t>
       </w:r>
     </w:p>
@@ -492,7 +527,6 @@
         </w:numPr>
       </w:pPr>
       <w:r>
-        <w:lastRenderedPageBreak/>
         <w:t>Ingresar bobina desde celular</w:t>
       </w:r>
     </w:p>
@@ -566,6 +600,629 @@
         <w:t>Documentación de casos de uso</w:t>
       </w:r>
     </w:p>
+    <w:tbl>
+      <w:tblPr>
+        <w:tblW w:w="9030" w:type="dxa"/>
+        <w:tblCellMar>
+          <w:top w:w="15" w:type="dxa"/>
+          <w:left w:w="15" w:type="dxa"/>
+          <w:bottom w:w="15" w:type="dxa"/>
+          <w:right w:w="15" w:type="dxa"/>
+        </w:tblCellMar>
+        <w:tblLook w:val="04A0" w:firstRow="1" w:lastRow="0" w:firstColumn="1" w:lastColumn="0" w:noHBand="0" w:noVBand="1"/>
+      </w:tblPr>
+      <w:tblGrid>
+        <w:gridCol w:w="9030"/>
+      </w:tblGrid>
+      <w:tr>
+        <w:tc>
+          <w:tcPr>
+            <w:tcW w:w="0" w:type="auto"/>
+            <w:tcBorders>
+              <w:top w:val="single" w:sz="6" w:space="0" w:color="000000"/>
+              <w:left w:val="single" w:sz="6" w:space="0" w:color="000000"/>
+              <w:bottom w:val="single" w:sz="6" w:space="0" w:color="000000"/>
+              <w:right w:val="single" w:sz="6" w:space="0" w:color="000000"/>
+            </w:tcBorders>
+            <w:tcMar>
+              <w:top w:w="105" w:type="dxa"/>
+              <w:left w:w="105" w:type="dxa"/>
+              <w:bottom w:w="105" w:type="dxa"/>
+              <w:right w:w="105" w:type="dxa"/>
+            </w:tcMar>
+            <w:hideMark/>
+          </w:tcPr>
+          <w:p>
+            <w:pPr>
+              <w:spacing w:after="0" w:line="0" w:lineRule="atLeast"/>
+              <w:rPr>
+                <w:rFonts w:ascii="Times New Roman" w:eastAsia="Times New Roman" w:hAnsi="Times New Roman" w:cs="Times New Roman"/>
+                <w:sz w:val="24"/>
+                <w:szCs w:val="24"/>
+                <w:lang w:eastAsia="es-ES"/>
+              </w:rPr>
+            </w:pPr>
+            <w:r>
+              <w:rPr>
+                <w:rFonts w:ascii="Arial" w:eastAsia="Times New Roman" w:hAnsi="Arial" w:cs="Arial"/>
+                <w:b/>
+                <w:bCs/>
+                <w:color w:val="000000"/>
+                <w:lang w:eastAsia="es-ES"/>
+              </w:rPr>
+              <w:t>Caso de uso</w:t>
+            </w:r>
+            <w:r>
+              <w:rPr>
+                <w:rFonts w:ascii="Arial" w:eastAsia="Times New Roman" w:hAnsi="Arial" w:cs="Arial"/>
+                <w:b/>
+                <w:bCs/>
+                <w:color w:val="000000"/>
+                <w:lang w:eastAsia="es-ES"/>
+              </w:rPr>
+              <w:t xml:space="preserve">: </w:t>
+            </w:r>
+            <w:r>
+              <w:rPr>
+                <w:rFonts w:ascii="Arial" w:eastAsia="Times New Roman" w:hAnsi="Arial" w:cs="Arial"/>
+                <w:color w:val="000000"/>
+                <w:lang w:eastAsia="es-ES"/>
+              </w:rPr>
+              <w:t>Seleccionar paneles</w:t>
+            </w:r>
+          </w:p>
+        </w:tc>
+      </w:tr>
+      <w:tr>
+        <w:tc>
+          <w:tcPr>
+            <w:tcW w:w="0" w:type="auto"/>
+            <w:tcBorders>
+              <w:top w:val="single" w:sz="6" w:space="0" w:color="000000"/>
+              <w:left w:val="single" w:sz="6" w:space="0" w:color="000000"/>
+              <w:bottom w:val="single" w:sz="6" w:space="0" w:color="000000"/>
+              <w:right w:val="single" w:sz="6" w:space="0" w:color="000000"/>
+            </w:tcBorders>
+            <w:tcMar>
+              <w:top w:w="105" w:type="dxa"/>
+              <w:left w:w="105" w:type="dxa"/>
+              <w:bottom w:w="105" w:type="dxa"/>
+              <w:right w:w="105" w:type="dxa"/>
+            </w:tcMar>
+            <w:hideMark/>
+          </w:tcPr>
+          <w:p>
+            <w:pPr>
+              <w:spacing w:after="0" w:line="0" w:lineRule="atLeast"/>
+              <w:rPr>
+                <w:rFonts w:ascii="Times New Roman" w:eastAsia="Times New Roman" w:hAnsi="Times New Roman" w:cs="Times New Roman"/>
+                <w:sz w:val="24"/>
+                <w:szCs w:val="24"/>
+                <w:lang w:eastAsia="es-ES"/>
+              </w:rPr>
+            </w:pPr>
+            <w:r>
+              <w:rPr>
+                <w:rFonts w:ascii="Arial" w:eastAsia="Times New Roman" w:hAnsi="Arial" w:cs="Arial"/>
+                <w:b/>
+                <w:bCs/>
+                <w:color w:val="000000"/>
+                <w:lang w:eastAsia="es-ES"/>
+              </w:rPr>
+              <w:t xml:space="preserve">Descripción: </w:t>
+            </w:r>
+            <w:r>
+              <w:rPr>
+                <w:rFonts w:ascii="Arial" w:eastAsia="Times New Roman" w:hAnsi="Arial" w:cs="Arial"/>
+                <w:color w:val="000000"/>
+                <w:lang w:eastAsia="es-ES"/>
+              </w:rPr>
+              <w:t xml:space="preserve">El usuario con privilegios de administrador </w:t>
+            </w:r>
+            <w:r>
+              <w:rPr>
+                <w:rFonts w:ascii="Arial" w:eastAsia="Times New Roman" w:hAnsi="Arial" w:cs="Arial"/>
+                <w:color w:val="000000"/>
+                <w:lang w:eastAsia="es-ES"/>
+              </w:rPr>
+              <w:t>podrá seleccionar que panel abrir, si el del ingreso de las bobinas o el del administrador de bobinas. También puede seleccionar a que servidor conectarse dentro de las opciones que tiene.</w:t>
+            </w:r>
+          </w:p>
+        </w:tc>
+      </w:tr>
+      <w:tr>
+        <w:tc>
+          <w:tcPr>
+            <w:tcW w:w="0" w:type="auto"/>
+            <w:tcBorders>
+              <w:top w:val="single" w:sz="6" w:space="0" w:color="000000"/>
+              <w:left w:val="single" w:sz="6" w:space="0" w:color="000000"/>
+              <w:bottom w:val="single" w:sz="6" w:space="0" w:color="000000"/>
+              <w:right w:val="single" w:sz="6" w:space="0" w:color="000000"/>
+            </w:tcBorders>
+            <w:tcMar>
+              <w:top w:w="105" w:type="dxa"/>
+              <w:left w:w="105" w:type="dxa"/>
+              <w:bottom w:w="105" w:type="dxa"/>
+              <w:right w:w="105" w:type="dxa"/>
+            </w:tcMar>
+            <w:hideMark/>
+          </w:tcPr>
+          <w:p>
+            <w:pPr>
+              <w:spacing w:after="0" w:line="0" w:lineRule="atLeast"/>
+              <w:rPr>
+                <w:rFonts w:ascii="Times New Roman" w:eastAsia="Times New Roman" w:hAnsi="Times New Roman" w:cs="Times New Roman"/>
+                <w:sz w:val="24"/>
+                <w:szCs w:val="24"/>
+                <w:lang w:eastAsia="es-ES"/>
+              </w:rPr>
+            </w:pPr>
+            <w:r>
+              <w:rPr>
+                <w:rFonts w:ascii="Arial" w:eastAsia="Times New Roman" w:hAnsi="Arial" w:cs="Arial"/>
+                <w:b/>
+                <w:bCs/>
+                <w:color w:val="000000"/>
+                <w:lang w:eastAsia="es-ES"/>
+              </w:rPr>
+              <w:t xml:space="preserve">Actores participantes: </w:t>
+            </w:r>
+            <w:r>
+              <w:rPr>
+                <w:rFonts w:ascii="Arial" w:eastAsia="Times New Roman" w:hAnsi="Arial" w:cs="Arial"/>
+                <w:color w:val="000000"/>
+                <w:lang w:eastAsia="es-ES"/>
+              </w:rPr>
+              <w:t>Administrador</w:t>
+            </w:r>
+          </w:p>
+        </w:tc>
+      </w:tr>
+      <w:tr>
+        <w:tc>
+          <w:tcPr>
+            <w:tcW w:w="0" w:type="auto"/>
+            <w:tcBorders>
+              <w:top w:val="single" w:sz="6" w:space="0" w:color="000000"/>
+              <w:left w:val="single" w:sz="6" w:space="0" w:color="000000"/>
+              <w:bottom w:val="single" w:sz="6" w:space="0" w:color="000000"/>
+              <w:right w:val="single" w:sz="6" w:space="0" w:color="000000"/>
+            </w:tcBorders>
+            <w:tcMar>
+              <w:top w:w="105" w:type="dxa"/>
+              <w:left w:w="105" w:type="dxa"/>
+              <w:bottom w:w="105" w:type="dxa"/>
+              <w:right w:w="105" w:type="dxa"/>
+            </w:tcMar>
+            <w:hideMark/>
+          </w:tcPr>
+          <w:p>
+            <w:pPr>
+              <w:spacing w:after="0" w:line="0" w:lineRule="atLeast"/>
+              <w:rPr>
+                <w:rFonts w:ascii="Times New Roman" w:eastAsia="Times New Roman" w:hAnsi="Times New Roman" w:cs="Times New Roman"/>
+                <w:sz w:val="24"/>
+                <w:szCs w:val="24"/>
+                <w:lang w:eastAsia="es-ES"/>
+              </w:rPr>
+            </w:pPr>
+            <w:r>
+              <w:rPr>
+                <w:rFonts w:ascii="Arial" w:eastAsia="Times New Roman" w:hAnsi="Arial" w:cs="Arial"/>
+                <w:b/>
+                <w:bCs/>
+                <w:color w:val="000000"/>
+                <w:lang w:eastAsia="es-ES"/>
+              </w:rPr>
+              <w:t xml:space="preserve">Pre-Condiciones: </w:t>
+            </w:r>
+            <w:r>
+              <w:rPr>
+                <w:rFonts w:ascii="Arial" w:eastAsia="Times New Roman" w:hAnsi="Arial" w:cs="Arial"/>
+                <w:color w:val="000000"/>
+                <w:lang w:eastAsia="es-ES"/>
+              </w:rPr>
+              <w:t>Tener configurado para que sea abra el menú inicial</w:t>
+            </w:r>
+          </w:p>
+        </w:tc>
+      </w:tr>
+      <w:tr>
+        <w:tc>
+          <w:tcPr>
+            <w:tcW w:w="0" w:type="auto"/>
+            <w:tcBorders>
+              <w:top w:val="single" w:sz="6" w:space="0" w:color="000000"/>
+              <w:left w:val="single" w:sz="6" w:space="0" w:color="000000"/>
+              <w:bottom w:val="single" w:sz="6" w:space="0" w:color="000000"/>
+              <w:right w:val="single" w:sz="6" w:space="0" w:color="000000"/>
+            </w:tcBorders>
+            <w:tcMar>
+              <w:top w:w="105" w:type="dxa"/>
+              <w:left w:w="105" w:type="dxa"/>
+              <w:bottom w:w="105" w:type="dxa"/>
+              <w:right w:w="105" w:type="dxa"/>
+            </w:tcMar>
+            <w:hideMark/>
+          </w:tcPr>
+          <w:p>
+            <w:pPr>
+              <w:spacing w:after="0" w:line="0" w:lineRule="atLeast"/>
+              <w:rPr>
+                <w:rFonts w:ascii="Times New Roman" w:eastAsia="Times New Roman" w:hAnsi="Times New Roman" w:cs="Times New Roman"/>
+                <w:sz w:val="24"/>
+                <w:szCs w:val="24"/>
+                <w:lang w:eastAsia="es-ES"/>
+              </w:rPr>
+            </w:pPr>
+            <w:r>
+              <w:rPr>
+                <w:rFonts w:ascii="Arial" w:eastAsia="Times New Roman" w:hAnsi="Arial" w:cs="Arial"/>
+                <w:b/>
+                <w:bCs/>
+                <w:color w:val="000000"/>
+                <w:lang w:eastAsia="es-ES"/>
+              </w:rPr>
+              <w:t>Post-Condiciones:</w:t>
+            </w:r>
+            <w:r>
+              <w:rPr>
+                <w:rFonts w:ascii="Arial" w:eastAsia="Times New Roman" w:hAnsi="Arial" w:cs="Arial"/>
+                <w:color w:val="000000"/>
+                <w:lang w:eastAsia="es-ES"/>
+              </w:rPr>
+              <w:t xml:space="preserve"> </w:t>
+            </w:r>
+            <w:r>
+              <w:rPr>
+                <w:rFonts w:ascii="Arial" w:eastAsia="Times New Roman" w:hAnsi="Arial" w:cs="Arial"/>
+                <w:color w:val="000000"/>
+                <w:lang w:eastAsia="es-ES"/>
+              </w:rPr>
+              <w:t>Se habría seleccionado el panel deseado</w:t>
+            </w:r>
+          </w:p>
+        </w:tc>
+      </w:tr>
+      <w:tr>
+        <w:tc>
+          <w:tcPr>
+            <w:tcW w:w="0" w:type="auto"/>
+            <w:tcBorders>
+              <w:top w:val="single" w:sz="6" w:space="0" w:color="000000"/>
+              <w:left w:val="single" w:sz="6" w:space="0" w:color="000000"/>
+              <w:bottom w:val="single" w:sz="6" w:space="0" w:color="000000"/>
+              <w:right w:val="single" w:sz="6" w:space="0" w:color="000000"/>
+            </w:tcBorders>
+            <w:tcMar>
+              <w:top w:w="105" w:type="dxa"/>
+              <w:left w:w="105" w:type="dxa"/>
+              <w:bottom w:w="105" w:type="dxa"/>
+              <w:right w:w="105" w:type="dxa"/>
+            </w:tcMar>
+            <w:hideMark/>
+          </w:tcPr>
+          <w:p>
+            <w:pPr>
+              <w:spacing w:after="0" w:line="240" w:lineRule="auto"/>
+              <w:rPr>
+                <w:rFonts w:ascii="Times New Roman" w:eastAsia="Times New Roman" w:hAnsi="Times New Roman" w:cs="Times New Roman"/>
+                <w:sz w:val="24"/>
+                <w:szCs w:val="24"/>
+                <w:lang w:eastAsia="es-ES"/>
+              </w:rPr>
+            </w:pPr>
+            <w:r>
+              <w:rPr>
+                <w:rFonts w:ascii="Arial" w:eastAsia="Times New Roman" w:hAnsi="Arial" w:cs="Arial"/>
+                <w:b/>
+                <w:bCs/>
+                <w:color w:val="000000"/>
+                <w:lang w:eastAsia="es-ES"/>
+              </w:rPr>
+              <w:t>Flujo principal:</w:t>
+            </w:r>
+          </w:p>
+          <w:p>
+            <w:pPr>
+              <w:spacing w:after="0" w:line="0" w:lineRule="atLeast"/>
+              <w:rPr>
+                <w:rFonts w:ascii="Times New Roman" w:eastAsia="Times New Roman" w:hAnsi="Times New Roman" w:cs="Times New Roman"/>
+                <w:sz w:val="24"/>
+                <w:szCs w:val="24"/>
+                <w:lang w:eastAsia="es-ES"/>
+              </w:rPr>
+            </w:pPr>
+            <w:r>
+              <w:rPr>
+                <w:rFonts w:ascii="Arial" w:eastAsia="Times New Roman" w:hAnsi="Arial" w:cs="Arial"/>
+                <w:color w:val="000000"/>
+                <w:lang w:eastAsia="es-ES"/>
+              </w:rPr>
+              <w:t xml:space="preserve">Se ejecuta el subflujo S1 en caso de </w:t>
+            </w:r>
+            <w:r>
+              <w:rPr>
+                <w:rFonts w:ascii="Arial" w:eastAsia="Times New Roman" w:hAnsi="Arial" w:cs="Arial"/>
+                <w:color w:val="000000"/>
+                <w:lang w:eastAsia="es-ES"/>
+              </w:rPr>
+              <w:t>seleccionar administrador de bobinas</w:t>
+            </w:r>
+            <w:r>
+              <w:rPr>
+                <w:rFonts w:ascii="Arial" w:eastAsia="Times New Roman" w:hAnsi="Arial" w:cs="Arial"/>
+                <w:color w:val="000000"/>
+                <w:lang w:eastAsia="es-ES"/>
+              </w:rPr>
+              <w:t xml:space="preserve"> </w:t>
+            </w:r>
+            <w:r>
+              <w:rPr>
+                <w:rFonts w:ascii="Arial" w:eastAsia="Times New Roman" w:hAnsi="Arial" w:cs="Arial"/>
+                <w:color w:val="000000"/>
+                <w:lang w:eastAsia="es-ES"/>
+              </w:rPr>
+              <w:t>y S2 en caso de seleccionar el panel del maquinista.</w:t>
+            </w:r>
+          </w:p>
+        </w:tc>
+      </w:tr>
+      <w:tr>
+        <w:tc>
+          <w:tcPr>
+            <w:tcW w:w="0" w:type="auto"/>
+            <w:tcBorders>
+              <w:top w:val="single" w:sz="6" w:space="0" w:color="000000"/>
+              <w:left w:val="single" w:sz="6" w:space="0" w:color="000000"/>
+              <w:bottom w:val="single" w:sz="6" w:space="0" w:color="000000"/>
+              <w:right w:val="single" w:sz="6" w:space="0" w:color="000000"/>
+            </w:tcBorders>
+            <w:tcMar>
+              <w:top w:w="105" w:type="dxa"/>
+              <w:left w:w="105" w:type="dxa"/>
+              <w:bottom w:w="105" w:type="dxa"/>
+              <w:right w:w="105" w:type="dxa"/>
+            </w:tcMar>
+            <w:hideMark/>
+          </w:tcPr>
+          <w:p>
+            <w:pPr>
+              <w:spacing w:after="0" w:line="240" w:lineRule="auto"/>
+              <w:rPr>
+                <w:rFonts w:ascii="Times New Roman" w:eastAsia="Times New Roman" w:hAnsi="Times New Roman" w:cs="Times New Roman"/>
+                <w:sz w:val="24"/>
+                <w:szCs w:val="24"/>
+                <w:lang w:eastAsia="es-ES"/>
+              </w:rPr>
+            </w:pPr>
+            <w:r>
+              <w:rPr>
+                <w:rFonts w:ascii="Arial" w:eastAsia="Times New Roman" w:hAnsi="Arial" w:cs="Arial"/>
+                <w:b/>
+                <w:bCs/>
+                <w:color w:val="000000"/>
+                <w:lang w:eastAsia="es-ES"/>
+              </w:rPr>
+              <w:t>Subflujo s1:</w:t>
+            </w:r>
+          </w:p>
+          <w:p>
+            <w:pPr>
+              <w:spacing w:after="0" w:line="0" w:lineRule="atLeast"/>
+              <w:rPr>
+                <w:rFonts w:ascii="Times New Roman" w:eastAsia="Times New Roman" w:hAnsi="Times New Roman" w:cs="Times New Roman"/>
+                <w:sz w:val="24"/>
+                <w:szCs w:val="24"/>
+                <w:lang w:eastAsia="es-ES"/>
+              </w:rPr>
+            </w:pPr>
+            <w:r>
+              <w:rPr>
+                <w:rFonts w:ascii="Arial" w:eastAsia="Times New Roman" w:hAnsi="Arial" w:cs="Arial"/>
+                <w:color w:val="000000"/>
+                <w:lang w:eastAsia="es-ES"/>
+              </w:rPr>
+              <w:t>(S-1) Se valida</w:t>
+            </w:r>
+            <w:r>
+              <w:rPr>
+                <w:rFonts w:ascii="Arial" w:eastAsia="Times New Roman" w:hAnsi="Arial" w:cs="Arial"/>
+                <w:color w:val="000000"/>
+                <w:lang w:eastAsia="es-ES"/>
+              </w:rPr>
+              <w:t xml:space="preserve"> la conexión en </w:t>
+            </w:r>
+            <w:r>
+              <w:rPr>
+                <w:rFonts w:ascii="Arial" w:eastAsia="Times New Roman" w:hAnsi="Arial" w:cs="Arial"/>
+                <w:color w:val="000000"/>
+                <w:lang w:eastAsia="es-ES"/>
+              </w:rPr>
+              <w:t xml:space="preserve">(E-1) y se </w:t>
+            </w:r>
+            <w:r>
+              <w:rPr>
+                <w:rFonts w:ascii="Arial" w:eastAsia="Times New Roman" w:hAnsi="Arial" w:cs="Arial"/>
+                <w:color w:val="000000"/>
+                <w:lang w:eastAsia="es-ES"/>
+              </w:rPr>
+              <w:t>accede al panel administrador</w:t>
+            </w:r>
+            <w:r>
+              <w:rPr>
+                <w:rFonts w:ascii="Arial" w:eastAsia="Times New Roman" w:hAnsi="Arial" w:cs="Arial"/>
+                <w:color w:val="000000"/>
+                <w:lang w:eastAsia="es-ES"/>
+              </w:rPr>
+              <w:t>.</w:t>
+            </w:r>
+          </w:p>
+        </w:tc>
+      </w:tr>
+      <w:tr>
+        <w:tc>
+          <w:tcPr>
+            <w:tcW w:w="0" w:type="auto"/>
+            <w:tcBorders>
+              <w:top w:val="single" w:sz="6" w:space="0" w:color="000000"/>
+              <w:left w:val="single" w:sz="6" w:space="0" w:color="000000"/>
+              <w:bottom w:val="single" w:sz="6" w:space="0" w:color="000000"/>
+              <w:right w:val="single" w:sz="6" w:space="0" w:color="000000"/>
+            </w:tcBorders>
+            <w:tcMar>
+              <w:top w:w="105" w:type="dxa"/>
+              <w:left w:w="105" w:type="dxa"/>
+              <w:bottom w:w="105" w:type="dxa"/>
+              <w:right w:w="105" w:type="dxa"/>
+            </w:tcMar>
+          </w:tcPr>
+          <w:p>
+            <w:pPr>
+              <w:spacing w:after="0" w:line="240" w:lineRule="auto"/>
+              <w:rPr>
+                <w:rFonts w:ascii="Times New Roman" w:eastAsia="Times New Roman" w:hAnsi="Times New Roman" w:cs="Times New Roman"/>
+                <w:sz w:val="24"/>
+                <w:szCs w:val="24"/>
+                <w:lang w:eastAsia="es-ES"/>
+              </w:rPr>
+            </w:pPr>
+            <w:r>
+              <w:rPr>
+                <w:rFonts w:ascii="Arial" w:eastAsia="Times New Roman" w:hAnsi="Arial" w:cs="Arial"/>
+                <w:b/>
+                <w:bCs/>
+                <w:color w:val="000000"/>
+                <w:lang w:eastAsia="es-ES"/>
+              </w:rPr>
+              <w:t>Subflujo s2</w:t>
+            </w:r>
+            <w:r>
+              <w:rPr>
+                <w:rFonts w:ascii="Arial" w:eastAsia="Times New Roman" w:hAnsi="Arial" w:cs="Arial"/>
+                <w:b/>
+                <w:bCs/>
+                <w:color w:val="000000"/>
+                <w:lang w:eastAsia="es-ES"/>
+              </w:rPr>
+              <w:t>:</w:t>
+            </w:r>
+          </w:p>
+          <w:p>
+            <w:pPr>
+              <w:spacing w:after="0" w:line="0" w:lineRule="atLeast"/>
+              <w:rPr>
+                <w:rFonts w:ascii="Times New Roman" w:eastAsia="Times New Roman" w:hAnsi="Times New Roman" w:cs="Times New Roman"/>
+                <w:sz w:val="24"/>
+                <w:szCs w:val="24"/>
+                <w:lang w:eastAsia="es-ES"/>
+              </w:rPr>
+            </w:pPr>
+            <w:r>
+              <w:rPr>
+                <w:rFonts w:ascii="Arial" w:eastAsia="Times New Roman" w:hAnsi="Arial" w:cs="Arial"/>
+                <w:color w:val="000000"/>
+                <w:lang w:eastAsia="es-ES"/>
+              </w:rPr>
+              <w:t>(S-1) Se valida</w:t>
+            </w:r>
+            <w:r>
+              <w:rPr>
+                <w:rFonts w:ascii="Arial" w:eastAsia="Times New Roman" w:hAnsi="Arial" w:cs="Arial"/>
+                <w:color w:val="000000"/>
+                <w:lang w:eastAsia="es-ES"/>
+              </w:rPr>
+              <w:t xml:space="preserve"> la conexión en </w:t>
+            </w:r>
+            <w:r>
+              <w:rPr>
+                <w:rFonts w:ascii="Arial" w:eastAsia="Times New Roman" w:hAnsi="Arial" w:cs="Arial"/>
+                <w:color w:val="000000"/>
+                <w:lang w:eastAsia="es-ES"/>
+              </w:rPr>
+              <w:t xml:space="preserve">(E-1) y se </w:t>
+            </w:r>
+            <w:r>
+              <w:rPr>
+                <w:rFonts w:ascii="Arial" w:eastAsia="Times New Roman" w:hAnsi="Arial" w:cs="Arial"/>
+                <w:color w:val="000000"/>
+                <w:lang w:eastAsia="es-ES"/>
+              </w:rPr>
+              <w:t>accede al panel de agregar bobina</w:t>
+            </w:r>
+            <w:r>
+              <w:rPr>
+                <w:rFonts w:ascii="Arial" w:eastAsia="Times New Roman" w:hAnsi="Arial" w:cs="Arial"/>
+                <w:color w:val="000000"/>
+                <w:lang w:eastAsia="es-ES"/>
+              </w:rPr>
+              <w:t>.</w:t>
+            </w:r>
+          </w:p>
+        </w:tc>
+      </w:tr>
+      <w:tr>
+        <w:tc>
+          <w:tcPr>
+            <w:tcW w:w="0" w:type="auto"/>
+            <w:tcBorders>
+              <w:top w:val="single" w:sz="6" w:space="0" w:color="000000"/>
+              <w:left w:val="single" w:sz="6" w:space="0" w:color="000000"/>
+              <w:bottom w:val="single" w:sz="6" w:space="0" w:color="000000"/>
+              <w:right w:val="single" w:sz="6" w:space="0" w:color="000000"/>
+            </w:tcBorders>
+            <w:tcMar>
+              <w:top w:w="105" w:type="dxa"/>
+              <w:left w:w="105" w:type="dxa"/>
+              <w:bottom w:w="105" w:type="dxa"/>
+              <w:right w:w="105" w:type="dxa"/>
+            </w:tcMar>
+            <w:hideMark/>
+          </w:tcPr>
+          <w:p>
+            <w:pPr>
+              <w:spacing w:after="0" w:line="240" w:lineRule="auto"/>
+              <w:rPr>
+                <w:rFonts w:ascii="Times New Roman" w:eastAsia="Times New Roman" w:hAnsi="Times New Roman" w:cs="Times New Roman"/>
+                <w:sz w:val="24"/>
+                <w:szCs w:val="24"/>
+                <w:lang w:eastAsia="es-ES"/>
+              </w:rPr>
+            </w:pPr>
+            <w:r>
+              <w:rPr>
+                <w:rFonts w:ascii="Arial" w:eastAsia="Times New Roman" w:hAnsi="Arial" w:cs="Arial"/>
+                <w:b/>
+                <w:bCs/>
+                <w:color w:val="000000"/>
+                <w:lang w:eastAsia="es-ES"/>
+              </w:rPr>
+              <w:t>Excepción E-1</w:t>
+            </w:r>
+          </w:p>
+          <w:p>
+            <w:pPr>
+              <w:spacing w:after="0" w:line="0" w:lineRule="atLeast"/>
+              <w:rPr>
+                <w:rFonts w:ascii="Times New Roman" w:eastAsia="Times New Roman" w:hAnsi="Times New Roman" w:cs="Times New Roman"/>
+                <w:sz w:val="24"/>
+                <w:szCs w:val="24"/>
+                <w:lang w:eastAsia="es-ES"/>
+              </w:rPr>
+            </w:pPr>
+            <w:r>
+              <w:rPr>
+                <w:rFonts w:ascii="Arial" w:eastAsia="Times New Roman" w:hAnsi="Arial" w:cs="Arial"/>
+                <w:color w:val="000000"/>
+                <w:lang w:eastAsia="es-ES"/>
+              </w:rPr>
+              <w:t>Se verifica si se da la conexión con el servidor</w:t>
+            </w:r>
+          </w:p>
+        </w:tc>
+      </w:tr>
+    </w:tbl>
     <w:p>
       <w:pPr>
         <w:spacing w:after="0" w:line="240" w:lineRule="auto"/>
@@ -645,6 +1302,1452 @@
                 <w:color w:val="000000"/>
                 <w:lang w:eastAsia="es-ES"/>
               </w:rPr>
+              <w:t>Intercambiar vistas</w:t>
+            </w:r>
+          </w:p>
+        </w:tc>
+      </w:tr>
+      <w:tr>
+        <w:tc>
+          <w:tcPr>
+            <w:tcW w:w="0" w:type="auto"/>
+            <w:tcBorders>
+              <w:top w:val="single" w:sz="6" w:space="0" w:color="000000"/>
+              <w:left w:val="single" w:sz="6" w:space="0" w:color="000000"/>
+              <w:bottom w:val="single" w:sz="6" w:space="0" w:color="000000"/>
+              <w:right w:val="single" w:sz="6" w:space="0" w:color="000000"/>
+            </w:tcBorders>
+            <w:tcMar>
+              <w:top w:w="105" w:type="dxa"/>
+              <w:left w:w="105" w:type="dxa"/>
+              <w:bottom w:w="105" w:type="dxa"/>
+              <w:right w:w="105" w:type="dxa"/>
+            </w:tcMar>
+            <w:hideMark/>
+          </w:tcPr>
+          <w:p>
+            <w:pPr>
+              <w:spacing w:after="0" w:line="0" w:lineRule="atLeast"/>
+              <w:rPr>
+                <w:rFonts w:ascii="Times New Roman" w:eastAsia="Times New Roman" w:hAnsi="Times New Roman" w:cs="Times New Roman"/>
+                <w:sz w:val="24"/>
+                <w:szCs w:val="24"/>
+                <w:lang w:eastAsia="es-ES"/>
+              </w:rPr>
+            </w:pPr>
+            <w:r>
+              <w:rPr>
+                <w:rFonts w:ascii="Arial" w:eastAsia="Times New Roman" w:hAnsi="Arial" w:cs="Arial"/>
+                <w:b/>
+                <w:bCs/>
+                <w:color w:val="000000"/>
+                <w:lang w:eastAsia="es-ES"/>
+              </w:rPr>
+              <w:t xml:space="preserve">Descripción: </w:t>
+            </w:r>
+            <w:r>
+              <w:rPr>
+                <w:rFonts w:ascii="Arial" w:eastAsia="Times New Roman" w:hAnsi="Arial" w:cs="Arial"/>
+                <w:color w:val="000000"/>
+                <w:lang w:eastAsia="es-ES"/>
+              </w:rPr>
+              <w:t>En el panel de administrador tenemos la posibilidad de intercambiar las diferentes tipos de vista para visualizar las opciones que hay. El administrador de bobinas puede visualizar los datos cargados, historial escaneo, observaciones generales,</w:t>
+            </w:r>
+            <w:r>
+              <w:rPr>
+                <w:rFonts w:ascii="Arial" w:eastAsia="Times New Roman" w:hAnsi="Arial" w:cs="Arial"/>
+                <w:color w:val="000000"/>
+                <w:lang w:eastAsia="es-ES"/>
+              </w:rPr>
+              <w:t xml:space="preserve"> en cambio el administrador tiene los permisos suficientes para no solo poder visualizar lo del administrador de bobinas sino también puede ver los</w:t>
+            </w:r>
+            <w:r>
+              <w:rPr>
+                <w:rFonts w:ascii="Arial" w:eastAsia="Times New Roman" w:hAnsi="Arial" w:cs="Arial"/>
+                <w:color w:val="000000"/>
+                <w:lang w:eastAsia="es-ES"/>
+              </w:rPr>
+              <w:t xml:space="preserve"> productos</w:t>
+            </w:r>
+            <w:r>
+              <w:rPr>
+                <w:rFonts w:ascii="Arial" w:eastAsia="Times New Roman" w:hAnsi="Arial" w:cs="Arial"/>
+                <w:color w:val="000000"/>
+                <w:lang w:eastAsia="es-ES"/>
+              </w:rPr>
+              <w:t xml:space="preserve"> cargados</w:t>
+            </w:r>
+            <w:r>
+              <w:rPr>
+                <w:rFonts w:ascii="Arial" w:eastAsia="Times New Roman" w:hAnsi="Arial" w:cs="Arial"/>
+                <w:color w:val="000000"/>
+                <w:lang w:eastAsia="es-ES"/>
+              </w:rPr>
+              <w:t>, maquinistas</w:t>
+            </w:r>
+            <w:r>
+              <w:rPr>
+                <w:rFonts w:ascii="Arial" w:eastAsia="Times New Roman" w:hAnsi="Arial" w:cs="Arial"/>
+                <w:color w:val="000000"/>
+                <w:lang w:eastAsia="es-ES"/>
+              </w:rPr>
+              <w:t>, clientes y usuarios, y además editarlos.</w:t>
+            </w:r>
+          </w:p>
+        </w:tc>
+      </w:tr>
+      <w:tr>
+        <w:tc>
+          <w:tcPr>
+            <w:tcW w:w="0" w:type="auto"/>
+            <w:tcBorders>
+              <w:top w:val="single" w:sz="6" w:space="0" w:color="000000"/>
+              <w:left w:val="single" w:sz="6" w:space="0" w:color="000000"/>
+              <w:bottom w:val="single" w:sz="6" w:space="0" w:color="000000"/>
+              <w:right w:val="single" w:sz="6" w:space="0" w:color="000000"/>
+            </w:tcBorders>
+            <w:tcMar>
+              <w:top w:w="105" w:type="dxa"/>
+              <w:left w:w="105" w:type="dxa"/>
+              <w:bottom w:w="105" w:type="dxa"/>
+              <w:right w:w="105" w:type="dxa"/>
+            </w:tcMar>
+            <w:hideMark/>
+          </w:tcPr>
+          <w:p>
+            <w:pPr>
+              <w:spacing w:after="0" w:line="0" w:lineRule="atLeast"/>
+              <w:rPr>
+                <w:rFonts w:ascii="Times New Roman" w:eastAsia="Times New Roman" w:hAnsi="Times New Roman" w:cs="Times New Roman"/>
+                <w:sz w:val="24"/>
+                <w:szCs w:val="24"/>
+                <w:lang w:eastAsia="es-ES"/>
+              </w:rPr>
+            </w:pPr>
+            <w:r>
+              <w:rPr>
+                <w:rFonts w:ascii="Arial" w:eastAsia="Times New Roman" w:hAnsi="Arial" w:cs="Arial"/>
+                <w:b/>
+                <w:bCs/>
+                <w:color w:val="000000"/>
+                <w:lang w:eastAsia="es-ES"/>
+              </w:rPr>
+              <w:t xml:space="preserve">Actores participantes: </w:t>
+            </w:r>
+            <w:r>
+              <w:rPr>
+                <w:rFonts w:ascii="Arial" w:eastAsia="Times New Roman" w:hAnsi="Arial" w:cs="Arial"/>
+                <w:color w:val="000000"/>
+                <w:lang w:eastAsia="es-ES"/>
+              </w:rPr>
+              <w:t>Administrador</w:t>
+            </w:r>
+            <w:r>
+              <w:rPr>
+                <w:rFonts w:ascii="Arial" w:eastAsia="Times New Roman" w:hAnsi="Arial" w:cs="Arial"/>
+                <w:color w:val="000000"/>
+                <w:lang w:eastAsia="es-ES"/>
+              </w:rPr>
+              <w:t xml:space="preserve"> y Administrador de Bobinas</w:t>
+            </w:r>
+          </w:p>
+        </w:tc>
+      </w:tr>
+      <w:tr>
+        <w:tc>
+          <w:tcPr>
+            <w:tcW w:w="0" w:type="auto"/>
+            <w:tcBorders>
+              <w:top w:val="single" w:sz="6" w:space="0" w:color="000000"/>
+              <w:left w:val="single" w:sz="6" w:space="0" w:color="000000"/>
+              <w:bottom w:val="single" w:sz="6" w:space="0" w:color="000000"/>
+              <w:right w:val="single" w:sz="6" w:space="0" w:color="000000"/>
+            </w:tcBorders>
+            <w:tcMar>
+              <w:top w:w="105" w:type="dxa"/>
+              <w:left w:w="105" w:type="dxa"/>
+              <w:bottom w:w="105" w:type="dxa"/>
+              <w:right w:w="105" w:type="dxa"/>
+            </w:tcMar>
+            <w:hideMark/>
+          </w:tcPr>
+          <w:p>
+            <w:pPr>
+              <w:spacing w:after="0" w:line="0" w:lineRule="atLeast"/>
+              <w:rPr>
+                <w:rFonts w:ascii="Times New Roman" w:eastAsia="Times New Roman" w:hAnsi="Times New Roman" w:cs="Times New Roman"/>
+                <w:sz w:val="24"/>
+                <w:szCs w:val="24"/>
+                <w:lang w:eastAsia="es-ES"/>
+              </w:rPr>
+            </w:pPr>
+            <w:r>
+              <w:rPr>
+                <w:rFonts w:ascii="Arial" w:eastAsia="Times New Roman" w:hAnsi="Arial" w:cs="Arial"/>
+                <w:b/>
+                <w:bCs/>
+                <w:color w:val="000000"/>
+                <w:lang w:eastAsia="es-ES"/>
+              </w:rPr>
+              <w:t xml:space="preserve">Pre-Condiciones: </w:t>
+            </w:r>
+            <w:r>
+              <w:rPr>
+                <w:rFonts w:ascii="Arial" w:eastAsia="Times New Roman" w:hAnsi="Arial" w:cs="Arial"/>
+                <w:color w:val="000000"/>
+                <w:lang w:eastAsia="es-ES"/>
+              </w:rPr>
+              <w:t>Usuario ingresado en el sistema</w:t>
+            </w:r>
+          </w:p>
+        </w:tc>
+      </w:tr>
+      <w:tr>
+        <w:tc>
+          <w:tcPr>
+            <w:tcW w:w="0" w:type="auto"/>
+            <w:tcBorders>
+              <w:top w:val="single" w:sz="6" w:space="0" w:color="000000"/>
+              <w:left w:val="single" w:sz="6" w:space="0" w:color="000000"/>
+              <w:bottom w:val="single" w:sz="6" w:space="0" w:color="000000"/>
+              <w:right w:val="single" w:sz="6" w:space="0" w:color="000000"/>
+            </w:tcBorders>
+            <w:tcMar>
+              <w:top w:w="105" w:type="dxa"/>
+              <w:left w:w="105" w:type="dxa"/>
+              <w:bottom w:w="105" w:type="dxa"/>
+              <w:right w:w="105" w:type="dxa"/>
+            </w:tcMar>
+            <w:hideMark/>
+          </w:tcPr>
+          <w:p>
+            <w:pPr>
+              <w:spacing w:after="0" w:line="0" w:lineRule="atLeast"/>
+              <w:rPr>
+                <w:rFonts w:ascii="Times New Roman" w:eastAsia="Times New Roman" w:hAnsi="Times New Roman" w:cs="Times New Roman"/>
+                <w:sz w:val="24"/>
+                <w:szCs w:val="24"/>
+                <w:lang w:eastAsia="es-ES"/>
+              </w:rPr>
+            </w:pPr>
+            <w:r>
+              <w:rPr>
+                <w:rFonts w:ascii="Arial" w:eastAsia="Times New Roman" w:hAnsi="Arial" w:cs="Arial"/>
+                <w:b/>
+                <w:bCs/>
+                <w:color w:val="000000"/>
+                <w:lang w:eastAsia="es-ES"/>
+              </w:rPr>
+              <w:t>Post-Condiciones:</w:t>
+            </w:r>
+            <w:r>
+              <w:rPr>
+                <w:rFonts w:ascii="Arial" w:eastAsia="Times New Roman" w:hAnsi="Arial" w:cs="Arial"/>
+                <w:color w:val="000000"/>
+                <w:lang w:eastAsia="es-ES"/>
+              </w:rPr>
+              <w:t xml:space="preserve"> </w:t>
+            </w:r>
+            <w:r>
+              <w:rPr>
+                <w:rFonts w:ascii="Arial" w:eastAsia="Times New Roman" w:hAnsi="Arial" w:cs="Arial"/>
+                <w:color w:val="000000"/>
+                <w:lang w:eastAsia="es-ES"/>
+              </w:rPr>
+              <w:t>Visualizar la vista seleccionada</w:t>
+            </w:r>
+          </w:p>
+        </w:tc>
+      </w:tr>
+      <w:tr>
+        <w:tc>
+          <w:tcPr>
+            <w:tcW w:w="0" w:type="auto"/>
+            <w:tcBorders>
+              <w:top w:val="single" w:sz="6" w:space="0" w:color="000000"/>
+              <w:left w:val="single" w:sz="6" w:space="0" w:color="000000"/>
+              <w:bottom w:val="single" w:sz="6" w:space="0" w:color="000000"/>
+              <w:right w:val="single" w:sz="6" w:space="0" w:color="000000"/>
+            </w:tcBorders>
+            <w:tcMar>
+              <w:top w:w="105" w:type="dxa"/>
+              <w:left w:w="105" w:type="dxa"/>
+              <w:bottom w:w="105" w:type="dxa"/>
+              <w:right w:w="105" w:type="dxa"/>
+            </w:tcMar>
+            <w:hideMark/>
+          </w:tcPr>
+          <w:p>
+            <w:pPr>
+              <w:spacing w:after="0" w:line="240" w:lineRule="auto"/>
+              <w:rPr>
+                <w:rFonts w:ascii="Times New Roman" w:eastAsia="Times New Roman" w:hAnsi="Times New Roman" w:cs="Times New Roman"/>
+                <w:sz w:val="24"/>
+                <w:szCs w:val="24"/>
+                <w:lang w:eastAsia="es-ES"/>
+              </w:rPr>
+            </w:pPr>
+            <w:r>
+              <w:rPr>
+                <w:rFonts w:ascii="Arial" w:eastAsia="Times New Roman" w:hAnsi="Arial" w:cs="Arial"/>
+                <w:b/>
+                <w:bCs/>
+                <w:color w:val="000000"/>
+                <w:lang w:eastAsia="es-ES"/>
+              </w:rPr>
+              <w:lastRenderedPageBreak/>
+              <w:t>Flujo principal:</w:t>
+            </w:r>
+          </w:p>
+          <w:p>
+            <w:pPr>
+              <w:spacing w:after="0" w:line="0" w:lineRule="atLeast"/>
+              <w:rPr>
+                <w:rFonts w:ascii="Times New Roman" w:eastAsia="Times New Roman" w:hAnsi="Times New Roman" w:cs="Times New Roman"/>
+                <w:sz w:val="24"/>
+                <w:szCs w:val="24"/>
+                <w:lang w:eastAsia="es-ES"/>
+              </w:rPr>
+            </w:pPr>
+            <w:r>
+              <w:rPr>
+                <w:rFonts w:ascii="Arial" w:eastAsia="Times New Roman" w:hAnsi="Arial" w:cs="Arial"/>
+                <w:color w:val="000000"/>
+                <w:lang w:eastAsia="es-ES"/>
+              </w:rPr>
+              <w:t xml:space="preserve">Se ejecuta el subflujo S1 en caso de </w:t>
+            </w:r>
+            <w:r>
+              <w:rPr>
+                <w:rFonts w:ascii="Arial" w:eastAsia="Times New Roman" w:hAnsi="Arial" w:cs="Arial"/>
+                <w:color w:val="000000"/>
+                <w:lang w:eastAsia="es-ES"/>
+              </w:rPr>
+              <w:t>seleccionar datos cargados, S2 en caso de seleccionar historial escaneo, S3 en caso de seleccionar observaciones generales, S4 en caso de seleccionar productos, S5 en caso de seleccionar maquinistas, S6 en caso de seleccionar clientes y S7 en caso de seleccionar usuarios.</w:t>
+            </w:r>
+          </w:p>
+        </w:tc>
+      </w:tr>
+      <w:tr>
+        <w:tc>
+          <w:tcPr>
+            <w:tcW w:w="0" w:type="auto"/>
+            <w:tcBorders>
+              <w:top w:val="single" w:sz="6" w:space="0" w:color="000000"/>
+              <w:left w:val="single" w:sz="6" w:space="0" w:color="000000"/>
+              <w:bottom w:val="single" w:sz="6" w:space="0" w:color="000000"/>
+              <w:right w:val="single" w:sz="6" w:space="0" w:color="000000"/>
+            </w:tcBorders>
+            <w:tcMar>
+              <w:top w:w="105" w:type="dxa"/>
+              <w:left w:w="105" w:type="dxa"/>
+              <w:bottom w:w="105" w:type="dxa"/>
+              <w:right w:w="105" w:type="dxa"/>
+            </w:tcMar>
+            <w:hideMark/>
+          </w:tcPr>
+          <w:p>
+            <w:pPr>
+              <w:spacing w:after="0" w:line="240" w:lineRule="auto"/>
+              <w:rPr>
+                <w:rFonts w:ascii="Times New Roman" w:eastAsia="Times New Roman" w:hAnsi="Times New Roman" w:cs="Times New Roman"/>
+                <w:sz w:val="24"/>
+                <w:szCs w:val="24"/>
+                <w:lang w:eastAsia="es-ES"/>
+              </w:rPr>
+            </w:pPr>
+            <w:r>
+              <w:rPr>
+                <w:rFonts w:ascii="Arial" w:eastAsia="Times New Roman" w:hAnsi="Arial" w:cs="Arial"/>
+                <w:b/>
+                <w:bCs/>
+                <w:color w:val="000000"/>
+                <w:lang w:eastAsia="es-ES"/>
+              </w:rPr>
+              <w:t>Subflujo s1:</w:t>
+            </w:r>
+          </w:p>
+          <w:p>
+            <w:pPr>
+              <w:spacing w:after="0" w:line="0" w:lineRule="atLeast"/>
+              <w:rPr>
+                <w:rFonts w:ascii="Times New Roman" w:eastAsia="Times New Roman" w:hAnsi="Times New Roman" w:cs="Times New Roman"/>
+                <w:sz w:val="24"/>
+                <w:szCs w:val="24"/>
+                <w:lang w:eastAsia="es-ES"/>
+              </w:rPr>
+            </w:pPr>
+            <w:r>
+              <w:rPr>
+                <w:rFonts w:ascii="Arial" w:eastAsia="Times New Roman" w:hAnsi="Arial" w:cs="Arial"/>
+                <w:color w:val="000000"/>
+                <w:lang w:eastAsia="es-ES"/>
+              </w:rPr>
+              <w:t>Se visualiza la información de los</w:t>
+            </w:r>
+            <w:r>
+              <w:rPr>
+                <w:rFonts w:ascii="Arial" w:eastAsia="Times New Roman" w:hAnsi="Arial" w:cs="Arial"/>
+                <w:color w:val="000000"/>
+                <w:lang w:eastAsia="es-ES"/>
+              </w:rPr>
+              <w:t xml:space="preserve"> datos cargados por las bobinas</w:t>
+            </w:r>
+          </w:p>
+        </w:tc>
+      </w:tr>
+      <w:tr>
+        <w:tc>
+          <w:tcPr>
+            <w:tcW w:w="0" w:type="auto"/>
+            <w:tcBorders>
+              <w:top w:val="single" w:sz="6" w:space="0" w:color="000000"/>
+              <w:left w:val="single" w:sz="6" w:space="0" w:color="000000"/>
+              <w:bottom w:val="single" w:sz="6" w:space="0" w:color="000000"/>
+              <w:right w:val="single" w:sz="6" w:space="0" w:color="000000"/>
+            </w:tcBorders>
+            <w:tcMar>
+              <w:top w:w="105" w:type="dxa"/>
+              <w:left w:w="105" w:type="dxa"/>
+              <w:bottom w:w="105" w:type="dxa"/>
+              <w:right w:w="105" w:type="dxa"/>
+            </w:tcMar>
+          </w:tcPr>
+          <w:p>
+            <w:pPr>
+              <w:spacing w:after="0" w:line="240" w:lineRule="auto"/>
+              <w:rPr>
+                <w:rFonts w:ascii="Times New Roman" w:eastAsia="Times New Roman" w:hAnsi="Times New Roman" w:cs="Times New Roman"/>
+                <w:sz w:val="24"/>
+                <w:szCs w:val="24"/>
+                <w:lang w:eastAsia="es-ES"/>
+              </w:rPr>
+            </w:pPr>
+            <w:r>
+              <w:rPr>
+                <w:rFonts w:ascii="Arial" w:eastAsia="Times New Roman" w:hAnsi="Arial" w:cs="Arial"/>
+                <w:b/>
+                <w:bCs/>
+                <w:color w:val="000000"/>
+                <w:lang w:eastAsia="es-ES"/>
+              </w:rPr>
+              <w:t>Subflujo s2</w:t>
+            </w:r>
+            <w:r>
+              <w:rPr>
+                <w:rFonts w:ascii="Arial" w:eastAsia="Times New Roman" w:hAnsi="Arial" w:cs="Arial"/>
+                <w:b/>
+                <w:bCs/>
+                <w:color w:val="000000"/>
+                <w:lang w:eastAsia="es-ES"/>
+              </w:rPr>
+              <w:t>:</w:t>
+            </w:r>
+          </w:p>
+          <w:p>
+            <w:pPr>
+              <w:spacing w:after="0" w:line="240" w:lineRule="auto"/>
+              <w:rPr>
+                <w:rFonts w:ascii="Arial" w:eastAsia="Times New Roman" w:hAnsi="Arial" w:cs="Arial"/>
+                <w:b/>
+                <w:bCs/>
+                <w:color w:val="000000"/>
+                <w:lang w:eastAsia="es-ES"/>
+              </w:rPr>
+            </w:pPr>
+            <w:r>
+              <w:rPr>
+                <w:rFonts w:ascii="Arial" w:eastAsia="Times New Roman" w:hAnsi="Arial" w:cs="Arial"/>
+                <w:color w:val="000000"/>
+                <w:lang w:eastAsia="es-ES"/>
+              </w:rPr>
+              <w:t xml:space="preserve">Se visualiza la información de los </w:t>
+            </w:r>
+            <w:r>
+              <w:rPr>
+                <w:rFonts w:ascii="Arial" w:eastAsia="Times New Roman" w:hAnsi="Arial" w:cs="Arial"/>
+                <w:color w:val="000000"/>
+                <w:lang w:eastAsia="es-ES"/>
+              </w:rPr>
+              <w:t>historial escaneo de los celulares</w:t>
+            </w:r>
+          </w:p>
+        </w:tc>
+      </w:tr>
+      <w:tr>
+        <w:tc>
+          <w:tcPr>
+            <w:tcW w:w="0" w:type="auto"/>
+            <w:tcBorders>
+              <w:top w:val="single" w:sz="6" w:space="0" w:color="000000"/>
+              <w:left w:val="single" w:sz="6" w:space="0" w:color="000000"/>
+              <w:bottom w:val="single" w:sz="6" w:space="0" w:color="000000"/>
+              <w:right w:val="single" w:sz="6" w:space="0" w:color="000000"/>
+            </w:tcBorders>
+            <w:tcMar>
+              <w:top w:w="105" w:type="dxa"/>
+              <w:left w:w="105" w:type="dxa"/>
+              <w:bottom w:w="105" w:type="dxa"/>
+              <w:right w:w="105" w:type="dxa"/>
+            </w:tcMar>
+          </w:tcPr>
+          <w:p>
+            <w:pPr>
+              <w:spacing w:after="0" w:line="240" w:lineRule="auto"/>
+              <w:rPr>
+                <w:rFonts w:ascii="Times New Roman" w:eastAsia="Times New Roman" w:hAnsi="Times New Roman" w:cs="Times New Roman"/>
+                <w:sz w:val="24"/>
+                <w:szCs w:val="24"/>
+                <w:lang w:eastAsia="es-ES"/>
+              </w:rPr>
+            </w:pPr>
+            <w:r>
+              <w:rPr>
+                <w:rFonts w:ascii="Arial" w:eastAsia="Times New Roman" w:hAnsi="Arial" w:cs="Arial"/>
+                <w:b/>
+                <w:bCs/>
+                <w:color w:val="000000"/>
+                <w:lang w:eastAsia="es-ES"/>
+              </w:rPr>
+              <w:t>Subflujo s3</w:t>
+            </w:r>
+            <w:r>
+              <w:rPr>
+                <w:rFonts w:ascii="Arial" w:eastAsia="Times New Roman" w:hAnsi="Arial" w:cs="Arial"/>
+                <w:b/>
+                <w:bCs/>
+                <w:color w:val="000000"/>
+                <w:lang w:eastAsia="es-ES"/>
+              </w:rPr>
+              <w:t>:</w:t>
+            </w:r>
+          </w:p>
+          <w:p>
+            <w:pPr>
+              <w:spacing w:after="0" w:line="240" w:lineRule="auto"/>
+              <w:rPr>
+                <w:rFonts w:ascii="Arial" w:eastAsia="Times New Roman" w:hAnsi="Arial" w:cs="Arial"/>
+                <w:b/>
+                <w:bCs/>
+                <w:color w:val="000000"/>
+                <w:lang w:eastAsia="es-ES"/>
+              </w:rPr>
+            </w:pPr>
+            <w:r>
+              <w:rPr>
+                <w:rFonts w:ascii="Arial" w:eastAsia="Times New Roman" w:hAnsi="Arial" w:cs="Arial"/>
+                <w:color w:val="000000"/>
+                <w:lang w:eastAsia="es-ES"/>
+              </w:rPr>
+              <w:t xml:space="preserve">Se visualiza la información de </w:t>
+            </w:r>
+            <w:r>
+              <w:rPr>
+                <w:rFonts w:ascii="Arial" w:eastAsia="Times New Roman" w:hAnsi="Arial" w:cs="Arial"/>
+                <w:color w:val="000000"/>
+                <w:lang w:eastAsia="es-ES"/>
+              </w:rPr>
+              <w:t>las observaciones generales registradas por los maquinistas</w:t>
+            </w:r>
+          </w:p>
+        </w:tc>
+      </w:tr>
+      <w:tr>
+        <w:tc>
+          <w:tcPr>
+            <w:tcW w:w="0" w:type="auto"/>
+            <w:tcBorders>
+              <w:top w:val="single" w:sz="6" w:space="0" w:color="000000"/>
+              <w:left w:val="single" w:sz="6" w:space="0" w:color="000000"/>
+              <w:bottom w:val="single" w:sz="6" w:space="0" w:color="000000"/>
+              <w:right w:val="single" w:sz="6" w:space="0" w:color="000000"/>
+            </w:tcBorders>
+            <w:tcMar>
+              <w:top w:w="105" w:type="dxa"/>
+              <w:left w:w="105" w:type="dxa"/>
+              <w:bottom w:w="105" w:type="dxa"/>
+              <w:right w:w="105" w:type="dxa"/>
+            </w:tcMar>
+          </w:tcPr>
+          <w:p>
+            <w:pPr>
+              <w:spacing w:after="0" w:line="240" w:lineRule="auto"/>
+              <w:rPr>
+                <w:rFonts w:ascii="Times New Roman" w:eastAsia="Times New Roman" w:hAnsi="Times New Roman" w:cs="Times New Roman"/>
+                <w:sz w:val="24"/>
+                <w:szCs w:val="24"/>
+                <w:lang w:eastAsia="es-ES"/>
+              </w:rPr>
+            </w:pPr>
+            <w:r>
+              <w:rPr>
+                <w:rFonts w:ascii="Arial" w:eastAsia="Times New Roman" w:hAnsi="Arial" w:cs="Arial"/>
+                <w:b/>
+                <w:bCs/>
+                <w:color w:val="000000"/>
+                <w:lang w:eastAsia="es-ES"/>
+              </w:rPr>
+              <w:t>Subflujo s4</w:t>
+            </w:r>
+            <w:r>
+              <w:rPr>
+                <w:rFonts w:ascii="Arial" w:eastAsia="Times New Roman" w:hAnsi="Arial" w:cs="Arial"/>
+                <w:b/>
+                <w:bCs/>
+                <w:color w:val="000000"/>
+                <w:lang w:eastAsia="es-ES"/>
+              </w:rPr>
+              <w:t>:</w:t>
+            </w:r>
+          </w:p>
+          <w:p>
+            <w:pPr>
+              <w:spacing w:after="0" w:line="240" w:lineRule="auto"/>
+              <w:rPr>
+                <w:rFonts w:ascii="Arial" w:eastAsia="Times New Roman" w:hAnsi="Arial" w:cs="Arial"/>
+                <w:b/>
+                <w:bCs/>
+                <w:color w:val="000000"/>
+                <w:lang w:eastAsia="es-ES"/>
+              </w:rPr>
+            </w:pPr>
+            <w:r>
+              <w:rPr>
+                <w:rFonts w:ascii="Arial" w:eastAsia="Times New Roman" w:hAnsi="Arial" w:cs="Arial"/>
+                <w:color w:val="000000"/>
+                <w:lang w:eastAsia="es-ES"/>
+              </w:rPr>
+              <w:t xml:space="preserve">Se visualiza la información de los </w:t>
+            </w:r>
+            <w:r>
+              <w:rPr>
+                <w:rFonts w:ascii="Arial" w:eastAsia="Times New Roman" w:hAnsi="Arial" w:cs="Arial"/>
+                <w:color w:val="000000"/>
+                <w:lang w:eastAsia="es-ES"/>
+              </w:rPr>
+              <w:t>productos de la empresa</w:t>
+            </w:r>
+          </w:p>
+        </w:tc>
+      </w:tr>
+      <w:tr>
+        <w:tc>
+          <w:tcPr>
+            <w:tcW w:w="0" w:type="auto"/>
+            <w:tcBorders>
+              <w:top w:val="single" w:sz="6" w:space="0" w:color="000000"/>
+              <w:left w:val="single" w:sz="6" w:space="0" w:color="000000"/>
+              <w:bottom w:val="single" w:sz="6" w:space="0" w:color="000000"/>
+              <w:right w:val="single" w:sz="6" w:space="0" w:color="000000"/>
+            </w:tcBorders>
+            <w:tcMar>
+              <w:top w:w="105" w:type="dxa"/>
+              <w:left w:w="105" w:type="dxa"/>
+              <w:bottom w:w="105" w:type="dxa"/>
+              <w:right w:w="105" w:type="dxa"/>
+            </w:tcMar>
+          </w:tcPr>
+          <w:p>
+            <w:pPr>
+              <w:spacing w:after="0" w:line="240" w:lineRule="auto"/>
+              <w:rPr>
+                <w:rFonts w:ascii="Times New Roman" w:eastAsia="Times New Roman" w:hAnsi="Times New Roman" w:cs="Times New Roman"/>
+                <w:sz w:val="24"/>
+                <w:szCs w:val="24"/>
+                <w:lang w:eastAsia="es-ES"/>
+              </w:rPr>
+            </w:pPr>
+            <w:r>
+              <w:rPr>
+                <w:rFonts w:ascii="Arial" w:eastAsia="Times New Roman" w:hAnsi="Arial" w:cs="Arial"/>
+                <w:b/>
+                <w:bCs/>
+                <w:color w:val="000000"/>
+                <w:lang w:eastAsia="es-ES"/>
+              </w:rPr>
+              <w:t>Subflujo s5</w:t>
+            </w:r>
+            <w:r>
+              <w:rPr>
+                <w:rFonts w:ascii="Arial" w:eastAsia="Times New Roman" w:hAnsi="Arial" w:cs="Arial"/>
+                <w:b/>
+                <w:bCs/>
+                <w:color w:val="000000"/>
+                <w:lang w:eastAsia="es-ES"/>
+              </w:rPr>
+              <w:t>:</w:t>
+            </w:r>
+          </w:p>
+          <w:p>
+            <w:pPr>
+              <w:spacing w:after="0" w:line="240" w:lineRule="auto"/>
+              <w:rPr>
+                <w:rFonts w:ascii="Arial" w:eastAsia="Times New Roman" w:hAnsi="Arial" w:cs="Arial"/>
+                <w:b/>
+                <w:bCs/>
+                <w:color w:val="000000"/>
+                <w:lang w:eastAsia="es-ES"/>
+              </w:rPr>
+            </w:pPr>
+            <w:r>
+              <w:rPr>
+                <w:rFonts w:ascii="Arial" w:eastAsia="Times New Roman" w:hAnsi="Arial" w:cs="Arial"/>
+                <w:color w:val="000000"/>
+                <w:lang w:eastAsia="es-ES"/>
+              </w:rPr>
+              <w:t xml:space="preserve">Se visualiza la información de los </w:t>
+            </w:r>
+            <w:r>
+              <w:rPr>
+                <w:rFonts w:ascii="Arial" w:eastAsia="Times New Roman" w:hAnsi="Arial" w:cs="Arial"/>
+                <w:color w:val="000000"/>
+                <w:lang w:eastAsia="es-ES"/>
+              </w:rPr>
+              <w:t>maquinistas existentes</w:t>
+            </w:r>
+          </w:p>
+        </w:tc>
+      </w:tr>
+      <w:tr>
+        <w:tc>
+          <w:tcPr>
+            <w:tcW w:w="0" w:type="auto"/>
+            <w:tcBorders>
+              <w:top w:val="single" w:sz="6" w:space="0" w:color="000000"/>
+              <w:left w:val="single" w:sz="6" w:space="0" w:color="000000"/>
+              <w:bottom w:val="single" w:sz="6" w:space="0" w:color="000000"/>
+              <w:right w:val="single" w:sz="6" w:space="0" w:color="000000"/>
+            </w:tcBorders>
+            <w:tcMar>
+              <w:top w:w="105" w:type="dxa"/>
+              <w:left w:w="105" w:type="dxa"/>
+              <w:bottom w:w="105" w:type="dxa"/>
+              <w:right w:w="105" w:type="dxa"/>
+            </w:tcMar>
+          </w:tcPr>
+          <w:p>
+            <w:pPr>
+              <w:spacing w:after="0" w:line="240" w:lineRule="auto"/>
+              <w:rPr>
+                <w:rFonts w:ascii="Times New Roman" w:eastAsia="Times New Roman" w:hAnsi="Times New Roman" w:cs="Times New Roman"/>
+                <w:sz w:val="24"/>
+                <w:szCs w:val="24"/>
+                <w:lang w:eastAsia="es-ES"/>
+              </w:rPr>
+            </w:pPr>
+            <w:r>
+              <w:rPr>
+                <w:rFonts w:ascii="Arial" w:eastAsia="Times New Roman" w:hAnsi="Arial" w:cs="Arial"/>
+                <w:b/>
+                <w:bCs/>
+                <w:color w:val="000000"/>
+                <w:lang w:eastAsia="es-ES"/>
+              </w:rPr>
+              <w:t>Subflujo s6</w:t>
+            </w:r>
+            <w:r>
+              <w:rPr>
+                <w:rFonts w:ascii="Arial" w:eastAsia="Times New Roman" w:hAnsi="Arial" w:cs="Arial"/>
+                <w:b/>
+                <w:bCs/>
+                <w:color w:val="000000"/>
+                <w:lang w:eastAsia="es-ES"/>
+              </w:rPr>
+              <w:t>:</w:t>
+            </w:r>
+          </w:p>
+          <w:p>
+            <w:pPr>
+              <w:spacing w:after="0" w:line="240" w:lineRule="auto"/>
+              <w:rPr>
+                <w:rFonts w:ascii="Arial" w:eastAsia="Times New Roman" w:hAnsi="Arial" w:cs="Arial"/>
+                <w:b/>
+                <w:bCs/>
+                <w:color w:val="000000"/>
+                <w:lang w:eastAsia="es-ES"/>
+              </w:rPr>
+            </w:pPr>
+            <w:r>
+              <w:rPr>
+                <w:rFonts w:ascii="Arial" w:eastAsia="Times New Roman" w:hAnsi="Arial" w:cs="Arial"/>
+                <w:color w:val="000000"/>
+                <w:lang w:eastAsia="es-ES"/>
+              </w:rPr>
+              <w:t xml:space="preserve">Se visualiza la información de los </w:t>
+            </w:r>
+            <w:r>
+              <w:rPr>
+                <w:rFonts w:ascii="Arial" w:eastAsia="Times New Roman" w:hAnsi="Arial" w:cs="Arial"/>
+                <w:color w:val="000000"/>
+                <w:lang w:eastAsia="es-ES"/>
+              </w:rPr>
+              <w:t>clientes</w:t>
+            </w:r>
+          </w:p>
+        </w:tc>
+      </w:tr>
+      <w:tr>
+        <w:tc>
+          <w:tcPr>
+            <w:tcW w:w="0" w:type="auto"/>
+            <w:tcBorders>
+              <w:top w:val="single" w:sz="6" w:space="0" w:color="000000"/>
+              <w:left w:val="single" w:sz="6" w:space="0" w:color="000000"/>
+              <w:bottom w:val="single" w:sz="6" w:space="0" w:color="000000"/>
+              <w:right w:val="single" w:sz="6" w:space="0" w:color="000000"/>
+            </w:tcBorders>
+            <w:tcMar>
+              <w:top w:w="105" w:type="dxa"/>
+              <w:left w:w="105" w:type="dxa"/>
+              <w:bottom w:w="105" w:type="dxa"/>
+              <w:right w:w="105" w:type="dxa"/>
+            </w:tcMar>
+          </w:tcPr>
+          <w:p>
+            <w:pPr>
+              <w:spacing w:after="0" w:line="240" w:lineRule="auto"/>
+              <w:rPr>
+                <w:rFonts w:ascii="Times New Roman" w:eastAsia="Times New Roman" w:hAnsi="Times New Roman" w:cs="Times New Roman"/>
+                <w:sz w:val="24"/>
+                <w:szCs w:val="24"/>
+                <w:lang w:eastAsia="es-ES"/>
+              </w:rPr>
+            </w:pPr>
+            <w:r>
+              <w:rPr>
+                <w:rFonts w:ascii="Arial" w:eastAsia="Times New Roman" w:hAnsi="Arial" w:cs="Arial"/>
+                <w:b/>
+                <w:bCs/>
+                <w:color w:val="000000"/>
+                <w:lang w:eastAsia="es-ES"/>
+              </w:rPr>
+              <w:t>Subflujo s7</w:t>
+            </w:r>
+            <w:r>
+              <w:rPr>
+                <w:rFonts w:ascii="Arial" w:eastAsia="Times New Roman" w:hAnsi="Arial" w:cs="Arial"/>
+                <w:b/>
+                <w:bCs/>
+                <w:color w:val="000000"/>
+                <w:lang w:eastAsia="es-ES"/>
+              </w:rPr>
+              <w:t>:</w:t>
+            </w:r>
+          </w:p>
+          <w:p>
+            <w:pPr>
+              <w:spacing w:after="0" w:line="240" w:lineRule="auto"/>
+              <w:rPr>
+                <w:rFonts w:ascii="Arial" w:eastAsia="Times New Roman" w:hAnsi="Arial" w:cs="Arial"/>
+                <w:b/>
+                <w:bCs/>
+                <w:color w:val="000000"/>
+                <w:lang w:eastAsia="es-ES"/>
+              </w:rPr>
+            </w:pPr>
+            <w:r>
+              <w:rPr>
+                <w:rFonts w:ascii="Arial" w:eastAsia="Times New Roman" w:hAnsi="Arial" w:cs="Arial"/>
+                <w:color w:val="000000"/>
+                <w:lang w:eastAsia="es-ES"/>
+              </w:rPr>
+              <w:t xml:space="preserve">Se visualiza la información de los </w:t>
+            </w:r>
+            <w:r>
+              <w:rPr>
+                <w:rFonts w:ascii="Arial" w:eastAsia="Times New Roman" w:hAnsi="Arial" w:cs="Arial"/>
+                <w:color w:val="000000"/>
+                <w:lang w:eastAsia="es-ES"/>
+              </w:rPr>
+              <w:t>usuarios</w:t>
+            </w:r>
+          </w:p>
+        </w:tc>
+      </w:tr>
+    </w:tbl>
+    <w:p>
+      <w:pPr>
+        <w:spacing w:after="0" w:line="240" w:lineRule="auto"/>
+        <w:rPr>
+          <w:rFonts w:ascii="Times New Roman" w:eastAsia="Times New Roman" w:hAnsi="Times New Roman" w:cs="Times New Roman"/>
+          <w:sz w:val="24"/>
+          <w:szCs w:val="24"/>
+          <w:lang w:eastAsia="es-ES"/>
+        </w:rPr>
+      </w:pPr>
+    </w:p>
+    <w:tbl>
+      <w:tblPr>
+        <w:tblW w:w="9030" w:type="dxa"/>
+        <w:tblCellMar>
+          <w:top w:w="15" w:type="dxa"/>
+          <w:left w:w="15" w:type="dxa"/>
+          <w:bottom w:w="15" w:type="dxa"/>
+          <w:right w:w="15" w:type="dxa"/>
+        </w:tblCellMar>
+        <w:tblLook w:val="04A0" w:firstRow="1" w:lastRow="0" w:firstColumn="1" w:lastColumn="0" w:noHBand="0" w:noVBand="1"/>
+      </w:tblPr>
+      <w:tblGrid>
+        <w:gridCol w:w="9030"/>
+      </w:tblGrid>
+      <w:tr>
+        <w:tc>
+          <w:tcPr>
+            <w:tcW w:w="0" w:type="auto"/>
+            <w:tcBorders>
+              <w:top w:val="single" w:sz="6" w:space="0" w:color="000000"/>
+              <w:left w:val="single" w:sz="6" w:space="0" w:color="000000"/>
+              <w:bottom w:val="single" w:sz="6" w:space="0" w:color="000000"/>
+              <w:right w:val="single" w:sz="6" w:space="0" w:color="000000"/>
+            </w:tcBorders>
+            <w:tcMar>
+              <w:top w:w="105" w:type="dxa"/>
+              <w:left w:w="105" w:type="dxa"/>
+              <w:bottom w:w="105" w:type="dxa"/>
+              <w:right w:w="105" w:type="dxa"/>
+            </w:tcMar>
+            <w:hideMark/>
+          </w:tcPr>
+          <w:p>
+            <w:pPr>
+              <w:spacing w:after="0" w:line="0" w:lineRule="atLeast"/>
+              <w:rPr>
+                <w:rFonts w:ascii="Times New Roman" w:eastAsia="Times New Roman" w:hAnsi="Times New Roman" w:cs="Times New Roman"/>
+                <w:sz w:val="24"/>
+                <w:szCs w:val="24"/>
+                <w:lang w:eastAsia="es-ES"/>
+              </w:rPr>
+            </w:pPr>
+            <w:r>
+              <w:rPr>
+                <w:rFonts w:ascii="Arial" w:eastAsia="Times New Roman" w:hAnsi="Arial" w:cs="Arial"/>
+                <w:b/>
+                <w:bCs/>
+                <w:color w:val="000000"/>
+                <w:lang w:eastAsia="es-ES"/>
+              </w:rPr>
+              <w:t>Caso de uso</w:t>
+            </w:r>
+            <w:r>
+              <w:rPr>
+                <w:rFonts w:ascii="Arial" w:eastAsia="Times New Roman" w:hAnsi="Arial" w:cs="Arial"/>
+                <w:b/>
+                <w:bCs/>
+                <w:color w:val="000000"/>
+                <w:lang w:eastAsia="es-ES"/>
+              </w:rPr>
+              <w:t xml:space="preserve">: </w:t>
+            </w:r>
+            <w:r>
+              <w:rPr>
+                <w:rFonts w:ascii="Arial" w:eastAsia="Times New Roman" w:hAnsi="Arial" w:cs="Arial"/>
+                <w:color w:val="000000"/>
+                <w:lang w:eastAsia="es-ES"/>
+              </w:rPr>
+              <w:t>Ingresar usuario</w:t>
+            </w:r>
+          </w:p>
+        </w:tc>
+      </w:tr>
+      <w:tr>
+        <w:tc>
+          <w:tcPr>
+            <w:tcW w:w="0" w:type="auto"/>
+            <w:tcBorders>
+              <w:top w:val="single" w:sz="6" w:space="0" w:color="000000"/>
+              <w:left w:val="single" w:sz="6" w:space="0" w:color="000000"/>
+              <w:bottom w:val="single" w:sz="6" w:space="0" w:color="000000"/>
+              <w:right w:val="single" w:sz="6" w:space="0" w:color="000000"/>
+            </w:tcBorders>
+            <w:tcMar>
+              <w:top w:w="105" w:type="dxa"/>
+              <w:left w:w="105" w:type="dxa"/>
+              <w:bottom w:w="105" w:type="dxa"/>
+              <w:right w:w="105" w:type="dxa"/>
+            </w:tcMar>
+            <w:hideMark/>
+          </w:tcPr>
+          <w:p>
+            <w:pPr>
+              <w:spacing w:after="0" w:line="0" w:lineRule="atLeast"/>
+              <w:rPr>
+                <w:rFonts w:ascii="Times New Roman" w:eastAsia="Times New Roman" w:hAnsi="Times New Roman" w:cs="Times New Roman"/>
+                <w:sz w:val="24"/>
+                <w:szCs w:val="24"/>
+                <w:lang w:eastAsia="es-ES"/>
+              </w:rPr>
+            </w:pPr>
+            <w:r>
+              <w:rPr>
+                <w:rFonts w:ascii="Arial" w:eastAsia="Times New Roman" w:hAnsi="Arial" w:cs="Arial"/>
+                <w:b/>
+                <w:bCs/>
+                <w:color w:val="000000"/>
+                <w:lang w:eastAsia="es-ES"/>
+              </w:rPr>
+              <w:t xml:space="preserve">Descripción: </w:t>
+            </w:r>
+            <w:r>
+              <w:rPr>
+                <w:rFonts w:ascii="Arial" w:eastAsia="Times New Roman" w:hAnsi="Arial" w:cs="Arial"/>
+                <w:color w:val="000000"/>
+                <w:lang w:eastAsia="es-ES"/>
+              </w:rPr>
+              <w:t>Panel en donde se pide ingresar un usuario y contraseña para ingresar al panel administrador</w:t>
+            </w:r>
+            <w:r>
+              <w:rPr>
+                <w:rFonts w:ascii="Arial" w:eastAsia="Times New Roman" w:hAnsi="Arial" w:cs="Arial"/>
+                <w:color w:val="000000"/>
+                <w:lang w:eastAsia="es-ES"/>
+              </w:rPr>
+              <w:t>.</w:t>
+            </w:r>
+          </w:p>
+        </w:tc>
+      </w:tr>
+      <w:tr>
+        <w:tc>
+          <w:tcPr>
+            <w:tcW w:w="0" w:type="auto"/>
+            <w:tcBorders>
+              <w:top w:val="single" w:sz="6" w:space="0" w:color="000000"/>
+              <w:left w:val="single" w:sz="6" w:space="0" w:color="000000"/>
+              <w:bottom w:val="single" w:sz="6" w:space="0" w:color="000000"/>
+              <w:right w:val="single" w:sz="6" w:space="0" w:color="000000"/>
+            </w:tcBorders>
+            <w:tcMar>
+              <w:top w:w="105" w:type="dxa"/>
+              <w:left w:w="105" w:type="dxa"/>
+              <w:bottom w:w="105" w:type="dxa"/>
+              <w:right w:w="105" w:type="dxa"/>
+            </w:tcMar>
+            <w:hideMark/>
+          </w:tcPr>
+          <w:p>
+            <w:pPr>
+              <w:spacing w:after="0" w:line="0" w:lineRule="atLeast"/>
+              <w:rPr>
+                <w:rFonts w:ascii="Times New Roman" w:eastAsia="Times New Roman" w:hAnsi="Times New Roman" w:cs="Times New Roman"/>
+                <w:sz w:val="24"/>
+                <w:szCs w:val="24"/>
+                <w:lang w:eastAsia="es-ES"/>
+              </w:rPr>
+            </w:pPr>
+            <w:r>
+              <w:rPr>
+                <w:rFonts w:ascii="Arial" w:eastAsia="Times New Roman" w:hAnsi="Arial" w:cs="Arial"/>
+                <w:b/>
+                <w:bCs/>
+                <w:color w:val="000000"/>
+                <w:lang w:eastAsia="es-ES"/>
+              </w:rPr>
+              <w:t xml:space="preserve">Actores participantes: </w:t>
+            </w:r>
+            <w:r>
+              <w:rPr>
+                <w:rFonts w:ascii="Arial" w:eastAsia="Times New Roman" w:hAnsi="Arial" w:cs="Arial"/>
+                <w:color w:val="000000"/>
+                <w:lang w:eastAsia="es-ES"/>
+              </w:rPr>
+              <w:t>Administrador</w:t>
+            </w:r>
+            <w:r>
+              <w:rPr>
+                <w:rFonts w:ascii="Arial" w:eastAsia="Times New Roman" w:hAnsi="Arial" w:cs="Arial"/>
+                <w:color w:val="000000"/>
+                <w:lang w:eastAsia="es-ES"/>
+              </w:rPr>
+              <w:t xml:space="preserve"> y Administrador de Bobinas</w:t>
+            </w:r>
+          </w:p>
+        </w:tc>
+      </w:tr>
+      <w:tr>
+        <w:tc>
+          <w:tcPr>
+            <w:tcW w:w="0" w:type="auto"/>
+            <w:tcBorders>
+              <w:top w:val="single" w:sz="6" w:space="0" w:color="000000"/>
+              <w:left w:val="single" w:sz="6" w:space="0" w:color="000000"/>
+              <w:bottom w:val="single" w:sz="6" w:space="0" w:color="000000"/>
+              <w:right w:val="single" w:sz="6" w:space="0" w:color="000000"/>
+            </w:tcBorders>
+            <w:tcMar>
+              <w:top w:w="105" w:type="dxa"/>
+              <w:left w:w="105" w:type="dxa"/>
+              <w:bottom w:w="105" w:type="dxa"/>
+              <w:right w:w="105" w:type="dxa"/>
+            </w:tcMar>
+            <w:hideMark/>
+          </w:tcPr>
+          <w:p>
+            <w:pPr>
+              <w:spacing w:after="0" w:line="0" w:lineRule="atLeast"/>
+              <w:rPr>
+                <w:rFonts w:ascii="Times New Roman" w:eastAsia="Times New Roman" w:hAnsi="Times New Roman" w:cs="Times New Roman"/>
+                <w:sz w:val="24"/>
+                <w:szCs w:val="24"/>
+                <w:lang w:eastAsia="es-ES"/>
+              </w:rPr>
+            </w:pPr>
+            <w:r>
+              <w:rPr>
+                <w:rFonts w:ascii="Arial" w:eastAsia="Times New Roman" w:hAnsi="Arial" w:cs="Arial"/>
+                <w:b/>
+                <w:bCs/>
+                <w:color w:val="000000"/>
+                <w:lang w:eastAsia="es-ES"/>
+              </w:rPr>
+              <w:t xml:space="preserve">Pre-Condiciones: </w:t>
+            </w:r>
+            <w:r>
+              <w:rPr>
+                <w:rFonts w:ascii="Arial" w:eastAsia="Times New Roman" w:hAnsi="Arial" w:cs="Arial"/>
+                <w:color w:val="000000"/>
+                <w:lang w:eastAsia="es-ES"/>
+              </w:rPr>
+              <w:t>Tener usuario en el sistema</w:t>
+            </w:r>
+          </w:p>
+        </w:tc>
+      </w:tr>
+      <w:tr>
+        <w:tc>
+          <w:tcPr>
+            <w:tcW w:w="0" w:type="auto"/>
+            <w:tcBorders>
+              <w:top w:val="single" w:sz="6" w:space="0" w:color="000000"/>
+              <w:left w:val="single" w:sz="6" w:space="0" w:color="000000"/>
+              <w:bottom w:val="single" w:sz="6" w:space="0" w:color="000000"/>
+              <w:right w:val="single" w:sz="6" w:space="0" w:color="000000"/>
+            </w:tcBorders>
+            <w:tcMar>
+              <w:top w:w="105" w:type="dxa"/>
+              <w:left w:w="105" w:type="dxa"/>
+              <w:bottom w:w="105" w:type="dxa"/>
+              <w:right w:w="105" w:type="dxa"/>
+            </w:tcMar>
+            <w:hideMark/>
+          </w:tcPr>
+          <w:p>
+            <w:pPr>
+              <w:spacing w:after="0" w:line="0" w:lineRule="atLeast"/>
+              <w:rPr>
+                <w:rFonts w:ascii="Times New Roman" w:eastAsia="Times New Roman" w:hAnsi="Times New Roman" w:cs="Times New Roman"/>
+                <w:sz w:val="24"/>
+                <w:szCs w:val="24"/>
+                <w:lang w:eastAsia="es-ES"/>
+              </w:rPr>
+            </w:pPr>
+            <w:r>
+              <w:rPr>
+                <w:rFonts w:ascii="Arial" w:eastAsia="Times New Roman" w:hAnsi="Arial" w:cs="Arial"/>
+                <w:b/>
+                <w:bCs/>
+                <w:color w:val="000000"/>
+                <w:lang w:eastAsia="es-ES"/>
+              </w:rPr>
+              <w:t>Post-Condiciones:</w:t>
+            </w:r>
+            <w:r>
+              <w:rPr>
+                <w:rFonts w:ascii="Arial" w:eastAsia="Times New Roman" w:hAnsi="Arial" w:cs="Arial"/>
+                <w:color w:val="000000"/>
+                <w:lang w:eastAsia="es-ES"/>
+              </w:rPr>
+              <w:t xml:space="preserve"> </w:t>
+            </w:r>
+            <w:r>
+              <w:rPr>
+                <w:rFonts w:ascii="Arial" w:eastAsia="Times New Roman" w:hAnsi="Arial" w:cs="Arial"/>
+                <w:color w:val="000000"/>
+                <w:lang w:eastAsia="es-ES"/>
+              </w:rPr>
+              <w:t xml:space="preserve">Se habría </w:t>
+            </w:r>
+            <w:r>
+              <w:rPr>
+                <w:rFonts w:ascii="Arial" w:eastAsia="Times New Roman" w:hAnsi="Arial" w:cs="Arial"/>
+                <w:color w:val="000000"/>
+                <w:lang w:eastAsia="es-ES"/>
+              </w:rPr>
+              <w:t>ingresado al panel administrador</w:t>
+            </w:r>
+          </w:p>
+        </w:tc>
+      </w:tr>
+      <w:tr>
+        <w:tc>
+          <w:tcPr>
+            <w:tcW w:w="0" w:type="auto"/>
+            <w:tcBorders>
+              <w:top w:val="single" w:sz="6" w:space="0" w:color="000000"/>
+              <w:left w:val="single" w:sz="6" w:space="0" w:color="000000"/>
+              <w:bottom w:val="single" w:sz="6" w:space="0" w:color="000000"/>
+              <w:right w:val="single" w:sz="6" w:space="0" w:color="000000"/>
+            </w:tcBorders>
+            <w:tcMar>
+              <w:top w:w="105" w:type="dxa"/>
+              <w:left w:w="105" w:type="dxa"/>
+              <w:bottom w:w="105" w:type="dxa"/>
+              <w:right w:w="105" w:type="dxa"/>
+            </w:tcMar>
+            <w:hideMark/>
+          </w:tcPr>
+          <w:p>
+            <w:pPr>
+              <w:spacing w:after="0" w:line="240" w:lineRule="auto"/>
+              <w:rPr>
+                <w:rFonts w:ascii="Times New Roman" w:eastAsia="Times New Roman" w:hAnsi="Times New Roman" w:cs="Times New Roman"/>
+                <w:sz w:val="24"/>
+                <w:szCs w:val="24"/>
+                <w:lang w:eastAsia="es-ES"/>
+              </w:rPr>
+            </w:pPr>
+            <w:r>
+              <w:rPr>
+                <w:rFonts w:ascii="Arial" w:eastAsia="Times New Roman" w:hAnsi="Arial" w:cs="Arial"/>
+                <w:b/>
+                <w:bCs/>
+                <w:color w:val="000000"/>
+                <w:lang w:eastAsia="es-ES"/>
+              </w:rPr>
+              <w:t>Flujo principal:</w:t>
+            </w:r>
+          </w:p>
+          <w:p>
+            <w:pPr>
+              <w:spacing w:after="0" w:line="0" w:lineRule="atLeast"/>
+              <w:rPr>
+                <w:rFonts w:ascii="Times New Roman" w:eastAsia="Times New Roman" w:hAnsi="Times New Roman" w:cs="Times New Roman"/>
+                <w:sz w:val="24"/>
+                <w:szCs w:val="24"/>
+                <w:lang w:eastAsia="es-ES"/>
+              </w:rPr>
+            </w:pPr>
+            <w:r>
+              <w:rPr>
+                <w:rFonts w:ascii="Arial" w:eastAsia="Times New Roman" w:hAnsi="Arial" w:cs="Arial"/>
+                <w:color w:val="000000"/>
+                <w:lang w:eastAsia="es-ES"/>
+              </w:rPr>
+              <w:t>Se ingresa el usuario y contraseña y se verifica (E1 y E2) y se loguea en el sistema administrador</w:t>
+            </w:r>
+          </w:p>
+        </w:tc>
+      </w:tr>
+      <w:tr>
+        <w:tc>
+          <w:tcPr>
+            <w:tcW w:w="0" w:type="auto"/>
+            <w:tcBorders>
+              <w:top w:val="single" w:sz="6" w:space="0" w:color="000000"/>
+              <w:left w:val="single" w:sz="6" w:space="0" w:color="000000"/>
+              <w:bottom w:val="single" w:sz="6" w:space="0" w:color="000000"/>
+              <w:right w:val="single" w:sz="6" w:space="0" w:color="000000"/>
+            </w:tcBorders>
+            <w:tcMar>
+              <w:top w:w="105" w:type="dxa"/>
+              <w:left w:w="105" w:type="dxa"/>
+              <w:bottom w:w="105" w:type="dxa"/>
+              <w:right w:w="105" w:type="dxa"/>
+            </w:tcMar>
+            <w:hideMark/>
+          </w:tcPr>
+          <w:p>
+            <w:pPr>
+              <w:spacing w:after="0" w:line="240" w:lineRule="auto"/>
+              <w:rPr>
+                <w:rFonts w:ascii="Times New Roman" w:eastAsia="Times New Roman" w:hAnsi="Times New Roman" w:cs="Times New Roman"/>
+                <w:sz w:val="24"/>
+                <w:szCs w:val="24"/>
+                <w:lang w:eastAsia="es-ES"/>
+              </w:rPr>
+            </w:pPr>
+            <w:r>
+              <w:rPr>
+                <w:rFonts w:ascii="Arial" w:eastAsia="Times New Roman" w:hAnsi="Arial" w:cs="Arial"/>
+                <w:b/>
+                <w:bCs/>
+                <w:color w:val="000000"/>
+                <w:lang w:eastAsia="es-ES"/>
+              </w:rPr>
+              <w:t>Excepción E-1</w:t>
+            </w:r>
+          </w:p>
+          <w:p>
+            <w:pPr>
+              <w:spacing w:after="0" w:line="0" w:lineRule="atLeast"/>
+              <w:rPr>
+                <w:rFonts w:ascii="Times New Roman" w:eastAsia="Times New Roman" w:hAnsi="Times New Roman" w:cs="Times New Roman"/>
+                <w:sz w:val="24"/>
+                <w:szCs w:val="24"/>
+                <w:lang w:eastAsia="es-ES"/>
+              </w:rPr>
+            </w:pPr>
+            <w:r>
+              <w:rPr>
+                <w:rFonts w:ascii="Arial" w:eastAsia="Times New Roman" w:hAnsi="Arial" w:cs="Arial"/>
+                <w:color w:val="000000"/>
+                <w:lang w:eastAsia="es-ES"/>
+              </w:rPr>
+              <w:t>En caso de que no haya conexión del servidor</w:t>
+            </w:r>
+          </w:p>
+        </w:tc>
+      </w:tr>
+      <w:tr>
+        <w:tc>
+          <w:tcPr>
+            <w:tcW w:w="0" w:type="auto"/>
+            <w:tcBorders>
+              <w:top w:val="single" w:sz="6" w:space="0" w:color="000000"/>
+              <w:left w:val="single" w:sz="6" w:space="0" w:color="000000"/>
+              <w:bottom w:val="single" w:sz="6" w:space="0" w:color="000000"/>
+              <w:right w:val="single" w:sz="6" w:space="0" w:color="000000"/>
+            </w:tcBorders>
+            <w:tcMar>
+              <w:top w:w="105" w:type="dxa"/>
+              <w:left w:w="105" w:type="dxa"/>
+              <w:bottom w:w="105" w:type="dxa"/>
+              <w:right w:w="105" w:type="dxa"/>
+            </w:tcMar>
+          </w:tcPr>
+          <w:p>
+            <w:pPr>
+              <w:spacing w:after="0" w:line="240" w:lineRule="auto"/>
+              <w:rPr>
+                <w:rFonts w:ascii="Times New Roman" w:eastAsia="Times New Roman" w:hAnsi="Times New Roman" w:cs="Times New Roman"/>
+                <w:sz w:val="24"/>
+                <w:szCs w:val="24"/>
+                <w:lang w:eastAsia="es-ES"/>
+              </w:rPr>
+            </w:pPr>
+            <w:r>
+              <w:rPr>
+                <w:rFonts w:ascii="Arial" w:eastAsia="Times New Roman" w:hAnsi="Arial" w:cs="Arial"/>
+                <w:b/>
+                <w:bCs/>
+                <w:color w:val="000000"/>
+                <w:lang w:eastAsia="es-ES"/>
+              </w:rPr>
+              <w:t>Excepción E-2</w:t>
+            </w:r>
+          </w:p>
+          <w:p>
+            <w:pPr>
+              <w:spacing w:after="0" w:line="240" w:lineRule="auto"/>
+              <w:rPr>
+                <w:rFonts w:ascii="Arial" w:eastAsia="Times New Roman" w:hAnsi="Arial" w:cs="Arial"/>
+                <w:bCs/>
+                <w:color w:val="000000"/>
+                <w:lang w:eastAsia="es-ES"/>
+              </w:rPr>
+            </w:pPr>
+            <w:r>
+              <w:rPr>
+                <w:rFonts w:ascii="Arial" w:eastAsia="Times New Roman" w:hAnsi="Arial" w:cs="Arial"/>
+                <w:bCs/>
+                <w:color w:val="000000"/>
+                <w:lang w:eastAsia="es-ES"/>
+              </w:rPr>
+              <w:t>En caso de que el usuario o contraseña se incorrecto</w:t>
+            </w:r>
+          </w:p>
+        </w:tc>
+      </w:tr>
+    </w:tbl>
+    <w:p>
+      <w:pPr>
+        <w:spacing w:after="0" w:line="240" w:lineRule="auto"/>
+        <w:rPr>
+          <w:rFonts w:ascii="Times New Roman" w:eastAsia="Times New Roman" w:hAnsi="Times New Roman" w:cs="Times New Roman"/>
+          <w:sz w:val="24"/>
+          <w:szCs w:val="24"/>
+          <w:lang w:eastAsia="es-ES"/>
+        </w:rPr>
+      </w:pPr>
+    </w:p>
+    <w:p>
+      <w:pPr>
+        <w:spacing w:after="0" w:line="240" w:lineRule="auto"/>
+        <w:rPr>
+          <w:rFonts w:ascii="Times New Roman" w:eastAsia="Times New Roman" w:hAnsi="Times New Roman" w:cs="Times New Roman"/>
+          <w:sz w:val="24"/>
+          <w:szCs w:val="24"/>
+          <w:lang w:eastAsia="es-ES"/>
+        </w:rPr>
+      </w:pPr>
+    </w:p>
+    <w:tbl>
+      <w:tblPr>
+        <w:tblW w:w="9030" w:type="dxa"/>
+        <w:tblCellMar>
+          <w:top w:w="15" w:type="dxa"/>
+          <w:left w:w="15" w:type="dxa"/>
+          <w:bottom w:w="15" w:type="dxa"/>
+          <w:right w:w="15" w:type="dxa"/>
+        </w:tblCellMar>
+        <w:tblLook w:val="04A0" w:firstRow="1" w:lastRow="0" w:firstColumn="1" w:lastColumn="0" w:noHBand="0" w:noVBand="1"/>
+      </w:tblPr>
+      <w:tblGrid>
+        <w:gridCol w:w="9030"/>
+      </w:tblGrid>
+      <w:tr>
+        <w:tc>
+          <w:tcPr>
+            <w:tcW w:w="0" w:type="auto"/>
+            <w:tcBorders>
+              <w:top w:val="single" w:sz="6" w:space="0" w:color="000000"/>
+              <w:left w:val="single" w:sz="6" w:space="0" w:color="000000"/>
+              <w:bottom w:val="single" w:sz="6" w:space="0" w:color="000000"/>
+              <w:right w:val="single" w:sz="6" w:space="0" w:color="000000"/>
+            </w:tcBorders>
+            <w:tcMar>
+              <w:top w:w="105" w:type="dxa"/>
+              <w:left w:w="105" w:type="dxa"/>
+              <w:bottom w:w="105" w:type="dxa"/>
+              <w:right w:w="105" w:type="dxa"/>
+            </w:tcMar>
+            <w:hideMark/>
+          </w:tcPr>
+          <w:p>
+            <w:pPr>
+              <w:spacing w:after="0" w:line="0" w:lineRule="atLeast"/>
+              <w:rPr>
+                <w:rFonts w:ascii="Times New Roman" w:eastAsia="Times New Roman" w:hAnsi="Times New Roman" w:cs="Times New Roman"/>
+                <w:sz w:val="24"/>
+                <w:szCs w:val="24"/>
+                <w:lang w:eastAsia="es-ES"/>
+              </w:rPr>
+            </w:pPr>
+            <w:r>
+              <w:rPr>
+                <w:rFonts w:ascii="Arial" w:eastAsia="Times New Roman" w:hAnsi="Arial" w:cs="Arial"/>
+                <w:b/>
+                <w:bCs/>
+                <w:color w:val="000000"/>
+                <w:lang w:eastAsia="es-ES"/>
+              </w:rPr>
+              <w:t>Caso de uso</w:t>
+            </w:r>
+            <w:r>
+              <w:rPr>
+                <w:rFonts w:ascii="Arial" w:eastAsia="Times New Roman" w:hAnsi="Arial" w:cs="Arial"/>
+                <w:b/>
+                <w:bCs/>
+                <w:color w:val="000000"/>
+                <w:lang w:eastAsia="es-ES"/>
+              </w:rPr>
+              <w:t xml:space="preserve">: </w:t>
+            </w:r>
+            <w:r>
+              <w:rPr>
+                <w:rFonts w:ascii="Arial" w:eastAsia="Times New Roman" w:hAnsi="Arial" w:cs="Arial"/>
+                <w:color w:val="000000"/>
+                <w:lang w:eastAsia="es-ES"/>
+              </w:rPr>
               <w:t>Agregar</w:t>
             </w:r>
             <w:r>
@@ -712,7 +2815,16 @@
                 <w:color w:val="000000"/>
                 <w:lang w:eastAsia="es-ES"/>
               </w:rPr>
-              <w:t xml:space="preserve">El usuario con privilegios de administrador podrá ingresar usuarios al sistema con </w:t>
+              <w:t xml:space="preserve">El usuario con privilegios de administrador podrá ingresar usuarios al </w:t>
+            </w:r>
+            <w:r>
+              <w:rPr>
+                <w:rFonts w:ascii="Arial" w:eastAsia="Times New Roman" w:hAnsi="Arial" w:cs="Arial"/>
+                <w:color w:val="000000"/>
+                <w:lang w:eastAsia="es-ES"/>
+              </w:rPr>
+              <w:lastRenderedPageBreak/>
+              <w:t xml:space="preserve">sistema con </w:t>
             </w:r>
             <w:r>
               <w:rPr>
@@ -769,6 +2881,7 @@
                 <w:color w:val="000000"/>
                 <w:lang w:eastAsia="es-ES"/>
               </w:rPr>
+              <w:lastRenderedPageBreak/>
               <w:t xml:space="preserve">Actores participantes: </w:t>
             </w:r>
             <w:r>
@@ -935,25 +3048,7 @@
                 <w:color w:val="000000"/>
                 <w:lang w:eastAsia="es-ES"/>
               </w:rPr>
-              <w:t xml:space="preserve">Se ejecuta el </w:t>
-            </w:r>
-            <w:proofErr w:type="spellStart"/>
-            <w:r>
-              <w:rPr>
-                <w:rFonts w:ascii="Arial" w:eastAsia="Times New Roman" w:hAnsi="Arial" w:cs="Arial"/>
-                <w:color w:val="000000"/>
-                <w:lang w:eastAsia="es-ES"/>
-              </w:rPr>
-              <w:t>subflujo</w:t>
-            </w:r>
-            <w:proofErr w:type="spellEnd"/>
-            <w:r>
-              <w:rPr>
-                <w:rFonts w:ascii="Arial" w:eastAsia="Times New Roman" w:hAnsi="Arial" w:cs="Arial"/>
-                <w:color w:val="000000"/>
-                <w:lang w:eastAsia="es-ES"/>
-              </w:rPr>
-              <w:t xml:space="preserve"> S1 en caso de agregar el usuario al sistema desde la pestaña de usuarios.</w:t>
+              <w:t>Se ejecuta el subflujo S1 en caso de agregar el usuario al sistema desde la pestaña de usuarios.</w:t>
             </w:r>
           </w:p>
         </w:tc>
@@ -986,27 +3081,15 @@
                 <w:lang w:eastAsia="es-ES"/>
               </w:rPr>
             </w:pPr>
-            <w:proofErr w:type="spellStart"/>
-            <w:r>
-              <w:rPr>
-                <w:rFonts w:ascii="Arial" w:eastAsia="Times New Roman" w:hAnsi="Arial" w:cs="Arial"/>
-                <w:b/>
-                <w:bCs/>
-                <w:color w:val="000000"/>
-                <w:lang w:eastAsia="es-ES"/>
-              </w:rPr>
-              <w:t>Subflujo</w:t>
-            </w:r>
-            <w:proofErr w:type="spellEnd"/>
-            <w:r>
-              <w:rPr>
-                <w:rFonts w:ascii="Arial" w:eastAsia="Times New Roman" w:hAnsi="Arial" w:cs="Arial"/>
-                <w:b/>
-                <w:bCs/>
-                <w:color w:val="000000"/>
-                <w:lang w:eastAsia="es-ES"/>
-              </w:rPr>
-              <w:t xml:space="preserve"> s1:</w:t>
+            <w:r>
+              <w:rPr>
+                <w:rFonts w:ascii="Arial" w:eastAsia="Times New Roman" w:hAnsi="Arial" w:cs="Arial"/>
+                <w:b/>
+                <w:bCs/>
+                <w:color w:val="000000"/>
+                <w:lang w:eastAsia="es-ES"/>
+              </w:rPr>
+              <w:t>Subflujo s1:</w:t>
             </w:r>
           </w:p>
           <w:p>
@@ -1555,25 +3638,7 @@
                 <w:color w:val="000000"/>
                 <w:lang w:eastAsia="es-ES"/>
               </w:rPr>
-              <w:t xml:space="preserve">Se ejecuta el </w:t>
-            </w:r>
-            <w:proofErr w:type="spellStart"/>
-            <w:r>
-              <w:rPr>
-                <w:rFonts w:ascii="Arial" w:eastAsia="Times New Roman" w:hAnsi="Arial" w:cs="Arial"/>
-                <w:color w:val="000000"/>
-                <w:lang w:eastAsia="es-ES"/>
-              </w:rPr>
-              <w:t>subflujo</w:t>
-            </w:r>
-            <w:proofErr w:type="spellEnd"/>
-            <w:r>
-              <w:rPr>
-                <w:rFonts w:ascii="Arial" w:eastAsia="Times New Roman" w:hAnsi="Arial" w:cs="Arial"/>
-                <w:color w:val="000000"/>
-                <w:lang w:eastAsia="es-ES"/>
-              </w:rPr>
-              <w:t xml:space="preserve"> S1 en caso de </w:t>
+              <w:t xml:space="preserve">Se ejecuta el subflujo S1 en caso de </w:t>
             </w:r>
             <w:r>
               <w:rPr>
@@ -1622,48 +3687,33 @@
                 <w:lang w:eastAsia="es-ES"/>
               </w:rPr>
             </w:pPr>
-            <w:proofErr w:type="spellStart"/>
-            <w:r>
-              <w:rPr>
-                <w:rFonts w:ascii="Arial" w:eastAsia="Times New Roman" w:hAnsi="Arial" w:cs="Arial"/>
-                <w:b/>
-                <w:bCs/>
-                <w:color w:val="000000"/>
-                <w:lang w:eastAsia="es-ES"/>
-              </w:rPr>
-              <w:t>Subflujo</w:t>
-            </w:r>
-            <w:proofErr w:type="spellEnd"/>
-            <w:r>
-              <w:rPr>
-                <w:rFonts w:ascii="Arial" w:eastAsia="Times New Roman" w:hAnsi="Arial" w:cs="Arial"/>
-                <w:b/>
-                <w:bCs/>
-                <w:color w:val="000000"/>
-                <w:lang w:eastAsia="es-ES"/>
-              </w:rPr>
-              <w:t xml:space="preserve"> s1:</w:t>
-            </w:r>
-            <w:bookmarkStart w:id="0" w:name="_GoBack"/>
-            <w:bookmarkEnd w:id="0"/>
-          </w:p>
-          <w:p>
-            <w:pPr>
-              <w:spacing w:after="0" w:line="0" w:lineRule="atLeast"/>
-              <w:rPr>
-                <w:rFonts w:ascii="Times New Roman" w:eastAsia="Times New Roman" w:hAnsi="Times New Roman" w:cs="Times New Roman"/>
-                <w:sz w:val="24"/>
-                <w:szCs w:val="24"/>
-                <w:lang w:eastAsia="es-ES"/>
-              </w:rPr>
-            </w:pPr>
-            <w:r>
-              <w:rPr>
-                <w:rFonts w:ascii="Arial" w:eastAsia="Times New Roman" w:hAnsi="Arial" w:cs="Arial"/>
-                <w:color w:val="000000"/>
-                <w:lang w:eastAsia="es-ES"/>
-              </w:rPr>
-              <w:lastRenderedPageBreak/>
+            <w:r>
+              <w:rPr>
+                <w:rFonts w:ascii="Arial" w:eastAsia="Times New Roman" w:hAnsi="Arial" w:cs="Arial"/>
+                <w:b/>
+                <w:bCs/>
+                <w:color w:val="000000"/>
+                <w:lang w:eastAsia="es-ES"/>
+              </w:rPr>
+              <w:t>Subflujo s1:</w:t>
+            </w:r>
+          </w:p>
+          <w:p>
+            <w:pPr>
+              <w:spacing w:after="0" w:line="0" w:lineRule="atLeast"/>
+              <w:rPr>
+                <w:rFonts w:ascii="Times New Roman" w:eastAsia="Times New Roman" w:hAnsi="Times New Roman" w:cs="Times New Roman"/>
+                <w:sz w:val="24"/>
+                <w:szCs w:val="24"/>
+                <w:lang w:eastAsia="es-ES"/>
+              </w:rPr>
+            </w:pPr>
+            <w:r>
+              <w:rPr>
+                <w:rFonts w:ascii="Arial" w:eastAsia="Times New Roman" w:hAnsi="Arial" w:cs="Arial"/>
+                <w:color w:val="000000"/>
+                <w:lang w:eastAsia="es-ES"/>
+              </w:rPr>
               <w:t>(S-1) Se validan los datos (E-1, E-2) y se almacenan en la base de datos de registros</w:t>
             </w:r>
             <w:r>
@@ -1713,7 +3763,6 @@
                 <w:color w:val="000000"/>
                 <w:lang w:eastAsia="es-ES"/>
               </w:rPr>
-              <w:lastRenderedPageBreak/>
               <w:t>Excepción E-1</w:t>
             </w:r>
           </w:p>
@@ -1990,6 +4039,7 @@
                 <w:color w:val="000000"/>
                 <w:lang w:eastAsia="es-ES"/>
               </w:rPr>
+              <w:lastRenderedPageBreak/>
               <w:t xml:space="preserve">Actores participantes: </w:t>
             </w:r>
             <w:r>
@@ -2188,25 +4238,7 @@
                 <w:color w:val="000000"/>
                 <w:lang w:eastAsia="es-ES"/>
               </w:rPr>
-              <w:t xml:space="preserve">Se ejecuta el </w:t>
-            </w:r>
-            <w:proofErr w:type="spellStart"/>
-            <w:r>
-              <w:rPr>
-                <w:rFonts w:ascii="Arial" w:eastAsia="Times New Roman" w:hAnsi="Arial" w:cs="Arial"/>
-                <w:color w:val="000000"/>
-                <w:lang w:eastAsia="es-ES"/>
-              </w:rPr>
-              <w:t>subflujo</w:t>
-            </w:r>
-            <w:proofErr w:type="spellEnd"/>
-            <w:r>
-              <w:rPr>
-                <w:rFonts w:ascii="Arial" w:eastAsia="Times New Roman" w:hAnsi="Arial" w:cs="Arial"/>
-                <w:color w:val="000000"/>
-                <w:lang w:eastAsia="es-ES"/>
-              </w:rPr>
-              <w:t xml:space="preserve"> S1 en caso de </w:t>
+              <w:t xml:space="preserve">Se ejecuta el subflujo S1 en caso de </w:t>
             </w:r>
             <w:r>
               <w:rPr>
@@ -2255,27 +4287,15 @@
                 <w:lang w:eastAsia="es-ES"/>
               </w:rPr>
             </w:pPr>
-            <w:proofErr w:type="spellStart"/>
-            <w:r>
-              <w:rPr>
-                <w:rFonts w:ascii="Arial" w:eastAsia="Times New Roman" w:hAnsi="Arial" w:cs="Arial"/>
-                <w:b/>
-                <w:bCs/>
-                <w:color w:val="000000"/>
-                <w:lang w:eastAsia="es-ES"/>
-              </w:rPr>
-              <w:t>Subflujo</w:t>
-            </w:r>
-            <w:proofErr w:type="spellEnd"/>
-            <w:r>
-              <w:rPr>
-                <w:rFonts w:ascii="Arial" w:eastAsia="Times New Roman" w:hAnsi="Arial" w:cs="Arial"/>
-                <w:b/>
-                <w:bCs/>
-                <w:color w:val="000000"/>
-                <w:lang w:eastAsia="es-ES"/>
-              </w:rPr>
-              <w:t xml:space="preserve"> s1:</w:t>
+            <w:r>
+              <w:rPr>
+                <w:rFonts w:ascii="Arial" w:eastAsia="Times New Roman" w:hAnsi="Arial" w:cs="Arial"/>
+                <w:b/>
+                <w:bCs/>
+                <w:color w:val="000000"/>
+                <w:lang w:eastAsia="es-ES"/>
+              </w:rPr>
+              <w:t>Subflujo s1:</w:t>
             </w:r>
           </w:p>
           <w:p>
@@ -2406,6 +4426,1533 @@
         <w:t>El alta baja y modificación de los casos cliente, maquinista y productos es casi idéntico que los descriptos para los usuarios, con la salvedad de que es en diferente solapa en el panel de administrador.</w:t>
       </w:r>
     </w:p>
+    <w:tbl>
+      <w:tblPr>
+        <w:tblW w:w="9030" w:type="dxa"/>
+        <w:tblCellMar>
+          <w:top w:w="15" w:type="dxa"/>
+          <w:left w:w="15" w:type="dxa"/>
+          <w:bottom w:w="15" w:type="dxa"/>
+          <w:right w:w="15" w:type="dxa"/>
+        </w:tblCellMar>
+        <w:tblLook w:val="04A0" w:firstRow="1" w:lastRow="0" w:firstColumn="1" w:lastColumn="0" w:noHBand="0" w:noVBand="1"/>
+      </w:tblPr>
+      <w:tblGrid>
+        <w:gridCol w:w="9030"/>
+      </w:tblGrid>
+      <w:tr>
+        <w:tc>
+          <w:tcPr>
+            <w:tcW w:w="0" w:type="auto"/>
+            <w:tcBorders>
+              <w:top w:val="single" w:sz="6" w:space="0" w:color="000000"/>
+              <w:left w:val="single" w:sz="6" w:space="0" w:color="000000"/>
+              <w:bottom w:val="single" w:sz="6" w:space="0" w:color="000000"/>
+              <w:right w:val="single" w:sz="6" w:space="0" w:color="000000"/>
+            </w:tcBorders>
+            <w:tcMar>
+              <w:top w:w="105" w:type="dxa"/>
+              <w:left w:w="105" w:type="dxa"/>
+              <w:bottom w:w="105" w:type="dxa"/>
+              <w:right w:w="105" w:type="dxa"/>
+            </w:tcMar>
+            <w:hideMark/>
+          </w:tcPr>
+          <w:p>
+            <w:pPr>
+              <w:spacing w:after="0" w:line="0" w:lineRule="atLeast"/>
+              <w:rPr>
+                <w:rFonts w:ascii="Times New Roman" w:eastAsia="Times New Roman" w:hAnsi="Times New Roman" w:cs="Times New Roman"/>
+                <w:sz w:val="24"/>
+                <w:szCs w:val="24"/>
+                <w:lang w:eastAsia="es-ES"/>
+              </w:rPr>
+            </w:pPr>
+            <w:r>
+              <w:rPr>
+                <w:rFonts w:ascii="Arial" w:eastAsia="Times New Roman" w:hAnsi="Arial" w:cs="Arial"/>
+                <w:b/>
+                <w:bCs/>
+                <w:color w:val="000000"/>
+                <w:lang w:eastAsia="es-ES"/>
+              </w:rPr>
+              <w:t>Caso de uso</w:t>
+            </w:r>
+            <w:r>
+              <w:rPr>
+                <w:rFonts w:ascii="Arial" w:eastAsia="Times New Roman" w:hAnsi="Arial" w:cs="Arial"/>
+                <w:b/>
+                <w:bCs/>
+                <w:color w:val="000000"/>
+                <w:lang w:eastAsia="es-ES"/>
+              </w:rPr>
+              <w:t xml:space="preserve">: </w:t>
+            </w:r>
+            <w:r>
+              <w:rPr>
+                <w:rFonts w:ascii="Arial" w:eastAsia="Times New Roman" w:hAnsi="Arial" w:cs="Arial"/>
+                <w:color w:val="000000"/>
+                <w:lang w:eastAsia="es-ES"/>
+              </w:rPr>
+              <w:t>Imprimir Remito</w:t>
+            </w:r>
+          </w:p>
+        </w:tc>
+      </w:tr>
+      <w:tr>
+        <w:tc>
+          <w:tcPr>
+            <w:tcW w:w="0" w:type="auto"/>
+            <w:tcBorders>
+              <w:top w:val="single" w:sz="6" w:space="0" w:color="000000"/>
+              <w:left w:val="single" w:sz="6" w:space="0" w:color="000000"/>
+              <w:bottom w:val="single" w:sz="6" w:space="0" w:color="000000"/>
+              <w:right w:val="single" w:sz="6" w:space="0" w:color="000000"/>
+            </w:tcBorders>
+            <w:tcMar>
+              <w:top w:w="105" w:type="dxa"/>
+              <w:left w:w="105" w:type="dxa"/>
+              <w:bottom w:w="105" w:type="dxa"/>
+              <w:right w:w="105" w:type="dxa"/>
+            </w:tcMar>
+            <w:hideMark/>
+          </w:tcPr>
+          <w:p>
+            <w:pPr>
+              <w:spacing w:after="0" w:line="0" w:lineRule="atLeast"/>
+              <w:rPr>
+                <w:rFonts w:ascii="Times New Roman" w:eastAsia="Times New Roman" w:hAnsi="Times New Roman" w:cs="Times New Roman"/>
+                <w:sz w:val="24"/>
+                <w:szCs w:val="24"/>
+                <w:lang w:eastAsia="es-ES"/>
+              </w:rPr>
+            </w:pPr>
+            <w:r>
+              <w:rPr>
+                <w:rFonts w:ascii="Arial" w:eastAsia="Times New Roman" w:hAnsi="Arial" w:cs="Arial"/>
+                <w:b/>
+                <w:bCs/>
+                <w:color w:val="000000"/>
+                <w:lang w:eastAsia="es-ES"/>
+              </w:rPr>
+              <w:t>Descripción</w:t>
+            </w:r>
+            <w:r>
+              <w:rPr>
+                <w:rFonts w:ascii="Arial" w:eastAsia="Times New Roman" w:hAnsi="Arial" w:cs="Arial"/>
+                <w:b/>
+                <w:bCs/>
+                <w:color w:val="000000"/>
+                <w:lang w:eastAsia="es-ES"/>
+              </w:rPr>
+              <w:t xml:space="preserve">: </w:t>
+            </w:r>
+            <w:r>
+              <w:rPr>
+                <w:rFonts w:ascii="Arial" w:eastAsia="Times New Roman" w:hAnsi="Arial" w:cs="Arial"/>
+                <w:bCs/>
+                <w:color w:val="000000"/>
+                <w:lang w:eastAsia="es-ES"/>
+              </w:rPr>
+              <w:t xml:space="preserve">Se podrá imprimir el remito de los productos </w:t>
+            </w:r>
+            <w:r>
+              <w:rPr>
+                <w:rFonts w:ascii="Arial" w:eastAsia="Times New Roman" w:hAnsi="Arial" w:cs="Arial"/>
+                <w:bCs/>
+                <w:color w:val="000000"/>
+                <w:lang w:eastAsia="es-ES"/>
+              </w:rPr>
+              <w:t xml:space="preserve">despachados a un cliente </w:t>
+            </w:r>
+            <w:r>
+              <w:rPr>
+                <w:rFonts w:ascii="Arial" w:eastAsia="Times New Roman" w:hAnsi="Arial" w:cs="Arial"/>
+                <w:bCs/>
+                <w:color w:val="000000"/>
+                <w:lang w:eastAsia="es-ES"/>
+              </w:rPr>
+              <w:t>filtrados en la vista de datos cargados, teniendo discriminados</w:t>
+            </w:r>
+            <w:r>
+              <w:rPr>
+                <w:rFonts w:ascii="Arial" w:eastAsia="Times New Roman" w:hAnsi="Arial" w:cs="Arial"/>
+                <w:bCs/>
+                <w:color w:val="000000"/>
+                <w:lang w:eastAsia="es-ES"/>
+              </w:rPr>
+              <w:t xml:space="preserve"> los diferentes tipos de productos con su peso respectivo </w:t>
+            </w:r>
+          </w:p>
+        </w:tc>
+      </w:tr>
+      <w:tr>
+        <w:tc>
+          <w:tcPr>
+            <w:tcW w:w="0" w:type="auto"/>
+            <w:tcBorders>
+              <w:top w:val="single" w:sz="6" w:space="0" w:color="000000"/>
+              <w:left w:val="single" w:sz="6" w:space="0" w:color="000000"/>
+              <w:bottom w:val="single" w:sz="6" w:space="0" w:color="000000"/>
+              <w:right w:val="single" w:sz="6" w:space="0" w:color="000000"/>
+            </w:tcBorders>
+            <w:tcMar>
+              <w:top w:w="105" w:type="dxa"/>
+              <w:left w:w="105" w:type="dxa"/>
+              <w:bottom w:w="105" w:type="dxa"/>
+              <w:right w:w="105" w:type="dxa"/>
+            </w:tcMar>
+            <w:hideMark/>
+          </w:tcPr>
+          <w:p>
+            <w:pPr>
+              <w:spacing w:after="0" w:line="0" w:lineRule="atLeast"/>
+              <w:rPr>
+                <w:rFonts w:ascii="Times New Roman" w:eastAsia="Times New Roman" w:hAnsi="Times New Roman" w:cs="Times New Roman"/>
+                <w:sz w:val="24"/>
+                <w:szCs w:val="24"/>
+                <w:lang w:eastAsia="es-ES"/>
+              </w:rPr>
+            </w:pPr>
+            <w:r>
+              <w:rPr>
+                <w:rFonts w:ascii="Arial" w:eastAsia="Times New Roman" w:hAnsi="Arial" w:cs="Arial"/>
+                <w:b/>
+                <w:bCs/>
+                <w:color w:val="000000"/>
+                <w:lang w:eastAsia="es-ES"/>
+              </w:rPr>
+              <w:t xml:space="preserve">Actores participantes: </w:t>
+            </w:r>
+            <w:r>
+              <w:rPr>
+                <w:rFonts w:ascii="Arial" w:eastAsia="Times New Roman" w:hAnsi="Arial" w:cs="Arial"/>
+                <w:color w:val="000000"/>
+                <w:lang w:eastAsia="es-ES"/>
+              </w:rPr>
+              <w:t>Administrador</w:t>
+            </w:r>
+            <w:r>
+              <w:rPr>
+                <w:rFonts w:ascii="Arial" w:eastAsia="Times New Roman" w:hAnsi="Arial" w:cs="Arial"/>
+                <w:color w:val="000000"/>
+                <w:lang w:eastAsia="es-ES"/>
+              </w:rPr>
+              <w:t xml:space="preserve"> y </w:t>
+            </w:r>
+            <w:r>
+              <w:rPr>
+                <w:rFonts w:ascii="Arial" w:eastAsia="Times New Roman" w:hAnsi="Arial" w:cs="Arial"/>
+                <w:color w:val="000000"/>
+                <w:lang w:eastAsia="es-ES"/>
+              </w:rPr>
+              <w:t>Administrador bobinas</w:t>
+            </w:r>
+          </w:p>
+        </w:tc>
+      </w:tr>
+      <w:tr>
+        <w:tc>
+          <w:tcPr>
+            <w:tcW w:w="0" w:type="auto"/>
+            <w:tcBorders>
+              <w:top w:val="single" w:sz="6" w:space="0" w:color="000000"/>
+              <w:left w:val="single" w:sz="6" w:space="0" w:color="000000"/>
+              <w:bottom w:val="single" w:sz="6" w:space="0" w:color="000000"/>
+              <w:right w:val="single" w:sz="6" w:space="0" w:color="000000"/>
+            </w:tcBorders>
+            <w:tcMar>
+              <w:top w:w="105" w:type="dxa"/>
+              <w:left w:w="105" w:type="dxa"/>
+              <w:bottom w:w="105" w:type="dxa"/>
+              <w:right w:w="105" w:type="dxa"/>
+            </w:tcMar>
+            <w:hideMark/>
+          </w:tcPr>
+          <w:p>
+            <w:pPr>
+              <w:spacing w:after="0" w:line="0" w:lineRule="atLeast"/>
+              <w:rPr>
+                <w:rFonts w:ascii="Times New Roman" w:eastAsia="Times New Roman" w:hAnsi="Times New Roman" w:cs="Times New Roman"/>
+                <w:sz w:val="24"/>
+                <w:szCs w:val="24"/>
+                <w:lang w:eastAsia="es-ES"/>
+              </w:rPr>
+            </w:pPr>
+            <w:r>
+              <w:rPr>
+                <w:rFonts w:ascii="Arial" w:eastAsia="Times New Roman" w:hAnsi="Arial" w:cs="Arial"/>
+                <w:b/>
+                <w:bCs/>
+                <w:color w:val="000000"/>
+                <w:lang w:eastAsia="es-ES"/>
+              </w:rPr>
+              <w:t xml:space="preserve">Pre-Condiciones: </w:t>
+            </w:r>
+            <w:r>
+              <w:rPr>
+                <w:rFonts w:ascii="Arial" w:eastAsia="Times New Roman" w:hAnsi="Arial" w:cs="Arial"/>
+                <w:color w:val="000000"/>
+                <w:lang w:eastAsia="es-ES"/>
+              </w:rPr>
+              <w:t>Se debe haber filtrado bobinas en un día en especifico</w:t>
+            </w:r>
+          </w:p>
+        </w:tc>
+      </w:tr>
+      <w:tr>
+        <w:tc>
+          <w:tcPr>
+            <w:tcW w:w="0" w:type="auto"/>
+            <w:tcBorders>
+              <w:top w:val="single" w:sz="6" w:space="0" w:color="000000"/>
+              <w:left w:val="single" w:sz="6" w:space="0" w:color="000000"/>
+              <w:bottom w:val="single" w:sz="6" w:space="0" w:color="000000"/>
+              <w:right w:val="single" w:sz="6" w:space="0" w:color="000000"/>
+            </w:tcBorders>
+            <w:tcMar>
+              <w:top w:w="105" w:type="dxa"/>
+              <w:left w:w="105" w:type="dxa"/>
+              <w:bottom w:w="105" w:type="dxa"/>
+              <w:right w:w="105" w:type="dxa"/>
+            </w:tcMar>
+            <w:hideMark/>
+          </w:tcPr>
+          <w:p>
+            <w:pPr>
+              <w:spacing w:after="0" w:line="0" w:lineRule="atLeast"/>
+              <w:rPr>
+                <w:rFonts w:ascii="Times New Roman" w:eastAsia="Times New Roman" w:hAnsi="Times New Roman" w:cs="Times New Roman"/>
+                <w:sz w:val="24"/>
+                <w:szCs w:val="24"/>
+                <w:lang w:eastAsia="es-ES"/>
+              </w:rPr>
+            </w:pPr>
+            <w:r>
+              <w:rPr>
+                <w:rFonts w:ascii="Arial" w:eastAsia="Times New Roman" w:hAnsi="Arial" w:cs="Arial"/>
+                <w:b/>
+                <w:bCs/>
+                <w:color w:val="000000"/>
+                <w:lang w:eastAsia="es-ES"/>
+              </w:rPr>
+              <w:t>Post-Condiciones:</w:t>
+            </w:r>
+            <w:r>
+              <w:rPr>
+                <w:rFonts w:ascii="Arial" w:eastAsia="Times New Roman" w:hAnsi="Arial" w:cs="Arial"/>
+                <w:color w:val="000000"/>
+                <w:lang w:eastAsia="es-ES"/>
+              </w:rPr>
+              <w:t xml:space="preserve"> </w:t>
+            </w:r>
+            <w:r>
+              <w:rPr>
+                <w:rFonts w:ascii="Arial" w:eastAsia="Times New Roman" w:hAnsi="Arial" w:cs="Arial"/>
+                <w:color w:val="000000"/>
+                <w:lang w:eastAsia="es-ES"/>
+              </w:rPr>
+              <w:t>Se habrá imprimido el remito de las bobinas las cuales han sido despachadas a un cliente destino</w:t>
+            </w:r>
+          </w:p>
+        </w:tc>
+      </w:tr>
+      <w:tr>
+        <w:tc>
+          <w:tcPr>
+            <w:tcW w:w="0" w:type="auto"/>
+            <w:tcBorders>
+              <w:top w:val="single" w:sz="6" w:space="0" w:color="000000"/>
+              <w:left w:val="single" w:sz="6" w:space="0" w:color="000000"/>
+              <w:bottom w:val="single" w:sz="6" w:space="0" w:color="000000"/>
+              <w:right w:val="single" w:sz="6" w:space="0" w:color="000000"/>
+            </w:tcBorders>
+            <w:tcMar>
+              <w:top w:w="105" w:type="dxa"/>
+              <w:left w:w="105" w:type="dxa"/>
+              <w:bottom w:w="105" w:type="dxa"/>
+              <w:right w:w="105" w:type="dxa"/>
+            </w:tcMar>
+            <w:hideMark/>
+          </w:tcPr>
+          <w:p>
+            <w:pPr>
+              <w:spacing w:after="0" w:line="240" w:lineRule="auto"/>
+              <w:rPr>
+                <w:rFonts w:ascii="Times New Roman" w:eastAsia="Times New Roman" w:hAnsi="Times New Roman" w:cs="Times New Roman"/>
+                <w:sz w:val="24"/>
+                <w:szCs w:val="24"/>
+                <w:lang w:eastAsia="es-ES"/>
+              </w:rPr>
+            </w:pPr>
+            <w:r>
+              <w:rPr>
+                <w:rFonts w:ascii="Arial" w:eastAsia="Times New Roman" w:hAnsi="Arial" w:cs="Arial"/>
+                <w:b/>
+                <w:bCs/>
+                <w:color w:val="000000"/>
+                <w:lang w:eastAsia="es-ES"/>
+              </w:rPr>
+              <w:t>Flujo principal:</w:t>
+            </w:r>
+          </w:p>
+          <w:p>
+            <w:pPr>
+              <w:spacing w:after="0" w:line="0" w:lineRule="atLeast"/>
+              <w:rPr>
+                <w:rFonts w:ascii="Times New Roman" w:eastAsia="Times New Roman" w:hAnsi="Times New Roman" w:cs="Times New Roman"/>
+                <w:sz w:val="24"/>
+                <w:szCs w:val="24"/>
+                <w:lang w:eastAsia="es-ES"/>
+              </w:rPr>
+            </w:pPr>
+            <w:r>
+              <w:rPr>
+                <w:rFonts w:ascii="Arial" w:eastAsia="Times New Roman" w:hAnsi="Arial" w:cs="Arial"/>
+                <w:color w:val="000000"/>
+                <w:lang w:eastAsia="es-ES"/>
+              </w:rPr>
+              <w:t>Se valida la selección en (E1) y luego se imprime el remito</w:t>
+            </w:r>
+          </w:p>
+        </w:tc>
+      </w:tr>
+      <w:tr>
+        <w:tc>
+          <w:tcPr>
+            <w:tcW w:w="0" w:type="auto"/>
+            <w:tcBorders>
+              <w:top w:val="single" w:sz="6" w:space="0" w:color="000000"/>
+              <w:left w:val="single" w:sz="6" w:space="0" w:color="000000"/>
+              <w:bottom w:val="single" w:sz="6" w:space="0" w:color="000000"/>
+              <w:right w:val="single" w:sz="6" w:space="0" w:color="000000"/>
+            </w:tcBorders>
+            <w:tcMar>
+              <w:top w:w="105" w:type="dxa"/>
+              <w:left w:w="105" w:type="dxa"/>
+              <w:bottom w:w="105" w:type="dxa"/>
+              <w:right w:w="105" w:type="dxa"/>
+            </w:tcMar>
+            <w:hideMark/>
+          </w:tcPr>
+          <w:p>
+            <w:pPr>
+              <w:spacing w:after="0" w:line="240" w:lineRule="auto"/>
+              <w:rPr>
+                <w:rFonts w:ascii="Times New Roman" w:eastAsia="Times New Roman" w:hAnsi="Times New Roman" w:cs="Times New Roman"/>
+                <w:sz w:val="24"/>
+                <w:szCs w:val="24"/>
+                <w:lang w:eastAsia="es-ES"/>
+              </w:rPr>
+            </w:pPr>
+            <w:r>
+              <w:rPr>
+                <w:rFonts w:ascii="Arial" w:eastAsia="Times New Roman" w:hAnsi="Arial" w:cs="Arial"/>
+                <w:b/>
+                <w:bCs/>
+                <w:color w:val="000000"/>
+                <w:lang w:eastAsia="es-ES"/>
+              </w:rPr>
+              <w:t>Excepción E-1</w:t>
+            </w:r>
+          </w:p>
+          <w:p>
+            <w:pPr>
+              <w:spacing w:after="0" w:line="0" w:lineRule="atLeast"/>
+              <w:rPr>
+                <w:rFonts w:ascii="Times New Roman" w:eastAsia="Times New Roman" w:hAnsi="Times New Roman" w:cs="Times New Roman"/>
+                <w:sz w:val="24"/>
+                <w:szCs w:val="24"/>
+                <w:lang w:eastAsia="es-ES"/>
+              </w:rPr>
+            </w:pPr>
+            <w:r>
+              <w:rPr>
+                <w:rFonts w:ascii="Arial" w:eastAsia="Times New Roman" w:hAnsi="Arial" w:cs="Arial"/>
+                <w:color w:val="000000"/>
+                <w:lang w:eastAsia="es-ES"/>
+              </w:rPr>
+              <w:t>Si el filtrado diario es el incorrecto y no hay bobinas seleccionadas muestra un mensaje de error</w:t>
+            </w:r>
+          </w:p>
+        </w:tc>
+      </w:tr>
+    </w:tbl>
+    <w:p/>
+    <w:p>
+      <w:r>
+        <w:t>El imprimir rotulo bobina y parte diario es similar, con la excepción de la selección que debe hacerse en cada caso.</w:t>
+      </w:r>
+    </w:p>
+    <w:tbl>
+      <w:tblPr>
+        <w:tblW w:w="9030" w:type="dxa"/>
+        <w:tblCellMar>
+          <w:top w:w="15" w:type="dxa"/>
+          <w:left w:w="15" w:type="dxa"/>
+          <w:bottom w:w="15" w:type="dxa"/>
+          <w:right w:w="15" w:type="dxa"/>
+        </w:tblCellMar>
+        <w:tblLook w:val="04A0" w:firstRow="1" w:lastRow="0" w:firstColumn="1" w:lastColumn="0" w:noHBand="0" w:noVBand="1"/>
+      </w:tblPr>
+      <w:tblGrid>
+        <w:gridCol w:w="9030"/>
+      </w:tblGrid>
+      <w:tr>
+        <w:tc>
+          <w:tcPr>
+            <w:tcW w:w="0" w:type="auto"/>
+            <w:tcBorders>
+              <w:top w:val="single" w:sz="6" w:space="0" w:color="000000"/>
+              <w:left w:val="single" w:sz="6" w:space="0" w:color="000000"/>
+              <w:bottom w:val="single" w:sz="6" w:space="0" w:color="000000"/>
+              <w:right w:val="single" w:sz="6" w:space="0" w:color="000000"/>
+            </w:tcBorders>
+            <w:tcMar>
+              <w:top w:w="105" w:type="dxa"/>
+              <w:left w:w="105" w:type="dxa"/>
+              <w:bottom w:w="105" w:type="dxa"/>
+              <w:right w:w="105" w:type="dxa"/>
+            </w:tcMar>
+            <w:hideMark/>
+          </w:tcPr>
+          <w:p>
+            <w:pPr>
+              <w:spacing w:after="0" w:line="0" w:lineRule="atLeast"/>
+              <w:rPr>
+                <w:rFonts w:ascii="Times New Roman" w:eastAsia="Times New Roman" w:hAnsi="Times New Roman" w:cs="Times New Roman"/>
+                <w:sz w:val="24"/>
+                <w:szCs w:val="24"/>
+                <w:lang w:eastAsia="es-ES"/>
+              </w:rPr>
+            </w:pPr>
+            <w:r>
+              <w:rPr>
+                <w:rFonts w:ascii="Arial" w:eastAsia="Times New Roman" w:hAnsi="Arial" w:cs="Arial"/>
+                <w:b/>
+                <w:bCs/>
+                <w:color w:val="000000"/>
+                <w:lang w:eastAsia="es-ES"/>
+              </w:rPr>
+              <w:t>Caso de uso</w:t>
+            </w:r>
+            <w:r>
+              <w:rPr>
+                <w:rFonts w:ascii="Arial" w:eastAsia="Times New Roman" w:hAnsi="Arial" w:cs="Arial"/>
+                <w:b/>
+                <w:bCs/>
+                <w:color w:val="000000"/>
+                <w:lang w:eastAsia="es-ES"/>
+              </w:rPr>
+              <w:t xml:space="preserve">: </w:t>
+            </w:r>
+            <w:r>
+              <w:rPr>
+                <w:rFonts w:ascii="Arial" w:eastAsia="Times New Roman" w:hAnsi="Arial" w:cs="Arial"/>
+                <w:bCs/>
+                <w:color w:val="000000"/>
+                <w:lang w:eastAsia="es-ES"/>
+              </w:rPr>
+              <w:t>Vista previa</w:t>
+            </w:r>
+            <w:r>
+              <w:rPr>
+                <w:rFonts w:ascii="Arial" w:eastAsia="Times New Roman" w:hAnsi="Arial" w:cs="Arial"/>
+                <w:color w:val="000000"/>
+                <w:lang w:eastAsia="es-ES"/>
+              </w:rPr>
+              <w:t xml:space="preserve"> r</w:t>
+            </w:r>
+            <w:r>
+              <w:rPr>
+                <w:rFonts w:ascii="Arial" w:eastAsia="Times New Roman" w:hAnsi="Arial" w:cs="Arial"/>
+                <w:color w:val="000000"/>
+                <w:lang w:eastAsia="es-ES"/>
+              </w:rPr>
+              <w:t>emito</w:t>
+            </w:r>
+          </w:p>
+        </w:tc>
+      </w:tr>
+      <w:tr>
+        <w:tc>
+          <w:tcPr>
+            <w:tcW w:w="0" w:type="auto"/>
+            <w:tcBorders>
+              <w:top w:val="single" w:sz="6" w:space="0" w:color="000000"/>
+              <w:left w:val="single" w:sz="6" w:space="0" w:color="000000"/>
+              <w:bottom w:val="single" w:sz="6" w:space="0" w:color="000000"/>
+              <w:right w:val="single" w:sz="6" w:space="0" w:color="000000"/>
+            </w:tcBorders>
+            <w:tcMar>
+              <w:top w:w="105" w:type="dxa"/>
+              <w:left w:w="105" w:type="dxa"/>
+              <w:bottom w:w="105" w:type="dxa"/>
+              <w:right w:w="105" w:type="dxa"/>
+            </w:tcMar>
+            <w:hideMark/>
+          </w:tcPr>
+          <w:p>
+            <w:pPr>
+              <w:spacing w:after="0" w:line="0" w:lineRule="atLeast"/>
+              <w:rPr>
+                <w:rFonts w:ascii="Times New Roman" w:eastAsia="Times New Roman" w:hAnsi="Times New Roman" w:cs="Times New Roman"/>
+                <w:sz w:val="24"/>
+                <w:szCs w:val="24"/>
+                <w:lang w:eastAsia="es-ES"/>
+              </w:rPr>
+            </w:pPr>
+            <w:r>
+              <w:rPr>
+                <w:rFonts w:ascii="Arial" w:eastAsia="Times New Roman" w:hAnsi="Arial" w:cs="Arial"/>
+                <w:b/>
+                <w:bCs/>
+                <w:color w:val="000000"/>
+                <w:lang w:eastAsia="es-ES"/>
+              </w:rPr>
+              <w:t>Descripción</w:t>
+            </w:r>
+            <w:r>
+              <w:rPr>
+                <w:rFonts w:ascii="Arial" w:eastAsia="Times New Roman" w:hAnsi="Arial" w:cs="Arial"/>
+                <w:b/>
+                <w:bCs/>
+                <w:color w:val="000000"/>
+                <w:lang w:eastAsia="es-ES"/>
+              </w:rPr>
+              <w:t xml:space="preserve">: </w:t>
+            </w:r>
+            <w:r>
+              <w:rPr>
+                <w:rFonts w:ascii="Arial" w:eastAsia="Times New Roman" w:hAnsi="Arial" w:cs="Arial"/>
+                <w:bCs/>
+                <w:color w:val="000000"/>
+                <w:lang w:eastAsia="es-ES"/>
+              </w:rPr>
+              <w:t xml:space="preserve">Se podrá </w:t>
+            </w:r>
+            <w:r>
+              <w:rPr>
+                <w:rFonts w:ascii="Arial" w:eastAsia="Times New Roman" w:hAnsi="Arial" w:cs="Arial"/>
+                <w:bCs/>
+                <w:color w:val="000000"/>
+                <w:lang w:eastAsia="es-ES"/>
+              </w:rPr>
+              <w:t xml:space="preserve">visualizar </w:t>
+            </w:r>
+            <w:r>
+              <w:rPr>
+                <w:rFonts w:ascii="Arial" w:eastAsia="Times New Roman" w:hAnsi="Arial" w:cs="Arial"/>
+                <w:bCs/>
+                <w:color w:val="000000"/>
+                <w:lang w:eastAsia="es-ES"/>
+              </w:rPr>
+              <w:t xml:space="preserve">el remito </w:t>
+            </w:r>
+            <w:r>
+              <w:rPr>
+                <w:rFonts w:ascii="Arial" w:eastAsia="Times New Roman" w:hAnsi="Arial" w:cs="Arial"/>
+                <w:bCs/>
+                <w:color w:val="000000"/>
+                <w:lang w:eastAsia="es-ES"/>
+              </w:rPr>
+              <w:t xml:space="preserve">a imprimir </w:t>
+            </w:r>
+            <w:r>
+              <w:rPr>
+                <w:rFonts w:ascii="Arial" w:eastAsia="Times New Roman" w:hAnsi="Arial" w:cs="Arial"/>
+                <w:bCs/>
+                <w:color w:val="000000"/>
+                <w:lang w:eastAsia="es-ES"/>
+              </w:rPr>
+              <w:t xml:space="preserve">de los productos despachados a un cliente filtrados en la vista de datos cargados, teniendo discriminados los diferentes tipos de productos con su peso respectivo </w:t>
+            </w:r>
+          </w:p>
+        </w:tc>
+      </w:tr>
+      <w:tr>
+        <w:tc>
+          <w:tcPr>
+            <w:tcW w:w="0" w:type="auto"/>
+            <w:tcBorders>
+              <w:top w:val="single" w:sz="6" w:space="0" w:color="000000"/>
+              <w:left w:val="single" w:sz="6" w:space="0" w:color="000000"/>
+              <w:bottom w:val="single" w:sz="6" w:space="0" w:color="000000"/>
+              <w:right w:val="single" w:sz="6" w:space="0" w:color="000000"/>
+            </w:tcBorders>
+            <w:tcMar>
+              <w:top w:w="105" w:type="dxa"/>
+              <w:left w:w="105" w:type="dxa"/>
+              <w:bottom w:w="105" w:type="dxa"/>
+              <w:right w:w="105" w:type="dxa"/>
+            </w:tcMar>
+            <w:hideMark/>
+          </w:tcPr>
+          <w:p>
+            <w:pPr>
+              <w:spacing w:after="0" w:line="0" w:lineRule="atLeast"/>
+              <w:rPr>
+                <w:rFonts w:ascii="Times New Roman" w:eastAsia="Times New Roman" w:hAnsi="Times New Roman" w:cs="Times New Roman"/>
+                <w:sz w:val="24"/>
+                <w:szCs w:val="24"/>
+                <w:lang w:eastAsia="es-ES"/>
+              </w:rPr>
+            </w:pPr>
+            <w:r>
+              <w:rPr>
+                <w:rFonts w:ascii="Arial" w:eastAsia="Times New Roman" w:hAnsi="Arial" w:cs="Arial"/>
+                <w:b/>
+                <w:bCs/>
+                <w:color w:val="000000"/>
+                <w:lang w:eastAsia="es-ES"/>
+              </w:rPr>
+              <w:t xml:space="preserve">Actores participantes: </w:t>
+            </w:r>
+            <w:r>
+              <w:rPr>
+                <w:rFonts w:ascii="Arial" w:eastAsia="Times New Roman" w:hAnsi="Arial" w:cs="Arial"/>
+                <w:color w:val="000000"/>
+                <w:lang w:eastAsia="es-ES"/>
+              </w:rPr>
+              <w:t>Administrador y Administrador bobinas</w:t>
+            </w:r>
+          </w:p>
+        </w:tc>
+      </w:tr>
+      <w:tr>
+        <w:tc>
+          <w:tcPr>
+            <w:tcW w:w="0" w:type="auto"/>
+            <w:tcBorders>
+              <w:top w:val="single" w:sz="6" w:space="0" w:color="000000"/>
+              <w:left w:val="single" w:sz="6" w:space="0" w:color="000000"/>
+              <w:bottom w:val="single" w:sz="6" w:space="0" w:color="000000"/>
+              <w:right w:val="single" w:sz="6" w:space="0" w:color="000000"/>
+            </w:tcBorders>
+            <w:tcMar>
+              <w:top w:w="105" w:type="dxa"/>
+              <w:left w:w="105" w:type="dxa"/>
+              <w:bottom w:w="105" w:type="dxa"/>
+              <w:right w:w="105" w:type="dxa"/>
+            </w:tcMar>
+            <w:hideMark/>
+          </w:tcPr>
+          <w:p>
+            <w:pPr>
+              <w:spacing w:after="0" w:line="0" w:lineRule="atLeast"/>
+              <w:rPr>
+                <w:rFonts w:ascii="Times New Roman" w:eastAsia="Times New Roman" w:hAnsi="Times New Roman" w:cs="Times New Roman"/>
+                <w:sz w:val="24"/>
+                <w:szCs w:val="24"/>
+                <w:lang w:eastAsia="es-ES"/>
+              </w:rPr>
+            </w:pPr>
+            <w:r>
+              <w:rPr>
+                <w:rFonts w:ascii="Arial" w:eastAsia="Times New Roman" w:hAnsi="Arial" w:cs="Arial"/>
+                <w:b/>
+                <w:bCs/>
+                <w:color w:val="000000"/>
+                <w:lang w:eastAsia="es-ES"/>
+              </w:rPr>
+              <w:lastRenderedPageBreak/>
+              <w:t xml:space="preserve">Pre-Condiciones: </w:t>
+            </w:r>
+            <w:r>
+              <w:rPr>
+                <w:rFonts w:ascii="Arial" w:eastAsia="Times New Roman" w:hAnsi="Arial" w:cs="Arial"/>
+                <w:color w:val="000000"/>
+                <w:lang w:eastAsia="es-ES"/>
+              </w:rPr>
+              <w:t>Se debe haber filtrado bobinas en un día en especifico</w:t>
+            </w:r>
+          </w:p>
+        </w:tc>
+      </w:tr>
+      <w:tr>
+        <w:tc>
+          <w:tcPr>
+            <w:tcW w:w="0" w:type="auto"/>
+            <w:tcBorders>
+              <w:top w:val="single" w:sz="6" w:space="0" w:color="000000"/>
+              <w:left w:val="single" w:sz="6" w:space="0" w:color="000000"/>
+              <w:bottom w:val="single" w:sz="6" w:space="0" w:color="000000"/>
+              <w:right w:val="single" w:sz="6" w:space="0" w:color="000000"/>
+            </w:tcBorders>
+            <w:tcMar>
+              <w:top w:w="105" w:type="dxa"/>
+              <w:left w:w="105" w:type="dxa"/>
+              <w:bottom w:w="105" w:type="dxa"/>
+              <w:right w:w="105" w:type="dxa"/>
+            </w:tcMar>
+            <w:hideMark/>
+          </w:tcPr>
+          <w:p>
+            <w:pPr>
+              <w:spacing w:after="0" w:line="0" w:lineRule="atLeast"/>
+              <w:rPr>
+                <w:rFonts w:ascii="Times New Roman" w:eastAsia="Times New Roman" w:hAnsi="Times New Roman" w:cs="Times New Roman"/>
+                <w:sz w:val="24"/>
+                <w:szCs w:val="24"/>
+                <w:lang w:eastAsia="es-ES"/>
+              </w:rPr>
+            </w:pPr>
+            <w:r>
+              <w:rPr>
+                <w:rFonts w:ascii="Arial" w:eastAsia="Times New Roman" w:hAnsi="Arial" w:cs="Arial"/>
+                <w:b/>
+                <w:bCs/>
+                <w:color w:val="000000"/>
+                <w:lang w:eastAsia="es-ES"/>
+              </w:rPr>
+              <w:t>Post-Condiciones:</w:t>
+            </w:r>
+            <w:r>
+              <w:rPr>
+                <w:rFonts w:ascii="Arial" w:eastAsia="Times New Roman" w:hAnsi="Arial" w:cs="Arial"/>
+                <w:color w:val="000000"/>
+                <w:lang w:eastAsia="es-ES"/>
+              </w:rPr>
+              <w:t xml:space="preserve"> </w:t>
+            </w:r>
+            <w:r>
+              <w:rPr>
+                <w:rFonts w:ascii="Arial" w:eastAsia="Times New Roman" w:hAnsi="Arial" w:cs="Arial"/>
+                <w:color w:val="000000"/>
+                <w:lang w:eastAsia="es-ES"/>
+              </w:rPr>
+              <w:t>Se habrá imprimido el remito de las bobinas las cuales han sido despachadas a un cliente destino</w:t>
+            </w:r>
+          </w:p>
+        </w:tc>
+      </w:tr>
+      <w:tr>
+        <w:tc>
+          <w:tcPr>
+            <w:tcW w:w="0" w:type="auto"/>
+            <w:tcBorders>
+              <w:top w:val="single" w:sz="6" w:space="0" w:color="000000"/>
+              <w:left w:val="single" w:sz="6" w:space="0" w:color="000000"/>
+              <w:bottom w:val="single" w:sz="6" w:space="0" w:color="000000"/>
+              <w:right w:val="single" w:sz="6" w:space="0" w:color="000000"/>
+            </w:tcBorders>
+            <w:tcMar>
+              <w:top w:w="105" w:type="dxa"/>
+              <w:left w:w="105" w:type="dxa"/>
+              <w:bottom w:w="105" w:type="dxa"/>
+              <w:right w:w="105" w:type="dxa"/>
+            </w:tcMar>
+            <w:hideMark/>
+          </w:tcPr>
+          <w:p>
+            <w:pPr>
+              <w:spacing w:after="0" w:line="240" w:lineRule="auto"/>
+              <w:rPr>
+                <w:rFonts w:ascii="Times New Roman" w:eastAsia="Times New Roman" w:hAnsi="Times New Roman" w:cs="Times New Roman"/>
+                <w:sz w:val="24"/>
+                <w:szCs w:val="24"/>
+                <w:lang w:eastAsia="es-ES"/>
+              </w:rPr>
+            </w:pPr>
+            <w:r>
+              <w:rPr>
+                <w:rFonts w:ascii="Arial" w:eastAsia="Times New Roman" w:hAnsi="Arial" w:cs="Arial"/>
+                <w:b/>
+                <w:bCs/>
+                <w:color w:val="000000"/>
+                <w:lang w:eastAsia="es-ES"/>
+              </w:rPr>
+              <w:t>Flujo principal:</w:t>
+            </w:r>
+          </w:p>
+          <w:p>
+            <w:pPr>
+              <w:spacing w:after="0" w:line="0" w:lineRule="atLeast"/>
+              <w:rPr>
+                <w:rFonts w:ascii="Times New Roman" w:eastAsia="Times New Roman" w:hAnsi="Times New Roman" w:cs="Times New Roman"/>
+                <w:sz w:val="24"/>
+                <w:szCs w:val="24"/>
+                <w:lang w:eastAsia="es-ES"/>
+              </w:rPr>
+            </w:pPr>
+            <w:r>
+              <w:rPr>
+                <w:rFonts w:ascii="Arial" w:eastAsia="Times New Roman" w:hAnsi="Arial" w:cs="Arial"/>
+                <w:color w:val="000000"/>
+                <w:lang w:eastAsia="es-ES"/>
+              </w:rPr>
+              <w:t xml:space="preserve">Se valida la selección en (E1) y luego se </w:t>
+            </w:r>
+            <w:r>
+              <w:rPr>
+                <w:rFonts w:ascii="Arial" w:eastAsia="Times New Roman" w:hAnsi="Arial" w:cs="Arial"/>
+                <w:color w:val="000000"/>
+                <w:lang w:eastAsia="es-ES"/>
+              </w:rPr>
+              <w:t>visualiza</w:t>
+            </w:r>
+            <w:r>
+              <w:rPr>
+                <w:rFonts w:ascii="Arial" w:eastAsia="Times New Roman" w:hAnsi="Arial" w:cs="Arial"/>
+                <w:color w:val="000000"/>
+                <w:lang w:eastAsia="es-ES"/>
+              </w:rPr>
+              <w:t xml:space="preserve"> el remito</w:t>
+            </w:r>
+          </w:p>
+        </w:tc>
+      </w:tr>
+      <w:tr>
+        <w:tc>
+          <w:tcPr>
+            <w:tcW w:w="0" w:type="auto"/>
+            <w:tcBorders>
+              <w:top w:val="single" w:sz="6" w:space="0" w:color="000000"/>
+              <w:left w:val="single" w:sz="6" w:space="0" w:color="000000"/>
+              <w:bottom w:val="single" w:sz="6" w:space="0" w:color="000000"/>
+              <w:right w:val="single" w:sz="6" w:space="0" w:color="000000"/>
+            </w:tcBorders>
+            <w:tcMar>
+              <w:top w:w="105" w:type="dxa"/>
+              <w:left w:w="105" w:type="dxa"/>
+              <w:bottom w:w="105" w:type="dxa"/>
+              <w:right w:w="105" w:type="dxa"/>
+            </w:tcMar>
+            <w:hideMark/>
+          </w:tcPr>
+          <w:p>
+            <w:pPr>
+              <w:spacing w:after="0" w:line="240" w:lineRule="auto"/>
+              <w:rPr>
+                <w:rFonts w:ascii="Times New Roman" w:eastAsia="Times New Roman" w:hAnsi="Times New Roman" w:cs="Times New Roman"/>
+                <w:sz w:val="24"/>
+                <w:szCs w:val="24"/>
+                <w:lang w:eastAsia="es-ES"/>
+              </w:rPr>
+            </w:pPr>
+            <w:r>
+              <w:rPr>
+                <w:rFonts w:ascii="Arial" w:eastAsia="Times New Roman" w:hAnsi="Arial" w:cs="Arial"/>
+                <w:b/>
+                <w:bCs/>
+                <w:color w:val="000000"/>
+                <w:lang w:eastAsia="es-ES"/>
+              </w:rPr>
+              <w:t>Excepción E-1</w:t>
+            </w:r>
+          </w:p>
+          <w:p>
+            <w:pPr>
+              <w:spacing w:after="0" w:line="0" w:lineRule="atLeast"/>
+              <w:rPr>
+                <w:rFonts w:ascii="Times New Roman" w:eastAsia="Times New Roman" w:hAnsi="Times New Roman" w:cs="Times New Roman"/>
+                <w:sz w:val="24"/>
+                <w:szCs w:val="24"/>
+                <w:lang w:eastAsia="es-ES"/>
+              </w:rPr>
+            </w:pPr>
+            <w:r>
+              <w:rPr>
+                <w:rFonts w:ascii="Arial" w:eastAsia="Times New Roman" w:hAnsi="Arial" w:cs="Arial"/>
+                <w:color w:val="000000"/>
+                <w:lang w:eastAsia="es-ES"/>
+              </w:rPr>
+              <w:t>Si el filtrado diario es el incorrecto y no hay bobinas seleccionadas muestra un mensaje de error</w:t>
+            </w:r>
+          </w:p>
+        </w:tc>
+      </w:tr>
+    </w:tbl>
+    <w:p/>
+    <w:p>
+      <w:r>
+        <w:t xml:space="preserve">El </w:t>
+      </w:r>
+      <w:r>
+        <w:t>visualizar</w:t>
+      </w:r>
+      <w:r>
+        <w:t xml:space="preserve"> rotulo bobina y parte diario es similar, con la excepción de la selección que debe hacerse en cada caso.</w:t>
+      </w:r>
+    </w:p>
+    <w:tbl>
+      <w:tblPr>
+        <w:tblW w:w="9030" w:type="dxa"/>
+        <w:tblCellMar>
+          <w:top w:w="15" w:type="dxa"/>
+          <w:left w:w="15" w:type="dxa"/>
+          <w:bottom w:w="15" w:type="dxa"/>
+          <w:right w:w="15" w:type="dxa"/>
+        </w:tblCellMar>
+        <w:tblLook w:val="04A0" w:firstRow="1" w:lastRow="0" w:firstColumn="1" w:lastColumn="0" w:noHBand="0" w:noVBand="1"/>
+      </w:tblPr>
+      <w:tblGrid>
+        <w:gridCol w:w="9030"/>
+      </w:tblGrid>
+      <w:tr>
+        <w:tc>
+          <w:tcPr>
+            <w:tcW w:w="0" w:type="auto"/>
+            <w:tcBorders>
+              <w:top w:val="single" w:sz="6" w:space="0" w:color="000000"/>
+              <w:left w:val="single" w:sz="6" w:space="0" w:color="000000"/>
+              <w:bottom w:val="single" w:sz="6" w:space="0" w:color="000000"/>
+              <w:right w:val="single" w:sz="6" w:space="0" w:color="000000"/>
+            </w:tcBorders>
+            <w:tcMar>
+              <w:top w:w="105" w:type="dxa"/>
+              <w:left w:w="105" w:type="dxa"/>
+              <w:bottom w:w="105" w:type="dxa"/>
+              <w:right w:w="105" w:type="dxa"/>
+            </w:tcMar>
+            <w:hideMark/>
+          </w:tcPr>
+          <w:p>
+            <w:pPr>
+              <w:spacing w:after="0" w:line="0" w:lineRule="atLeast"/>
+              <w:rPr>
+                <w:rFonts w:ascii="Times New Roman" w:eastAsia="Times New Roman" w:hAnsi="Times New Roman" w:cs="Times New Roman"/>
+                <w:sz w:val="24"/>
+                <w:szCs w:val="24"/>
+                <w:lang w:eastAsia="es-ES"/>
+              </w:rPr>
+            </w:pPr>
+            <w:r>
+              <w:rPr>
+                <w:rFonts w:ascii="Arial" w:eastAsia="Times New Roman" w:hAnsi="Arial" w:cs="Arial"/>
+                <w:b/>
+                <w:bCs/>
+                <w:color w:val="000000"/>
+                <w:lang w:eastAsia="es-ES"/>
+              </w:rPr>
+              <w:t>Caso de uso</w:t>
+            </w:r>
+            <w:r>
+              <w:rPr>
+                <w:rFonts w:ascii="Arial" w:eastAsia="Times New Roman" w:hAnsi="Arial" w:cs="Arial"/>
+                <w:b/>
+                <w:bCs/>
+                <w:color w:val="000000"/>
+                <w:lang w:eastAsia="es-ES"/>
+              </w:rPr>
+              <w:t xml:space="preserve">: </w:t>
+            </w:r>
+            <w:r>
+              <w:rPr>
+                <w:rFonts w:ascii="Arial" w:eastAsia="Times New Roman" w:hAnsi="Arial" w:cs="Arial"/>
+                <w:color w:val="000000"/>
+                <w:lang w:eastAsia="es-ES"/>
+              </w:rPr>
+              <w:t>Ver datos cargados</w:t>
+            </w:r>
+            <w:bookmarkStart w:id="0" w:name="_GoBack"/>
+            <w:bookmarkEnd w:id="0"/>
+          </w:p>
+        </w:tc>
+      </w:tr>
+      <w:tr>
+        <w:tc>
+          <w:tcPr>
+            <w:tcW w:w="0" w:type="auto"/>
+            <w:tcBorders>
+              <w:top w:val="single" w:sz="6" w:space="0" w:color="000000"/>
+              <w:left w:val="single" w:sz="6" w:space="0" w:color="000000"/>
+              <w:bottom w:val="single" w:sz="6" w:space="0" w:color="000000"/>
+              <w:right w:val="single" w:sz="6" w:space="0" w:color="000000"/>
+            </w:tcBorders>
+            <w:tcMar>
+              <w:top w:w="105" w:type="dxa"/>
+              <w:left w:w="105" w:type="dxa"/>
+              <w:bottom w:w="105" w:type="dxa"/>
+              <w:right w:w="105" w:type="dxa"/>
+            </w:tcMar>
+            <w:hideMark/>
+          </w:tcPr>
+          <w:p>
+            <w:pPr>
+              <w:spacing w:after="0" w:line="0" w:lineRule="atLeast"/>
+              <w:rPr>
+                <w:rFonts w:ascii="Times New Roman" w:eastAsia="Times New Roman" w:hAnsi="Times New Roman" w:cs="Times New Roman"/>
+                <w:sz w:val="24"/>
+                <w:szCs w:val="24"/>
+                <w:lang w:eastAsia="es-ES"/>
+              </w:rPr>
+            </w:pPr>
+            <w:r>
+              <w:rPr>
+                <w:rFonts w:ascii="Arial" w:eastAsia="Times New Roman" w:hAnsi="Arial" w:cs="Arial"/>
+                <w:b/>
+                <w:bCs/>
+                <w:color w:val="000000"/>
+                <w:lang w:eastAsia="es-ES"/>
+              </w:rPr>
+              <w:t xml:space="preserve">Descripción: </w:t>
+            </w:r>
+            <w:r>
+              <w:rPr>
+                <w:rFonts w:ascii="Arial" w:eastAsia="Times New Roman" w:hAnsi="Arial" w:cs="Arial"/>
+                <w:color w:val="000000"/>
+                <w:lang w:eastAsia="es-ES"/>
+              </w:rPr>
+              <w:t>El usuario con privilegios de administrador podrá seleccionar que panel abrir, si el del ingreso de las bobinas o el del administrador de bobinas. También puede seleccionar a que servidor conectarse dentro de las opciones que tiene.</w:t>
+            </w:r>
+          </w:p>
+        </w:tc>
+      </w:tr>
+      <w:tr>
+        <w:tc>
+          <w:tcPr>
+            <w:tcW w:w="0" w:type="auto"/>
+            <w:tcBorders>
+              <w:top w:val="single" w:sz="6" w:space="0" w:color="000000"/>
+              <w:left w:val="single" w:sz="6" w:space="0" w:color="000000"/>
+              <w:bottom w:val="single" w:sz="6" w:space="0" w:color="000000"/>
+              <w:right w:val="single" w:sz="6" w:space="0" w:color="000000"/>
+            </w:tcBorders>
+            <w:tcMar>
+              <w:top w:w="105" w:type="dxa"/>
+              <w:left w:w="105" w:type="dxa"/>
+              <w:bottom w:w="105" w:type="dxa"/>
+              <w:right w:w="105" w:type="dxa"/>
+            </w:tcMar>
+            <w:hideMark/>
+          </w:tcPr>
+          <w:p>
+            <w:pPr>
+              <w:spacing w:after="0" w:line="0" w:lineRule="atLeast"/>
+              <w:rPr>
+                <w:rFonts w:ascii="Times New Roman" w:eastAsia="Times New Roman" w:hAnsi="Times New Roman" w:cs="Times New Roman"/>
+                <w:sz w:val="24"/>
+                <w:szCs w:val="24"/>
+                <w:lang w:eastAsia="es-ES"/>
+              </w:rPr>
+            </w:pPr>
+            <w:r>
+              <w:rPr>
+                <w:rFonts w:ascii="Arial" w:eastAsia="Times New Roman" w:hAnsi="Arial" w:cs="Arial"/>
+                <w:b/>
+                <w:bCs/>
+                <w:color w:val="000000"/>
+                <w:lang w:eastAsia="es-ES"/>
+              </w:rPr>
+              <w:t xml:space="preserve">Actores participantes: </w:t>
+            </w:r>
+            <w:r>
+              <w:rPr>
+                <w:rFonts w:ascii="Arial" w:eastAsia="Times New Roman" w:hAnsi="Arial" w:cs="Arial"/>
+                <w:color w:val="000000"/>
+                <w:lang w:eastAsia="es-ES"/>
+              </w:rPr>
+              <w:t>Administrador</w:t>
+            </w:r>
+          </w:p>
+        </w:tc>
+      </w:tr>
+      <w:tr>
+        <w:tc>
+          <w:tcPr>
+            <w:tcW w:w="0" w:type="auto"/>
+            <w:tcBorders>
+              <w:top w:val="single" w:sz="6" w:space="0" w:color="000000"/>
+              <w:left w:val="single" w:sz="6" w:space="0" w:color="000000"/>
+              <w:bottom w:val="single" w:sz="6" w:space="0" w:color="000000"/>
+              <w:right w:val="single" w:sz="6" w:space="0" w:color="000000"/>
+            </w:tcBorders>
+            <w:tcMar>
+              <w:top w:w="105" w:type="dxa"/>
+              <w:left w:w="105" w:type="dxa"/>
+              <w:bottom w:w="105" w:type="dxa"/>
+              <w:right w:w="105" w:type="dxa"/>
+            </w:tcMar>
+            <w:hideMark/>
+          </w:tcPr>
+          <w:p>
+            <w:pPr>
+              <w:spacing w:after="0" w:line="0" w:lineRule="atLeast"/>
+              <w:rPr>
+                <w:rFonts w:ascii="Times New Roman" w:eastAsia="Times New Roman" w:hAnsi="Times New Roman" w:cs="Times New Roman"/>
+                <w:sz w:val="24"/>
+                <w:szCs w:val="24"/>
+                <w:lang w:eastAsia="es-ES"/>
+              </w:rPr>
+            </w:pPr>
+            <w:r>
+              <w:rPr>
+                <w:rFonts w:ascii="Arial" w:eastAsia="Times New Roman" w:hAnsi="Arial" w:cs="Arial"/>
+                <w:b/>
+                <w:bCs/>
+                <w:color w:val="000000"/>
+                <w:lang w:eastAsia="es-ES"/>
+              </w:rPr>
+              <w:t xml:space="preserve">Pre-Condiciones: </w:t>
+            </w:r>
+            <w:r>
+              <w:rPr>
+                <w:rFonts w:ascii="Arial" w:eastAsia="Times New Roman" w:hAnsi="Arial" w:cs="Arial"/>
+                <w:color w:val="000000"/>
+                <w:lang w:eastAsia="es-ES"/>
+              </w:rPr>
+              <w:t>Tener configurado para que sea abra el menú inicial</w:t>
+            </w:r>
+          </w:p>
+        </w:tc>
+      </w:tr>
+      <w:tr>
+        <w:tc>
+          <w:tcPr>
+            <w:tcW w:w="0" w:type="auto"/>
+            <w:tcBorders>
+              <w:top w:val="single" w:sz="6" w:space="0" w:color="000000"/>
+              <w:left w:val="single" w:sz="6" w:space="0" w:color="000000"/>
+              <w:bottom w:val="single" w:sz="6" w:space="0" w:color="000000"/>
+              <w:right w:val="single" w:sz="6" w:space="0" w:color="000000"/>
+            </w:tcBorders>
+            <w:tcMar>
+              <w:top w:w="105" w:type="dxa"/>
+              <w:left w:w="105" w:type="dxa"/>
+              <w:bottom w:w="105" w:type="dxa"/>
+              <w:right w:w="105" w:type="dxa"/>
+            </w:tcMar>
+            <w:hideMark/>
+          </w:tcPr>
+          <w:p>
+            <w:pPr>
+              <w:spacing w:after="0" w:line="0" w:lineRule="atLeast"/>
+              <w:rPr>
+                <w:rFonts w:ascii="Times New Roman" w:eastAsia="Times New Roman" w:hAnsi="Times New Roman" w:cs="Times New Roman"/>
+                <w:sz w:val="24"/>
+                <w:szCs w:val="24"/>
+                <w:lang w:eastAsia="es-ES"/>
+              </w:rPr>
+            </w:pPr>
+            <w:r>
+              <w:rPr>
+                <w:rFonts w:ascii="Arial" w:eastAsia="Times New Roman" w:hAnsi="Arial" w:cs="Arial"/>
+                <w:b/>
+                <w:bCs/>
+                <w:color w:val="000000"/>
+                <w:lang w:eastAsia="es-ES"/>
+              </w:rPr>
+              <w:t>Post-Condiciones:</w:t>
+            </w:r>
+            <w:r>
+              <w:rPr>
+                <w:rFonts w:ascii="Arial" w:eastAsia="Times New Roman" w:hAnsi="Arial" w:cs="Arial"/>
+                <w:color w:val="000000"/>
+                <w:lang w:eastAsia="es-ES"/>
+              </w:rPr>
+              <w:t xml:space="preserve"> </w:t>
+            </w:r>
+            <w:r>
+              <w:rPr>
+                <w:rFonts w:ascii="Arial" w:eastAsia="Times New Roman" w:hAnsi="Arial" w:cs="Arial"/>
+                <w:color w:val="000000"/>
+                <w:lang w:eastAsia="es-ES"/>
+              </w:rPr>
+              <w:t>Se habría seleccionado el panel deseado</w:t>
+            </w:r>
+          </w:p>
+        </w:tc>
+      </w:tr>
+      <w:tr>
+        <w:tc>
+          <w:tcPr>
+            <w:tcW w:w="0" w:type="auto"/>
+            <w:tcBorders>
+              <w:top w:val="single" w:sz="6" w:space="0" w:color="000000"/>
+              <w:left w:val="single" w:sz="6" w:space="0" w:color="000000"/>
+              <w:bottom w:val="single" w:sz="6" w:space="0" w:color="000000"/>
+              <w:right w:val="single" w:sz="6" w:space="0" w:color="000000"/>
+            </w:tcBorders>
+            <w:tcMar>
+              <w:top w:w="105" w:type="dxa"/>
+              <w:left w:w="105" w:type="dxa"/>
+              <w:bottom w:w="105" w:type="dxa"/>
+              <w:right w:w="105" w:type="dxa"/>
+            </w:tcMar>
+            <w:hideMark/>
+          </w:tcPr>
+          <w:p>
+            <w:pPr>
+              <w:spacing w:after="0" w:line="240" w:lineRule="auto"/>
+              <w:rPr>
+                <w:rFonts w:ascii="Times New Roman" w:eastAsia="Times New Roman" w:hAnsi="Times New Roman" w:cs="Times New Roman"/>
+                <w:sz w:val="24"/>
+                <w:szCs w:val="24"/>
+                <w:lang w:eastAsia="es-ES"/>
+              </w:rPr>
+            </w:pPr>
+            <w:r>
+              <w:rPr>
+                <w:rFonts w:ascii="Arial" w:eastAsia="Times New Roman" w:hAnsi="Arial" w:cs="Arial"/>
+                <w:b/>
+                <w:bCs/>
+                <w:color w:val="000000"/>
+                <w:lang w:eastAsia="es-ES"/>
+              </w:rPr>
+              <w:t>Flujo principal:</w:t>
+            </w:r>
+          </w:p>
+          <w:p>
+            <w:pPr>
+              <w:spacing w:after="0" w:line="0" w:lineRule="atLeast"/>
+              <w:rPr>
+                <w:rFonts w:ascii="Times New Roman" w:eastAsia="Times New Roman" w:hAnsi="Times New Roman" w:cs="Times New Roman"/>
+                <w:sz w:val="24"/>
+                <w:szCs w:val="24"/>
+                <w:lang w:eastAsia="es-ES"/>
+              </w:rPr>
+            </w:pPr>
+            <w:r>
+              <w:rPr>
+                <w:rFonts w:ascii="Arial" w:eastAsia="Times New Roman" w:hAnsi="Arial" w:cs="Arial"/>
+                <w:color w:val="000000"/>
+                <w:lang w:eastAsia="es-ES"/>
+              </w:rPr>
+              <w:t>Se ejecuta el subflujo S1 en caso de seleccionar administrador de bobinas y S2 en caso de seleccionar el panel del maquinista.</w:t>
+            </w:r>
+          </w:p>
+        </w:tc>
+      </w:tr>
+      <w:tr>
+        <w:tc>
+          <w:tcPr>
+            <w:tcW w:w="0" w:type="auto"/>
+            <w:tcBorders>
+              <w:top w:val="single" w:sz="6" w:space="0" w:color="000000"/>
+              <w:left w:val="single" w:sz="6" w:space="0" w:color="000000"/>
+              <w:bottom w:val="single" w:sz="6" w:space="0" w:color="000000"/>
+              <w:right w:val="single" w:sz="6" w:space="0" w:color="000000"/>
+            </w:tcBorders>
+            <w:tcMar>
+              <w:top w:w="105" w:type="dxa"/>
+              <w:left w:w="105" w:type="dxa"/>
+              <w:bottom w:w="105" w:type="dxa"/>
+              <w:right w:w="105" w:type="dxa"/>
+            </w:tcMar>
+            <w:hideMark/>
+          </w:tcPr>
+          <w:p>
+            <w:pPr>
+              <w:spacing w:after="0" w:line="240" w:lineRule="auto"/>
+              <w:rPr>
+                <w:rFonts w:ascii="Times New Roman" w:eastAsia="Times New Roman" w:hAnsi="Times New Roman" w:cs="Times New Roman"/>
+                <w:sz w:val="24"/>
+                <w:szCs w:val="24"/>
+                <w:lang w:eastAsia="es-ES"/>
+              </w:rPr>
+            </w:pPr>
+            <w:r>
+              <w:rPr>
+                <w:rFonts w:ascii="Arial" w:eastAsia="Times New Roman" w:hAnsi="Arial" w:cs="Arial"/>
+                <w:b/>
+                <w:bCs/>
+                <w:color w:val="000000"/>
+                <w:lang w:eastAsia="es-ES"/>
+              </w:rPr>
+              <w:t>Subflujo s1:</w:t>
+            </w:r>
+          </w:p>
+          <w:p>
+            <w:pPr>
+              <w:spacing w:after="0" w:line="0" w:lineRule="atLeast"/>
+              <w:rPr>
+                <w:rFonts w:ascii="Times New Roman" w:eastAsia="Times New Roman" w:hAnsi="Times New Roman" w:cs="Times New Roman"/>
+                <w:sz w:val="24"/>
+                <w:szCs w:val="24"/>
+                <w:lang w:eastAsia="es-ES"/>
+              </w:rPr>
+            </w:pPr>
+            <w:r>
+              <w:rPr>
+                <w:rFonts w:ascii="Arial" w:eastAsia="Times New Roman" w:hAnsi="Arial" w:cs="Arial"/>
+                <w:color w:val="000000"/>
+                <w:lang w:eastAsia="es-ES"/>
+              </w:rPr>
+              <w:t>(S-1) Se valida</w:t>
+            </w:r>
+            <w:r>
+              <w:rPr>
+                <w:rFonts w:ascii="Arial" w:eastAsia="Times New Roman" w:hAnsi="Arial" w:cs="Arial"/>
+                <w:color w:val="000000"/>
+                <w:lang w:eastAsia="es-ES"/>
+              </w:rPr>
+              <w:t xml:space="preserve"> la conexión en </w:t>
+            </w:r>
+            <w:r>
+              <w:rPr>
+                <w:rFonts w:ascii="Arial" w:eastAsia="Times New Roman" w:hAnsi="Arial" w:cs="Arial"/>
+                <w:color w:val="000000"/>
+                <w:lang w:eastAsia="es-ES"/>
+              </w:rPr>
+              <w:t xml:space="preserve">(E-1) y se </w:t>
+            </w:r>
+            <w:r>
+              <w:rPr>
+                <w:rFonts w:ascii="Arial" w:eastAsia="Times New Roman" w:hAnsi="Arial" w:cs="Arial"/>
+                <w:color w:val="000000"/>
+                <w:lang w:eastAsia="es-ES"/>
+              </w:rPr>
+              <w:t>accede al panel administrador.</w:t>
+            </w:r>
+          </w:p>
+        </w:tc>
+      </w:tr>
+      <w:tr>
+        <w:tc>
+          <w:tcPr>
+            <w:tcW w:w="0" w:type="auto"/>
+            <w:tcBorders>
+              <w:top w:val="single" w:sz="6" w:space="0" w:color="000000"/>
+              <w:left w:val="single" w:sz="6" w:space="0" w:color="000000"/>
+              <w:bottom w:val="single" w:sz="6" w:space="0" w:color="000000"/>
+              <w:right w:val="single" w:sz="6" w:space="0" w:color="000000"/>
+            </w:tcBorders>
+            <w:tcMar>
+              <w:top w:w="105" w:type="dxa"/>
+              <w:left w:w="105" w:type="dxa"/>
+              <w:bottom w:w="105" w:type="dxa"/>
+              <w:right w:w="105" w:type="dxa"/>
+            </w:tcMar>
+          </w:tcPr>
+          <w:p>
+            <w:pPr>
+              <w:spacing w:after="0" w:line="240" w:lineRule="auto"/>
+              <w:rPr>
+                <w:rFonts w:ascii="Times New Roman" w:eastAsia="Times New Roman" w:hAnsi="Times New Roman" w:cs="Times New Roman"/>
+                <w:sz w:val="24"/>
+                <w:szCs w:val="24"/>
+                <w:lang w:eastAsia="es-ES"/>
+              </w:rPr>
+            </w:pPr>
+            <w:r>
+              <w:rPr>
+                <w:rFonts w:ascii="Arial" w:eastAsia="Times New Roman" w:hAnsi="Arial" w:cs="Arial"/>
+                <w:b/>
+                <w:bCs/>
+                <w:color w:val="000000"/>
+                <w:lang w:eastAsia="es-ES"/>
+              </w:rPr>
+              <w:t>Subflujo s2</w:t>
+            </w:r>
+            <w:r>
+              <w:rPr>
+                <w:rFonts w:ascii="Arial" w:eastAsia="Times New Roman" w:hAnsi="Arial" w:cs="Arial"/>
+                <w:b/>
+                <w:bCs/>
+                <w:color w:val="000000"/>
+                <w:lang w:eastAsia="es-ES"/>
+              </w:rPr>
+              <w:t>:</w:t>
+            </w:r>
+          </w:p>
+          <w:p>
+            <w:pPr>
+              <w:spacing w:after="0" w:line="0" w:lineRule="atLeast"/>
+              <w:rPr>
+                <w:rFonts w:ascii="Times New Roman" w:eastAsia="Times New Roman" w:hAnsi="Times New Roman" w:cs="Times New Roman"/>
+                <w:sz w:val="24"/>
+                <w:szCs w:val="24"/>
+                <w:lang w:eastAsia="es-ES"/>
+              </w:rPr>
+            </w:pPr>
+            <w:r>
+              <w:rPr>
+                <w:rFonts w:ascii="Arial" w:eastAsia="Times New Roman" w:hAnsi="Arial" w:cs="Arial"/>
+                <w:color w:val="000000"/>
+                <w:lang w:eastAsia="es-ES"/>
+              </w:rPr>
+              <w:t>(S-1) Se valida</w:t>
+            </w:r>
+            <w:r>
+              <w:rPr>
+                <w:rFonts w:ascii="Arial" w:eastAsia="Times New Roman" w:hAnsi="Arial" w:cs="Arial"/>
+                <w:color w:val="000000"/>
+                <w:lang w:eastAsia="es-ES"/>
+              </w:rPr>
+              <w:t xml:space="preserve"> la conexión en </w:t>
+            </w:r>
+            <w:r>
+              <w:rPr>
+                <w:rFonts w:ascii="Arial" w:eastAsia="Times New Roman" w:hAnsi="Arial" w:cs="Arial"/>
+                <w:color w:val="000000"/>
+                <w:lang w:eastAsia="es-ES"/>
+              </w:rPr>
+              <w:t xml:space="preserve">(E-1) y se </w:t>
+            </w:r>
+            <w:r>
+              <w:rPr>
+                <w:rFonts w:ascii="Arial" w:eastAsia="Times New Roman" w:hAnsi="Arial" w:cs="Arial"/>
+                <w:color w:val="000000"/>
+                <w:lang w:eastAsia="es-ES"/>
+              </w:rPr>
+              <w:t>accede al panel de agregar bobina.</w:t>
+            </w:r>
+          </w:p>
+        </w:tc>
+      </w:tr>
+      <w:tr>
+        <w:tc>
+          <w:tcPr>
+            <w:tcW w:w="0" w:type="auto"/>
+            <w:tcBorders>
+              <w:top w:val="single" w:sz="6" w:space="0" w:color="000000"/>
+              <w:left w:val="single" w:sz="6" w:space="0" w:color="000000"/>
+              <w:bottom w:val="single" w:sz="6" w:space="0" w:color="000000"/>
+              <w:right w:val="single" w:sz="6" w:space="0" w:color="000000"/>
+            </w:tcBorders>
+            <w:tcMar>
+              <w:top w:w="105" w:type="dxa"/>
+              <w:left w:w="105" w:type="dxa"/>
+              <w:bottom w:w="105" w:type="dxa"/>
+              <w:right w:w="105" w:type="dxa"/>
+            </w:tcMar>
+            <w:hideMark/>
+          </w:tcPr>
+          <w:p>
+            <w:pPr>
+              <w:spacing w:after="0" w:line="240" w:lineRule="auto"/>
+              <w:rPr>
+                <w:rFonts w:ascii="Times New Roman" w:eastAsia="Times New Roman" w:hAnsi="Times New Roman" w:cs="Times New Roman"/>
+                <w:sz w:val="24"/>
+                <w:szCs w:val="24"/>
+                <w:lang w:eastAsia="es-ES"/>
+              </w:rPr>
+            </w:pPr>
+            <w:r>
+              <w:rPr>
+                <w:rFonts w:ascii="Arial" w:eastAsia="Times New Roman" w:hAnsi="Arial" w:cs="Arial"/>
+                <w:b/>
+                <w:bCs/>
+                <w:color w:val="000000"/>
+                <w:lang w:eastAsia="es-ES"/>
+              </w:rPr>
+              <w:t>Excepción E-1</w:t>
+            </w:r>
+          </w:p>
+          <w:p>
+            <w:pPr>
+              <w:spacing w:after="0" w:line="0" w:lineRule="atLeast"/>
+              <w:rPr>
+                <w:rFonts w:ascii="Times New Roman" w:eastAsia="Times New Roman" w:hAnsi="Times New Roman" w:cs="Times New Roman"/>
+                <w:sz w:val="24"/>
+                <w:szCs w:val="24"/>
+                <w:lang w:eastAsia="es-ES"/>
+              </w:rPr>
+            </w:pPr>
+            <w:r>
+              <w:rPr>
+                <w:rFonts w:ascii="Arial" w:eastAsia="Times New Roman" w:hAnsi="Arial" w:cs="Arial"/>
+                <w:color w:val="000000"/>
+                <w:lang w:eastAsia="es-ES"/>
+              </w:rPr>
+              <w:t>Se verifica si se da la conexión con el servidor</w:t>
+            </w:r>
+          </w:p>
+        </w:tc>
+      </w:tr>
+    </w:tbl>
+    <w:p/>
     <w:sectPr>
       <w:pgSz w:w="11906" w:h="16838"/>
       <w:pgMar w:top="1417" w:right="1701" w:bottom="1417" w:left="1701" w:header="708" w:footer="708" w:gutter="0"/>

</xml_diff>